<commit_message>
se añaden valores para la tabal de circuito en serie, además titulos de las mismas
</commit_message>
<xml_diff>
--- a/laboratorio 1.docx
+++ b/laboratorio 1.docx
@@ -852,15 +852,15 @@
         </w:tblCellMar>
       </w:tblPr>
       <w:tblGrid>
-        <w:gridCol w:w="2158"/>
-        <w:gridCol w:w="1343"/>
+        <w:gridCol w:w="2157"/>
+        <w:gridCol w:w="1344"/>
         <w:gridCol w:w="1659"/>
       </w:tblGrid>
       <w:tr>
         <w:trPr/>
         <w:tc>
           <w:tcPr>
-            <w:tcW w:w="2158" w:type="dxa"/>
+            <w:tcW w:w="2157" w:type="dxa"/>
             <w:vMerge w:val="restart"/>
             <w:tcBorders/>
             <w:vAlign w:val="center"/>
@@ -888,7 +888,7 @@
         </w:tc>
         <w:tc>
           <w:tcPr>
-            <w:tcW w:w="3002" w:type="dxa"/>
+            <w:tcW w:w="3003" w:type="dxa"/>
             <w:gridSpan w:val="2"/>
             <w:tcBorders/>
             <w:vAlign w:val="center"/>
@@ -919,7 +919,7 @@
         <w:trPr/>
         <w:tc>
           <w:tcPr>
-            <w:tcW w:w="2158" w:type="dxa"/>
+            <w:tcW w:w="2157" w:type="dxa"/>
             <w:vMerge w:val="continue"/>
             <w:tcBorders/>
             <w:vAlign w:val="center"/>
@@ -946,7 +946,7 @@
         </w:tc>
         <w:tc>
           <w:tcPr>
-            <w:tcW w:w="1343" w:type="dxa"/>
+            <w:tcW w:w="1344" w:type="dxa"/>
             <w:tcBorders/>
             <w:vAlign w:val="center"/>
           </w:tcPr>
@@ -1003,7 +1003,7 @@
         <w:trPr/>
         <w:tc>
           <w:tcPr>
-            <w:tcW w:w="2158" w:type="dxa"/>
+            <w:tcW w:w="2157" w:type="dxa"/>
             <w:tcBorders/>
             <w:vAlign w:val="center"/>
           </w:tcPr>
@@ -1032,7 +1032,7 @@
         </w:tc>
         <w:tc>
           <w:tcPr>
-            <w:tcW w:w="1343" w:type="dxa"/>
+            <w:tcW w:w="1344" w:type="dxa"/>
             <w:tcBorders/>
           </w:tcPr>
           <w:p>
@@ -1087,7 +1087,7 @@
         <w:trPr/>
         <w:tc>
           <w:tcPr>
-            <w:tcW w:w="2158" w:type="dxa"/>
+            <w:tcW w:w="2157" w:type="dxa"/>
             <w:tcBorders/>
             <w:vAlign w:val="center"/>
           </w:tcPr>
@@ -1121,7 +1121,7 @@
         </w:tc>
         <w:tc>
           <w:tcPr>
-            <w:tcW w:w="1343" w:type="dxa"/>
+            <w:tcW w:w="1344" w:type="dxa"/>
             <w:tcBorders/>
           </w:tcPr>
           <w:p>
@@ -1176,7 +1176,7 @@
         <w:trPr/>
         <w:tc>
           <w:tcPr>
-            <w:tcW w:w="2158" w:type="dxa"/>
+            <w:tcW w:w="2157" w:type="dxa"/>
             <w:tcBorders/>
             <w:vAlign w:val="center"/>
           </w:tcPr>
@@ -1210,7 +1210,7 @@
         </w:tc>
         <w:tc>
           <w:tcPr>
-            <w:tcW w:w="1343" w:type="dxa"/>
+            <w:tcW w:w="1344" w:type="dxa"/>
             <w:tcBorders/>
           </w:tcPr>
           <w:p>
@@ -1265,7 +1265,7 @@
         <w:trPr/>
         <w:tc>
           <w:tcPr>
-            <w:tcW w:w="2158" w:type="dxa"/>
+            <w:tcW w:w="2157" w:type="dxa"/>
             <w:tcBorders/>
             <w:vAlign w:val="center"/>
           </w:tcPr>
@@ -1299,7 +1299,7 @@
         </w:tc>
         <w:tc>
           <w:tcPr>
-            <w:tcW w:w="1343" w:type="dxa"/>
+            <w:tcW w:w="1344" w:type="dxa"/>
             <w:tcBorders/>
           </w:tcPr>
           <w:p>
@@ -1374,7 +1374,7 @@
         <w:trPr/>
         <w:tc>
           <w:tcPr>
-            <w:tcW w:w="2158" w:type="dxa"/>
+            <w:tcW w:w="2157" w:type="dxa"/>
             <w:tcBorders/>
             <w:vAlign w:val="center"/>
           </w:tcPr>
@@ -1402,7 +1402,7 @@
         </w:tc>
         <w:tc>
           <w:tcPr>
-            <w:tcW w:w="1343" w:type="dxa"/>
+            <w:tcW w:w="1344" w:type="dxa"/>
             <w:tcBorders/>
           </w:tcPr>
           <w:p>
@@ -1460,7 +1460,7 @@
         <w:trPr/>
         <w:tc>
           <w:tcPr>
-            <w:tcW w:w="2158" w:type="dxa"/>
+            <w:tcW w:w="2157" w:type="dxa"/>
             <w:tcBorders/>
             <w:vAlign w:val="center"/>
           </w:tcPr>
@@ -1493,7 +1493,7 @@
         </w:tc>
         <w:tc>
           <w:tcPr>
-            <w:tcW w:w="1343" w:type="dxa"/>
+            <w:tcW w:w="1344" w:type="dxa"/>
             <w:tcBorders/>
           </w:tcPr>
           <w:p>
@@ -1561,7 +1561,7 @@
         <w:trPr/>
         <w:tc>
           <w:tcPr>
-            <w:tcW w:w="2158" w:type="dxa"/>
+            <w:tcW w:w="2157" w:type="dxa"/>
             <w:tcBorders/>
             <w:vAlign w:val="center"/>
           </w:tcPr>
@@ -1594,7 +1594,7 @@
         </w:tc>
         <w:tc>
           <w:tcPr>
-            <w:tcW w:w="1343" w:type="dxa"/>
+            <w:tcW w:w="1344" w:type="dxa"/>
             <w:tcBorders/>
           </w:tcPr>
           <w:p>
@@ -2537,15 +2537,15 @@
         </w:tblCellMar>
       </w:tblPr>
       <w:tblGrid>
-        <w:gridCol w:w="2158"/>
-        <w:gridCol w:w="1636"/>
+        <w:gridCol w:w="2157"/>
+        <w:gridCol w:w="1637"/>
         <w:gridCol w:w="1366"/>
       </w:tblGrid>
       <w:tr>
         <w:trPr/>
         <w:tc>
           <w:tcPr>
-            <w:tcW w:w="2158" w:type="dxa"/>
+            <w:tcW w:w="2157" w:type="dxa"/>
             <w:vMerge w:val="restart"/>
             <w:tcBorders/>
             <w:vAlign w:val="center"/>
@@ -2573,7 +2573,7 @@
         </w:tc>
         <w:tc>
           <w:tcPr>
-            <w:tcW w:w="3002" w:type="dxa"/>
+            <w:tcW w:w="3003" w:type="dxa"/>
             <w:gridSpan w:val="2"/>
             <w:tcBorders/>
             <w:vAlign w:val="center"/>
@@ -2604,7 +2604,7 @@
         <w:trPr/>
         <w:tc>
           <w:tcPr>
-            <w:tcW w:w="2158" w:type="dxa"/>
+            <w:tcW w:w="2157" w:type="dxa"/>
             <w:vMerge w:val="continue"/>
             <w:tcBorders/>
             <w:vAlign w:val="center"/>
@@ -2631,7 +2631,7 @@
         </w:tc>
         <w:tc>
           <w:tcPr>
-            <w:tcW w:w="1636" w:type="dxa"/>
+            <w:tcW w:w="1637" w:type="dxa"/>
             <w:tcBorders/>
             <w:vAlign w:val="center"/>
           </w:tcPr>
@@ -2688,7 +2688,7 @@
         <w:trPr/>
         <w:tc>
           <w:tcPr>
-            <w:tcW w:w="2158" w:type="dxa"/>
+            <w:tcW w:w="2157" w:type="dxa"/>
             <w:tcBorders/>
             <w:vAlign w:val="center"/>
           </w:tcPr>
@@ -2717,7 +2717,7 @@
         </w:tc>
         <w:tc>
           <w:tcPr>
-            <w:tcW w:w="1636" w:type="dxa"/>
+            <w:tcW w:w="1637" w:type="dxa"/>
             <w:tcBorders/>
           </w:tcPr>
           <w:p>
@@ -2772,7 +2772,7 @@
         <w:trPr/>
         <w:tc>
           <w:tcPr>
-            <w:tcW w:w="2158" w:type="dxa"/>
+            <w:tcW w:w="2157" w:type="dxa"/>
             <w:tcBorders/>
             <w:vAlign w:val="center"/>
           </w:tcPr>
@@ -2806,7 +2806,7 @@
         </w:tc>
         <w:tc>
           <w:tcPr>
-            <w:tcW w:w="1636" w:type="dxa"/>
+            <w:tcW w:w="1637" w:type="dxa"/>
             <w:tcBorders/>
           </w:tcPr>
           <w:p>
@@ -2861,7 +2861,7 @@
         <w:trPr/>
         <w:tc>
           <w:tcPr>
-            <w:tcW w:w="2158" w:type="dxa"/>
+            <w:tcW w:w="2157" w:type="dxa"/>
             <w:tcBorders/>
             <w:vAlign w:val="center"/>
           </w:tcPr>
@@ -2895,7 +2895,7 @@
         </w:tc>
         <w:tc>
           <w:tcPr>
-            <w:tcW w:w="1636" w:type="dxa"/>
+            <w:tcW w:w="1637" w:type="dxa"/>
             <w:tcBorders/>
           </w:tcPr>
           <w:p>
@@ -2950,7 +2950,7 @@
         <w:trPr/>
         <w:tc>
           <w:tcPr>
-            <w:tcW w:w="2158" w:type="dxa"/>
+            <w:tcW w:w="2157" w:type="dxa"/>
             <w:tcBorders/>
             <w:vAlign w:val="center"/>
           </w:tcPr>
@@ -2984,7 +2984,7 @@
         </w:tc>
         <w:tc>
           <w:tcPr>
-            <w:tcW w:w="1636" w:type="dxa"/>
+            <w:tcW w:w="1637" w:type="dxa"/>
             <w:tcBorders/>
           </w:tcPr>
           <w:p>
@@ -3051,7 +3051,7 @@
         <w:trPr/>
         <w:tc>
           <w:tcPr>
-            <w:tcW w:w="2158" w:type="dxa"/>
+            <w:tcW w:w="2157" w:type="dxa"/>
             <w:tcBorders/>
             <w:vAlign w:val="center"/>
           </w:tcPr>
@@ -3079,7 +3079,7 @@
         </w:tc>
         <w:tc>
           <w:tcPr>
-            <w:tcW w:w="1636" w:type="dxa"/>
+            <w:tcW w:w="1637" w:type="dxa"/>
             <w:tcBorders/>
           </w:tcPr>
           <w:p>
@@ -3142,7 +3142,7 @@
         <w:trPr/>
         <w:tc>
           <w:tcPr>
-            <w:tcW w:w="2158" w:type="dxa"/>
+            <w:tcW w:w="2157" w:type="dxa"/>
             <w:tcBorders/>
             <w:vAlign w:val="center"/>
           </w:tcPr>
@@ -3175,7 +3175,7 @@
         </w:tc>
         <w:tc>
           <w:tcPr>
-            <w:tcW w:w="1636" w:type="dxa"/>
+            <w:tcW w:w="1637" w:type="dxa"/>
             <w:tcBorders/>
           </w:tcPr>
           <w:p>
@@ -3244,7 +3244,7 @@
         <w:trPr/>
         <w:tc>
           <w:tcPr>
-            <w:tcW w:w="2158" w:type="dxa"/>
+            <w:tcW w:w="2157" w:type="dxa"/>
             <w:tcBorders/>
             <w:vAlign w:val="center"/>
           </w:tcPr>
@@ -3277,7 +3277,7 @@
         </w:tc>
         <w:tc>
           <w:tcPr>
-            <w:tcW w:w="1636" w:type="dxa"/>
+            <w:tcW w:w="1637" w:type="dxa"/>
             <w:tcBorders/>
           </w:tcPr>
           <w:p>
@@ -4211,8 +4211,8 @@
       </w:tblPr>
       <w:tblGrid>
         <w:gridCol w:w="2204"/>
-        <w:gridCol w:w="1305"/>
-        <w:gridCol w:w="1486"/>
+        <w:gridCol w:w="1304"/>
+        <w:gridCol w:w="1487"/>
       </w:tblGrid>
       <w:tr>
         <w:trPr/>
@@ -4304,7 +4304,7 @@
         </w:tc>
         <w:tc>
           <w:tcPr>
-            <w:tcW w:w="1305" w:type="dxa"/>
+            <w:tcW w:w="1304" w:type="dxa"/>
             <w:tcBorders/>
             <w:vAlign w:val="center"/>
           </w:tcPr>
@@ -4331,7 +4331,7 @@
         </w:tc>
         <w:tc>
           <w:tcPr>
-            <w:tcW w:w="1486" w:type="dxa"/>
+            <w:tcW w:w="1487" w:type="dxa"/>
             <w:tcBorders/>
             <w:vAlign w:val="center"/>
           </w:tcPr>
@@ -4390,7 +4390,7 @@
         </w:tc>
         <w:tc>
           <w:tcPr>
-            <w:tcW w:w="1305" w:type="dxa"/>
+            <w:tcW w:w="1304" w:type="dxa"/>
             <w:tcBorders/>
           </w:tcPr>
           <w:p>
@@ -4416,7 +4416,7 @@
         </w:tc>
         <w:tc>
           <w:tcPr>
-            <w:tcW w:w="1486" w:type="dxa"/>
+            <w:tcW w:w="1487" w:type="dxa"/>
             <w:tcBorders/>
           </w:tcPr>
           <w:p>
@@ -4479,7 +4479,7 @@
         </w:tc>
         <w:tc>
           <w:tcPr>
-            <w:tcW w:w="1305" w:type="dxa"/>
+            <w:tcW w:w="1304" w:type="dxa"/>
             <w:tcBorders/>
           </w:tcPr>
           <w:p>
@@ -4505,7 +4505,7 @@
         </w:tc>
         <w:tc>
           <w:tcPr>
-            <w:tcW w:w="1486" w:type="dxa"/>
+            <w:tcW w:w="1487" w:type="dxa"/>
             <w:tcBorders/>
           </w:tcPr>
           <w:p>
@@ -4568,7 +4568,7 @@
         </w:tc>
         <w:tc>
           <w:tcPr>
-            <w:tcW w:w="1305" w:type="dxa"/>
+            <w:tcW w:w="1304" w:type="dxa"/>
             <w:tcBorders/>
           </w:tcPr>
           <w:p>
@@ -4594,7 +4594,7 @@
         </w:tc>
         <w:tc>
           <w:tcPr>
-            <w:tcW w:w="1486" w:type="dxa"/>
+            <w:tcW w:w="1487" w:type="dxa"/>
             <w:tcBorders/>
           </w:tcPr>
           <w:p>
@@ -4657,7 +4657,7 @@
         </w:tc>
         <w:tc>
           <w:tcPr>
-            <w:tcW w:w="1305" w:type="dxa"/>
+            <w:tcW w:w="1304" w:type="dxa"/>
             <w:tcBorders/>
           </w:tcPr>
           <w:p>
@@ -4690,7 +4690,7 @@
         </w:tc>
         <w:tc>
           <w:tcPr>
-            <w:tcW w:w="1486" w:type="dxa"/>
+            <w:tcW w:w="1487" w:type="dxa"/>
             <w:tcBorders/>
           </w:tcPr>
           <w:p>
@@ -4752,7 +4752,7 @@
         </w:tc>
         <w:tc>
           <w:tcPr>
-            <w:tcW w:w="1305" w:type="dxa"/>
+            <w:tcW w:w="1304" w:type="dxa"/>
             <w:tcBorders/>
           </w:tcPr>
           <w:p>
@@ -4784,7 +4784,7 @@
         </w:tc>
         <w:tc>
           <w:tcPr>
-            <w:tcW w:w="1486" w:type="dxa"/>
+            <w:tcW w:w="1487" w:type="dxa"/>
             <w:tcBorders/>
           </w:tcPr>
           <w:p>
@@ -4852,7 +4852,7 @@
         </w:tc>
         <w:tc>
           <w:tcPr>
-            <w:tcW w:w="1305" w:type="dxa"/>
+            <w:tcW w:w="1304" w:type="dxa"/>
             <w:tcBorders/>
           </w:tcPr>
           <w:p>
@@ -4885,7 +4885,7 @@
         </w:tc>
         <w:tc>
           <w:tcPr>
-            <w:tcW w:w="1486" w:type="dxa"/>
+            <w:tcW w:w="1487" w:type="dxa"/>
             <w:tcBorders/>
           </w:tcPr>
           <w:p>
@@ -4954,7 +4954,7 @@
         </w:tc>
         <w:tc>
           <w:tcPr>
-            <w:tcW w:w="1305" w:type="dxa"/>
+            <w:tcW w:w="1304" w:type="dxa"/>
             <w:tcBorders/>
           </w:tcPr>
           <w:p>
@@ -4987,7 +4987,7 @@
         </w:tc>
         <w:tc>
           <w:tcPr>
-            <w:tcW w:w="1486" w:type="dxa"/>
+            <w:tcW w:w="1487" w:type="dxa"/>
             <w:tcBorders/>
           </w:tcPr>
           <w:p>
@@ -5082,8 +5082,8 @@
       </w:tblPr>
       <w:tblGrid>
         <w:gridCol w:w="2775"/>
-        <w:gridCol w:w="1078"/>
-        <w:gridCol w:w="902"/>
+        <w:gridCol w:w="1077"/>
+        <w:gridCol w:w="903"/>
       </w:tblGrid>
       <w:tr>
         <w:trPr/>
@@ -5175,7 +5175,7 @@
         </w:tc>
         <w:tc>
           <w:tcPr>
-            <w:tcW w:w="1078" w:type="dxa"/>
+            <w:tcW w:w="1077" w:type="dxa"/>
             <w:tcBorders/>
           </w:tcPr>
           <w:p>
@@ -5201,7 +5201,7 @@
         </w:tc>
         <w:tc>
           <w:tcPr>
-            <w:tcW w:w="902" w:type="dxa"/>
+            <w:tcW w:w="903" w:type="dxa"/>
             <w:tcBorders/>
           </w:tcPr>
           <w:p>
@@ -5263,7 +5263,7 @@
         </w:tc>
         <w:tc>
           <w:tcPr>
-            <w:tcW w:w="1078" w:type="dxa"/>
+            <w:tcW w:w="1077" w:type="dxa"/>
             <w:tcBorders/>
           </w:tcPr>
           <w:p>
@@ -5290,7 +5290,7 @@
         </w:tc>
         <w:tc>
           <w:tcPr>
-            <w:tcW w:w="902" w:type="dxa"/>
+            <w:tcW w:w="903" w:type="dxa"/>
             <w:tcBorders/>
           </w:tcPr>
           <w:p>
@@ -5359,7 +5359,7 @@
         </w:tc>
         <w:tc>
           <w:tcPr>
-            <w:tcW w:w="1078" w:type="dxa"/>
+            <w:tcW w:w="1077" w:type="dxa"/>
             <w:tcBorders/>
           </w:tcPr>
           <w:p>
@@ -5386,7 +5386,7 @@
         </w:tc>
         <w:tc>
           <w:tcPr>
-            <w:tcW w:w="902" w:type="dxa"/>
+            <w:tcW w:w="903" w:type="dxa"/>
             <w:tcBorders/>
           </w:tcPr>
           <w:p>
@@ -5455,7 +5455,7 @@
         </w:tc>
         <w:tc>
           <w:tcPr>
-            <w:tcW w:w="1078" w:type="dxa"/>
+            <w:tcW w:w="1077" w:type="dxa"/>
             <w:tcBorders/>
           </w:tcPr>
           <w:p>
@@ -5487,7 +5487,7 @@
         </w:tc>
         <w:tc>
           <w:tcPr>
-            <w:tcW w:w="902" w:type="dxa"/>
+            <w:tcW w:w="903" w:type="dxa"/>
             <w:tcBorders/>
           </w:tcPr>
           <w:p>
@@ -5551,7 +5551,7 @@
         </w:tc>
         <w:tc>
           <w:tcPr>
-            <w:tcW w:w="1078" w:type="dxa"/>
+            <w:tcW w:w="1077" w:type="dxa"/>
             <w:tcBorders/>
           </w:tcPr>
           <w:p>
@@ -5584,7 +5584,7 @@
         </w:tc>
         <w:tc>
           <w:tcPr>
-            <w:tcW w:w="902" w:type="dxa"/>
+            <w:tcW w:w="903" w:type="dxa"/>
             <w:tcBorders/>
           </w:tcPr>
           <w:p>
@@ -5652,7 +5652,7 @@
         </w:tc>
         <w:tc>
           <w:tcPr>
-            <w:tcW w:w="1078" w:type="dxa"/>
+            <w:tcW w:w="1077" w:type="dxa"/>
             <w:tcBorders/>
           </w:tcPr>
           <w:p>
@@ -5680,7 +5680,7 @@
         </w:tc>
         <w:tc>
           <w:tcPr>
-            <w:tcW w:w="902" w:type="dxa"/>
+            <w:tcW w:w="903" w:type="dxa"/>
             <w:tcBorders/>
           </w:tcPr>
           <w:p>
@@ -5748,7 +5748,7 @@
         </w:tc>
         <w:tc>
           <w:tcPr>
-            <w:tcW w:w="1078" w:type="dxa"/>
+            <w:tcW w:w="1077" w:type="dxa"/>
             <w:tcBorders/>
           </w:tcPr>
           <w:p>
@@ -5781,14 +5781,17 @@
         </w:tc>
         <w:tc>
           <w:tcPr>
-            <w:tcW w:w="902" w:type="dxa"/>
+            <w:tcW w:w="903" w:type="dxa"/>
             <w:tcBorders/>
           </w:tcPr>
           <w:p>
             <w:pPr>
               <w:pStyle w:val="Cuerpodetexto"/>
-              <w:bidi w:val="0"/>
-              <w:spacing w:before="0" w:after="140"/>
+              <w:widowControl/>
+              <w:suppressAutoHyphens w:val="true"/>
+              <w:bidi w:val="0"/>
+              <w:spacing w:lineRule="auto" w:line="276" w:before="0" w:after="140"/>
+              <w:ind w:left="0" w:right="0" w:hanging="0"/>
               <w:jc w:val="right"/>
               <w:rPr>
                 <w:rFonts w:ascii="TimesNewRoman;TimesNewRoman_EmbeddedFont;TimesNewRoman_MSFontService;sans-serif" w:hAnsi="TimesNewRoman;TimesNewRoman_EmbeddedFont;TimesNewRoman_MSFontService;sans-serif"/>
@@ -7974,39 +7977,6 @@
         <w:rPr/>
       </w:r>
     </w:p>
-    <w:p>
-      <w:pPr>
-        <w:pStyle w:val="Normal"/>
-        <w:bidi w:val="0"/>
-        <w:jc w:val="left"/>
-        <w:rPr/>
-      </w:pPr>
-      <w:r>
-        <w:rPr/>
-      </w:r>
-    </w:p>
-    <w:p>
-      <w:pPr>
-        <w:pStyle w:val="Normal"/>
-        <w:bidi w:val="0"/>
-        <w:jc w:val="left"/>
-        <w:rPr/>
-      </w:pPr>
-      <w:r>
-        <w:rPr/>
-      </w:r>
-    </w:p>
-    <w:p>
-      <w:pPr>
-        <w:pStyle w:val="Normal"/>
-        <w:bidi w:val="0"/>
-        <w:jc w:val="left"/>
-        <w:rPr/>
-      </w:pPr>
-      <w:r>
-        <w:rPr/>
-      </w:r>
-    </w:p>
     <w:tbl>
       <w:tblPr>
         <w:tblW w:w="4875" w:type="dxa"/>
@@ -8038,10 +8008,18 @@
               <w:pStyle w:val="Contenidodelatabla"/>
               <w:bidi w:val="0"/>
               <w:jc w:val="center"/>
-              <w:rPr/>
-            </w:pPr>
-            <w:r>
-              <w:rPr/>
+              <w:rPr>
+                <w:rFonts w:ascii="TimesNewRoman;TimesNewRoman_EmbeddedFont;TimesNewRoman_MSFontService;sans-serif" w:hAnsi="TimesNewRoman;TimesNewRoman_EmbeddedFont;TimesNewRoman_MSFontService;sans-serif"/>
+                <w:sz w:val="20"/>
+                <w:szCs w:val="20"/>
+              </w:rPr>
+            </w:pPr>
+            <w:r>
+              <w:rPr>
+                <w:rFonts w:ascii="TimesNewRoman;TimesNewRoman_EmbeddedFont;TimesNewRoman_MSFontService;sans-serif" w:hAnsi="TimesNewRoman;TimesNewRoman_EmbeddedFont;TimesNewRoman_MSFontService;sans-serif"/>
+                <w:sz w:val="20"/>
+                <w:szCs w:val="20"/>
+              </w:rPr>
               <w:t>Parámetro</w:t>
             </w:r>
           </w:p>
@@ -8051,16 +8029,25 @@
             <w:tcW w:w="2100" w:type="dxa"/>
             <w:gridSpan w:val="2"/>
             <w:tcBorders/>
-          </w:tcPr>
-          <w:p>
-            <w:pPr>
-              <w:pStyle w:val="Contenidodelatabla"/>
-              <w:bidi w:val="0"/>
-              <w:jc w:val="left"/>
-              <w:rPr/>
-            </w:pPr>
-            <w:r>
-              <w:rPr/>
+            <w:vAlign w:val="center"/>
+          </w:tcPr>
+          <w:p>
+            <w:pPr>
+              <w:pStyle w:val="Contenidodelatabla"/>
+              <w:bidi w:val="0"/>
+              <w:jc w:val="center"/>
+              <w:rPr>
+                <w:rFonts w:ascii="TimesNewRoman;TimesNewRoman_EmbeddedFont;TimesNewRoman_MSFontService;sans-serif" w:hAnsi="TimesNewRoman;TimesNewRoman_EmbeddedFont;TimesNewRoman_MSFontService;sans-serif"/>
+                <w:sz w:val="20"/>
+                <w:szCs w:val="20"/>
+              </w:rPr>
+            </w:pPr>
+            <w:r>
+              <w:rPr>
+                <w:rFonts w:ascii="TimesNewRoman;TimesNewRoman_EmbeddedFont;TimesNewRoman_MSFontService;sans-serif" w:hAnsi="TimesNewRoman;TimesNewRoman_EmbeddedFont;TimesNewRoman_MSFontService;sans-serif"/>
+                <w:sz w:val="20"/>
+                <w:szCs w:val="20"/>
+              </w:rPr>
               <w:t>Resistencia</w:t>
             </w:r>
           </w:p>
@@ -8099,16 +8086,25 @@
           <w:tcPr>
             <w:tcW w:w="1080" w:type="dxa"/>
             <w:tcBorders/>
-          </w:tcPr>
-          <w:p>
-            <w:pPr>
-              <w:pStyle w:val="Contenidodelatabla"/>
-              <w:bidi w:val="0"/>
-              <w:jc w:val="center"/>
-              <w:rPr/>
-            </w:pPr>
-            <w:r>
-              <w:rPr/>
+            <w:vAlign w:val="center"/>
+          </w:tcPr>
+          <w:p>
+            <w:pPr>
+              <w:pStyle w:val="Contenidodelatabla"/>
+              <w:bidi w:val="0"/>
+              <w:jc w:val="center"/>
+              <w:rPr>
+                <w:rFonts w:ascii="TimesNewRoman;TimesNewRoman_EmbeddedFont;TimesNewRoman_MSFontService;sans-serif" w:hAnsi="TimesNewRoman;TimesNewRoman_EmbeddedFont;TimesNewRoman_MSFontService;sans-serif"/>
+                <w:sz w:val="20"/>
+                <w:szCs w:val="20"/>
+              </w:rPr>
+            </w:pPr>
+            <w:r>
+              <w:rPr>
+                <w:rFonts w:ascii="TimesNewRoman;TimesNewRoman_EmbeddedFont;TimesNewRoman_MSFontService;sans-serif" w:hAnsi="TimesNewRoman;TimesNewRoman_EmbeddedFont;TimesNewRoman_MSFontService;sans-serif"/>
+                <w:sz w:val="20"/>
+                <w:szCs w:val="20"/>
+              </w:rPr>
               <w:t>R9</w:t>
             </w:r>
           </w:p>
@@ -8117,16 +8113,25 @@
           <w:tcPr>
             <w:tcW w:w="1020" w:type="dxa"/>
             <w:tcBorders/>
-          </w:tcPr>
-          <w:p>
-            <w:pPr>
-              <w:pStyle w:val="Contenidodelatabla"/>
-              <w:bidi w:val="0"/>
-              <w:jc w:val="center"/>
-              <w:rPr/>
-            </w:pPr>
-            <w:r>
-              <w:rPr/>
+            <w:vAlign w:val="center"/>
+          </w:tcPr>
+          <w:p>
+            <w:pPr>
+              <w:pStyle w:val="Contenidodelatabla"/>
+              <w:bidi w:val="0"/>
+              <w:jc w:val="center"/>
+              <w:rPr>
+                <w:rFonts w:ascii="TimesNewRoman;TimesNewRoman_EmbeddedFont;TimesNewRoman_MSFontService;sans-serif" w:hAnsi="TimesNewRoman;TimesNewRoman_EmbeddedFont;TimesNewRoman_MSFontService;sans-serif"/>
+                <w:sz w:val="20"/>
+                <w:szCs w:val="20"/>
+              </w:rPr>
+            </w:pPr>
+            <w:r>
+              <w:rPr>
+                <w:rFonts w:ascii="TimesNewRoman;TimesNewRoman_EmbeddedFont;TimesNewRoman_MSFontService;sans-serif" w:hAnsi="TimesNewRoman;TimesNewRoman_EmbeddedFont;TimesNewRoman_MSFontService;sans-serif"/>
+                <w:sz w:val="20"/>
+                <w:szCs w:val="20"/>
+              </w:rPr>
               <w:t>R10</w:t>
             </w:r>
           </w:p>
@@ -8145,49 +8150,42 @@
               <w:pStyle w:val="Cuerpodetexto"/>
               <w:bidi w:val="0"/>
               <w:spacing w:lineRule="atLeast" w:line="225" w:before="0" w:after="140"/>
-              <w:jc w:val="left"/>
+              <w:jc w:val="center"/>
+              <w:rPr/>
+            </w:pPr>
+            <w:r>
+              <w:rPr>
+                <w:rFonts w:ascii="TimesNewRoman;TimesNewRoman_EmbeddedFont;TimesNewRoman_MSFontService;sans-serif" w:hAnsi="TimesNewRoman;TimesNewRoman_EmbeddedFont;TimesNewRoman_MSFontService;sans-serif"/>
+                <w:b w:val="false"/>
+                <w:i w:val="false"/>
+                <w:caps w:val="false"/>
+                <w:smallCaps w:val="false"/>
+                <w:sz w:val="20"/>
+                <w:lang w:val="es-CO"/>
+              </w:rPr>
+              <w:t>Valor Real (Código de color)</w:t>
+            </w:r>
+          </w:p>
+        </w:tc>
+        <w:tc>
+          <w:tcPr>
+            <w:tcW w:w="1080" w:type="dxa"/>
+            <w:tcBorders/>
+            <w:vAlign w:val="center"/>
+          </w:tcPr>
+          <w:p>
+            <w:pPr>
+              <w:pStyle w:val="Contenidodelatabla"/>
+              <w:bidi w:val="0"/>
+              <w:jc w:val="center"/>
+              <w:rPr/>
+            </w:pPr>
+            <w:r>
               <w:rPr>
                 <w:rFonts w:ascii="TimesNewRoman;TimesNewRoman_EmbeddedFont;TimesNewRoman_MSFontService;sans-serif" w:hAnsi="TimesNewRoman;TimesNewRoman_EmbeddedFont;TimesNewRoman_MSFontService;sans-serif"/>
                 <w:sz w:val="20"/>
                 <w:lang w:val="en-US"/>
               </w:rPr>
-            </w:pPr>
-            <w:r>
-              <w:rPr>
-                <w:rFonts w:ascii="TimesNewRoman;TimesNewRoman_EmbeddedFont;TimesNewRoman_MSFontService;sans-serif" w:hAnsi="TimesNewRoman;TimesNewRoman_EmbeddedFont;TimesNewRoman_MSFontService;sans-serif"/>
-                <w:b w:val="false"/>
-                <w:i w:val="false"/>
-                <w:caps w:val="false"/>
-                <w:smallCaps w:val="false"/>
-                <w:sz w:val="20"/>
-                <w:lang w:val="es-CO"/>
-              </w:rPr>
-              <w:t>Valor Real (Código de color)</w:t>
-            </w:r>
-          </w:p>
-        </w:tc>
-        <w:tc>
-          <w:tcPr>
-            <w:tcW w:w="1080" w:type="dxa"/>
-            <w:tcBorders/>
-          </w:tcPr>
-          <w:p>
-            <w:pPr>
-              <w:pStyle w:val="Contenidodelatabla"/>
-              <w:bidi w:val="0"/>
-              <w:jc w:val="right"/>
-              <w:rPr>
-                <w:rFonts w:ascii="TimesNewRoman;TimesNewRoman_EmbeddedFont;TimesNewRoman_MSFontService;sans-serif" w:hAnsi="TimesNewRoman;TimesNewRoman_EmbeddedFont;TimesNewRoman_MSFontService;sans-serif"/>
-                <w:sz w:val="20"/>
-                <w:lang w:val="en-US"/>
-              </w:rPr>
-            </w:pPr>
-            <w:r>
-              <w:rPr>
-                <w:rFonts w:ascii="TimesNewRoman;TimesNewRoman_EmbeddedFont;TimesNewRoman_MSFontService;sans-serif" w:hAnsi="TimesNewRoman;TimesNewRoman_EmbeddedFont;TimesNewRoman_MSFontService;sans-serif"/>
-                <w:sz w:val="20"/>
-                <w:lang w:val="en-US"/>
-              </w:rPr>
               <w:t>15000Ω</w:t>
             </w:r>
           </w:p>
@@ -8196,17 +8194,14 @@
           <w:tcPr>
             <w:tcW w:w="1020" w:type="dxa"/>
             <w:tcBorders/>
-          </w:tcPr>
-          <w:p>
-            <w:pPr>
-              <w:pStyle w:val="Contenidodelatabla"/>
-              <w:bidi w:val="0"/>
-              <w:jc w:val="right"/>
-              <w:rPr>
-                <w:rFonts w:ascii="TimesNewRoman;TimesNewRoman_EmbeddedFont;TimesNewRoman_MSFontService;sans-serif" w:hAnsi="TimesNewRoman;TimesNewRoman_EmbeddedFont;TimesNewRoman_MSFontService;sans-serif"/>
-                <w:sz w:val="20"/>
-                <w:lang w:val="en-US"/>
-              </w:rPr>
+            <w:vAlign w:val="center"/>
+          </w:tcPr>
+          <w:p>
+            <w:pPr>
+              <w:pStyle w:val="Contenidodelatabla"/>
+              <w:bidi w:val="0"/>
+              <w:jc w:val="center"/>
+              <w:rPr/>
             </w:pPr>
             <w:r>
               <w:rPr>
@@ -8233,7 +8228,7 @@
               <w:bidi w:val="0"/>
               <w:spacing w:lineRule="atLeast" w:line="225" w:before="0" w:after="140"/>
               <w:ind w:left="0" w:right="0" w:hanging="0"/>
-              <w:jc w:val="left"/>
+              <w:jc w:val="center"/>
               <w:rPr/>
             </w:pPr>
             <w:r>
@@ -8254,13 +8249,14 @@
           <w:tcPr>
             <w:tcW w:w="1080" w:type="dxa"/>
             <w:tcBorders/>
+            <w:vAlign w:val="center"/>
           </w:tcPr>
           <w:p>
             <w:pPr>
               <w:pStyle w:val="Cuerpodetexto"/>
               <w:bidi w:val="0"/>
               <w:spacing w:before="0" w:after="140"/>
-              <w:jc w:val="right"/>
+              <w:jc w:val="center"/>
               <w:rPr/>
             </w:pPr>
             <w:r>
@@ -8281,17 +8277,14 @@
           <w:tcPr>
             <w:tcW w:w="1020" w:type="dxa"/>
             <w:tcBorders/>
-          </w:tcPr>
-          <w:p>
-            <w:pPr>
-              <w:pStyle w:val="Contenidodelatabla"/>
-              <w:bidi w:val="0"/>
-              <w:jc w:val="right"/>
-              <w:rPr>
-                <w:rFonts w:ascii="TimesNewRoman;TimesNewRoman_EmbeddedFont;TimesNewRoman_MSFontService;sans-serif" w:hAnsi="TimesNewRoman;TimesNewRoman_EmbeddedFont;TimesNewRoman_MSFontService;sans-serif"/>
-                <w:sz w:val="20"/>
-                <w:lang w:val="en-US"/>
-              </w:rPr>
+            <w:vAlign w:val="center"/>
+          </w:tcPr>
+          <w:p>
+            <w:pPr>
+              <w:pStyle w:val="Contenidodelatabla"/>
+              <w:bidi w:val="0"/>
+              <w:jc w:val="center"/>
+              <w:rPr/>
             </w:pPr>
             <w:r>
               <w:rPr>
@@ -8318,7 +8311,7 @@
               <w:bidi w:val="0"/>
               <w:spacing w:lineRule="atLeast" w:line="225" w:before="0" w:after="140"/>
               <w:ind w:left="0" w:right="0" w:hanging="0"/>
-              <w:jc w:val="left"/>
+              <w:jc w:val="center"/>
               <w:rPr/>
             </w:pPr>
             <w:r>
@@ -8339,24 +8332,21 @@
           <w:tcPr>
             <w:tcW w:w="1080" w:type="dxa"/>
             <w:tcBorders/>
-          </w:tcPr>
-          <w:p>
-            <w:pPr>
-              <w:pStyle w:val="Contenidodelatabla"/>
-              <w:bidi w:val="0"/>
-              <w:jc w:val="right"/>
+            <w:vAlign w:val="center"/>
+          </w:tcPr>
+          <w:p>
+            <w:pPr>
+              <w:pStyle w:val="Contenidodelatabla"/>
+              <w:bidi w:val="0"/>
+              <w:jc w:val="center"/>
+              <w:rPr/>
+            </w:pPr>
+            <w:r>
               <w:rPr>
                 <w:rFonts w:ascii="TimesNewRoman;TimesNewRoman_EmbeddedFont;TimesNewRoman_MSFontService;sans-serif" w:hAnsi="TimesNewRoman;TimesNewRoman_EmbeddedFont;TimesNewRoman_MSFontService;sans-serif"/>
                 <w:sz w:val="20"/>
                 <w:lang w:val="en-US"/>
               </w:rPr>
-            </w:pPr>
-            <w:r>
-              <w:rPr>
-                <w:rFonts w:ascii="TimesNewRoman;TimesNewRoman_EmbeddedFont;TimesNewRoman_MSFontService;sans-serif" w:hAnsi="TimesNewRoman;TimesNewRoman_EmbeddedFont;TimesNewRoman_MSFontService;sans-serif"/>
-                <w:sz w:val="20"/>
-                <w:lang w:val="en-US"/>
-              </w:rPr>
               <w:t>14250Ω</w:t>
             </w:r>
           </w:p>
@@ -8365,17 +8355,14 @@
           <w:tcPr>
             <w:tcW w:w="1020" w:type="dxa"/>
             <w:tcBorders/>
-          </w:tcPr>
-          <w:p>
-            <w:pPr>
-              <w:pStyle w:val="Contenidodelatabla"/>
-              <w:bidi w:val="0"/>
-              <w:jc w:val="right"/>
-              <w:rPr>
-                <w:rFonts w:ascii="TimesNewRoman;TimesNewRoman_EmbeddedFont;TimesNewRoman_MSFontService;sans-serif" w:hAnsi="TimesNewRoman;TimesNewRoman_EmbeddedFont;TimesNewRoman_MSFontService;sans-serif"/>
-                <w:sz w:val="20"/>
-                <w:lang w:val="en-US"/>
-              </w:rPr>
+            <w:vAlign w:val="center"/>
+          </w:tcPr>
+          <w:p>
+            <w:pPr>
+              <w:pStyle w:val="Contenidodelatabla"/>
+              <w:bidi w:val="0"/>
+              <w:jc w:val="center"/>
+              <w:rPr/>
             </w:pPr>
             <w:r>
               <w:rPr>
@@ -8402,7 +8389,7 @@
               <w:bidi w:val="0"/>
               <w:spacing w:lineRule="atLeast" w:line="225" w:before="0" w:after="140"/>
               <w:ind w:left="0" w:right="0" w:hanging="0"/>
-              <w:jc w:val="left"/>
+              <w:jc w:val="center"/>
               <w:rPr/>
             </w:pPr>
             <w:r>
@@ -8423,6 +8410,7 @@
           <w:tcPr>
             <w:tcW w:w="1080" w:type="dxa"/>
             <w:tcBorders/>
+            <w:vAlign w:val="center"/>
           </w:tcPr>
           <w:p>
             <w:pPr>
@@ -8430,28 +8418,19 @@
               <w:bidi w:val="0"/>
               <w:spacing w:lineRule="atLeast" w:line="210" w:before="0" w:after="140"/>
               <w:ind w:left="0" w:right="0" w:hanging="0"/>
-              <w:jc w:val="right"/>
-              <w:rPr>
-                <w:rFonts w:ascii="TimesNewRoman;TimesNewRoman_EmbeddedFont;TimesNewRoman_MSFontService;sans-serif" w:hAnsi="TimesNewRoman;TimesNewRoman_EmbeddedFont;TimesNewRoman_MSFontService;sans-serif"/>
-                <w:b w:val="false"/>
-                <w:b w:val="false"/>
-                <w:i w:val="false"/>
-                <w:i w:val="false"/>
-                <w:caps w:val="false"/>
-                <w:smallCaps w:val="false"/>
+              <w:jc w:val="center"/>
+              <w:rPr/>
+            </w:pPr>
+            <w:r>
+              <w:rPr>
+                <w:rFonts w:ascii="TimesNewRoman;TimesNewRoman_EmbeddedFont;TimesNewRoman_MSFontService;sans-serif" w:hAnsi="TimesNewRoman;TimesNewRoman_EmbeddedFont;TimesNewRoman_MSFontService;sans-serif"/>
+                <w:b w:val="false"/>
+                <w:i w:val="false"/>
+                <w:caps w:val="false"/>
+                <w:smallCaps w:val="false"/>
+                <w:sz w:val="20"/>
                 <w:lang w:val="en-US"/>
               </w:rPr>
-            </w:pPr>
-            <w:r>
-              <w:rPr>
-                <w:rFonts w:ascii="TimesNewRoman;TimesNewRoman_EmbeddedFont;TimesNewRoman_MSFontService;sans-serif" w:hAnsi="TimesNewRoman;TimesNewRoman_EmbeddedFont;TimesNewRoman_MSFontService;sans-serif"/>
-                <w:b w:val="false"/>
-                <w:i w:val="false"/>
-                <w:caps w:val="false"/>
-                <w:smallCaps w:val="false"/>
-                <w:sz w:val="20"/>
-                <w:lang w:val="en-US"/>
-              </w:rPr>
               <w:t>15,07KΩ</w:t>
             </w:r>
           </w:p>
@@ -8460,24 +8439,14 @@
           <w:tcPr>
             <w:tcW w:w="1020" w:type="dxa"/>
             <w:tcBorders/>
-          </w:tcPr>
-          <w:p>
-            <w:pPr>
-              <w:pStyle w:val="Contenidodelatabla"/>
-              <w:bidi w:val="0"/>
-              <w:jc w:val="right"/>
-              <w:rPr>
-                <w:rFonts w:ascii="TimesNewRoman;TimesNewRoman_EmbeddedFont;TimesNewRoman_MSFontService;sans-serif" w:hAnsi="TimesNewRoman;TimesNewRoman_EmbeddedFont;TimesNewRoman_MSFontService;sans-serif"/>
-                <w:b w:val="false"/>
-                <w:b w:val="false"/>
-                <w:i w:val="false"/>
-                <w:i w:val="false"/>
-                <w:caps w:val="false"/>
-                <w:smallCaps w:val="false"/>
-                <w:sz w:val="20"/>
-                <w:szCs w:val="20"/>
-                <w:lang w:val="en-US"/>
-              </w:rPr>
+            <w:vAlign w:val="center"/>
+          </w:tcPr>
+          <w:p>
+            <w:pPr>
+              <w:pStyle w:val="Contenidodelatabla"/>
+              <w:bidi w:val="0"/>
+              <w:jc w:val="center"/>
+              <w:rPr/>
             </w:pPr>
             <w:r>
               <w:rPr>
@@ -8508,50 +8477,43 @@
               <w:pStyle w:val="Cuerpodetexto"/>
               <w:bidi w:val="0"/>
               <w:spacing w:before="0" w:after="140"/>
-              <w:jc w:val="left"/>
+              <w:jc w:val="center"/>
+              <w:rPr/>
+            </w:pPr>
+            <w:r>
+              <w:rPr>
+                <w:rFonts w:ascii="TimesNewRoman;TimesNewRoman_EmbeddedFont;TimesNewRoman_MSFontService;sans-serif" w:hAnsi="TimesNewRoman;TimesNewRoman_EmbeddedFont;TimesNewRoman_MSFontService;sans-serif"/>
+                <w:b w:val="false"/>
+                <w:i w:val="false"/>
+                <w:caps w:val="false"/>
+                <w:smallCaps w:val="false"/>
+                <w:sz w:val="20"/>
+                <w:lang w:val="es-CO"/>
+              </w:rPr>
+              <w:t>Error Absoluto</w:t>
+            </w:r>
+          </w:p>
+        </w:tc>
+        <w:tc>
+          <w:tcPr>
+            <w:tcW w:w="1080" w:type="dxa"/>
+            <w:tcBorders/>
+            <w:vAlign w:val="center"/>
+          </w:tcPr>
+          <w:p>
+            <w:pPr>
+              <w:pStyle w:val="Contenidodelatabla"/>
+              <w:bidi w:val="0"/>
+              <w:spacing w:lineRule="atLeast" w:line="210"/>
+              <w:jc w:val="center"/>
+              <w:rPr/>
+            </w:pPr>
+            <w:r>
               <w:rPr>
                 <w:rFonts w:ascii="TimesNewRoman;TimesNewRoman_EmbeddedFont;TimesNewRoman_MSFontService;sans-serif" w:hAnsi="TimesNewRoman;TimesNewRoman_EmbeddedFont;TimesNewRoman_MSFontService;sans-serif"/>
                 <w:sz w:val="20"/>
                 <w:lang w:val="en-US"/>
               </w:rPr>
-            </w:pPr>
-            <w:r>
-              <w:rPr>
-                <w:rFonts w:ascii="TimesNewRoman;TimesNewRoman_EmbeddedFont;TimesNewRoman_MSFontService;sans-serif" w:hAnsi="TimesNewRoman;TimesNewRoman_EmbeddedFont;TimesNewRoman_MSFontService;sans-serif"/>
-                <w:b w:val="false"/>
-                <w:i w:val="false"/>
-                <w:caps w:val="false"/>
-                <w:smallCaps w:val="false"/>
-                <w:sz w:val="20"/>
-                <w:lang w:val="es-CO"/>
-              </w:rPr>
-              <w:t>Error Absoluto</w:t>
-            </w:r>
-          </w:p>
-        </w:tc>
-        <w:tc>
-          <w:tcPr>
-            <w:tcW w:w="1080" w:type="dxa"/>
-            <w:tcBorders/>
-          </w:tcPr>
-          <w:p>
-            <w:pPr>
-              <w:pStyle w:val="Contenidodelatabla"/>
-              <w:bidi w:val="0"/>
-              <w:spacing w:lineRule="atLeast" w:line="210"/>
-              <w:jc w:val="right"/>
-              <w:rPr>
-                <w:rFonts w:ascii="TimesNewRoman;TimesNewRoman_EmbeddedFont;TimesNewRoman_MSFontService;sans-serif" w:hAnsi="TimesNewRoman;TimesNewRoman_EmbeddedFont;TimesNewRoman_MSFontService;sans-serif"/>
-                <w:sz w:val="18"/>
-                <w:lang w:val="en-US"/>
-              </w:rPr>
-            </w:pPr>
-            <w:r>
-              <w:rPr>
-                <w:rFonts w:ascii="TimesNewRoman;TimesNewRoman_EmbeddedFont;TimesNewRoman_MSFontService;sans-serif" w:hAnsi="TimesNewRoman;TimesNewRoman_EmbeddedFont;TimesNewRoman_MSFontService;sans-serif"/>
-                <w:sz w:val="20"/>
-                <w:lang w:val="en-US"/>
-              </w:rPr>
               <w:t>70Ω</w:t>
             </w:r>
           </w:p>
@@ -8560,17 +8522,14 @@
           <w:tcPr>
             <w:tcW w:w="1020" w:type="dxa"/>
             <w:tcBorders/>
-          </w:tcPr>
-          <w:p>
-            <w:pPr>
-              <w:pStyle w:val="Contenidodelatabla"/>
-              <w:bidi w:val="0"/>
-              <w:jc w:val="right"/>
-              <w:rPr>
-                <w:rFonts w:ascii="TimesNewRoman;TimesNewRoman_EmbeddedFont;TimesNewRoman_MSFontService;sans-serif" w:hAnsi="TimesNewRoman;TimesNewRoman_EmbeddedFont;TimesNewRoman_MSFontService;sans-serif"/>
-                <w:sz w:val="18"/>
-                <w:lang w:val="en-US"/>
-              </w:rPr>
+            <w:vAlign w:val="center"/>
+          </w:tcPr>
+          <w:p>
+            <w:pPr>
+              <w:pStyle w:val="Contenidodelatabla"/>
+              <w:bidi w:val="0"/>
+              <w:jc w:val="center"/>
+              <w:rPr/>
             </w:pPr>
             <w:r>
               <w:rPr>
@@ -8596,7 +8555,7 @@
               <w:pStyle w:val="Cuerpodetexto"/>
               <w:bidi w:val="0"/>
               <w:spacing w:before="0" w:after="140"/>
-              <w:jc w:val="left"/>
+              <w:jc w:val="center"/>
               <w:rPr/>
             </w:pPr>
             <w:r>
@@ -8617,6 +8576,7 @@
           <w:tcPr>
             <w:tcW w:w="1080" w:type="dxa"/>
             <w:tcBorders/>
+            <w:vAlign w:val="center"/>
           </w:tcPr>
           <w:p>
             <w:pPr>
@@ -8624,29 +8584,19 @@
               <w:bidi w:val="0"/>
               <w:spacing w:lineRule="atLeast" w:line="210" w:before="0" w:after="140"/>
               <w:ind w:left="0" w:right="0" w:hanging="0"/>
-              <w:jc w:val="right"/>
-              <w:rPr>
-                <w:rFonts w:ascii="TimesNewRoman;TimesNewRoman_EmbeddedFont;TimesNewRoman_MSFontService;sans-serif" w:hAnsi="TimesNewRoman;TimesNewRoman_EmbeddedFont;TimesNewRoman_MSFontService;sans-serif"/>
-                <w:b w:val="false"/>
-                <w:b w:val="false"/>
-                <w:i w:val="false"/>
-                <w:i w:val="false"/>
-                <w:caps w:val="false"/>
-                <w:smallCaps w:val="false"/>
-                <w:sz w:val="18"/>
+              <w:jc w:val="center"/>
+              <w:rPr/>
+            </w:pPr>
+            <w:r>
+              <w:rPr>
+                <w:rFonts w:ascii="TimesNewRoman;TimesNewRoman_EmbeddedFont;TimesNewRoman_MSFontService;sans-serif" w:hAnsi="TimesNewRoman;TimesNewRoman_EmbeddedFont;TimesNewRoman_MSFontService;sans-serif"/>
+                <w:b w:val="false"/>
+                <w:i w:val="false"/>
+                <w:caps w:val="false"/>
+                <w:smallCaps w:val="false"/>
+                <w:sz w:val="20"/>
                 <w:lang w:val="en-US"/>
               </w:rPr>
-            </w:pPr>
-            <w:r>
-              <w:rPr>
-                <w:rFonts w:ascii="TimesNewRoman;TimesNewRoman_EmbeddedFont;TimesNewRoman_MSFontService;sans-serif" w:hAnsi="TimesNewRoman;TimesNewRoman_EmbeddedFont;TimesNewRoman_MSFontService;sans-serif"/>
-                <w:b w:val="false"/>
-                <w:i w:val="false"/>
-                <w:caps w:val="false"/>
-                <w:smallCaps w:val="false"/>
-                <w:sz w:val="20"/>
-                <w:lang w:val="en-US"/>
-              </w:rPr>
               <w:t>0,466%</w:t>
             </w:r>
           </w:p>
@@ -8655,24 +8605,15 @@
           <w:tcPr>
             <w:tcW w:w="1020" w:type="dxa"/>
             <w:tcBorders/>
+            <w:vAlign w:val="center"/>
           </w:tcPr>
           <w:p>
             <w:pPr>
               <w:pStyle w:val="Cuerpodetexto"/>
               <w:bidi w:val="0"/>
               <w:spacing w:before="0" w:after="140"/>
-              <w:jc w:val="right"/>
-              <w:rPr>
-                <w:rFonts w:ascii="TimesNewRoman;TimesNewRoman_EmbeddedFont;TimesNewRoman_MSFontService;sans-serif" w:hAnsi="TimesNewRoman;TimesNewRoman_EmbeddedFont;TimesNewRoman_MSFontService;sans-serif"/>
-                <w:b w:val="false"/>
-                <w:b w:val="false"/>
-                <w:i w:val="false"/>
-                <w:i w:val="false"/>
-                <w:caps w:val="false"/>
-                <w:smallCaps w:val="false"/>
-                <w:sz w:val="18"/>
-                <w:lang w:val="en-US"/>
-              </w:rPr>
+              <w:jc w:val="center"/>
+              <w:rPr/>
             </w:pPr>
             <w:r>
               <w:rPr>
@@ -8730,16 +8671,21 @@
           <w:sz w:val="20"/>
           <w:lang w:val="en-US"/>
         </w:rPr>
-        <w:t>Circuito en Serie</w:t>
+        <w:t>Circuito en Seri</w:t>
       </w:r>
-    </w:p>
-    <w:p>
-      <w:pPr>
-        <w:pStyle w:val="Cuerpodetexto"/>
-        <w:bidi w:val="0"/>
-        <w:jc w:val="center"/>
-        <w:rPr/>
-      </w:pPr>
+      <w:r>
+        <w:rPr>
+          <w:rFonts w:ascii="TimesNewRoman;TimesNewRoman_EmbeddedFont;TimesNewRoman_MSFontService;sans-serif" w:hAnsi="TimesNewRoman;TimesNewRoman_EmbeddedFont;TimesNewRoman_MSFontService;sans-serif"/>
+          <w:b/>
+          <w:i w:val="false"/>
+          <w:caps w:val="false"/>
+          <w:smallCaps w:val="false"/>
+          <w:color w:val="000000"/>
+          <w:sz w:val="20"/>
+          <w:lang w:val="en-US"/>
+        </w:rPr>
+        <w:t>e</w:t>
+      </w:r>
       <w:r>
         <w:rPr/>
         <w:drawing>
@@ -8786,35 +8732,106 @@
         <w:pStyle w:val="Cuerpodetexto"/>
         <w:bidi w:val="0"/>
         <w:jc w:val="center"/>
-        <w:rPr>
-          <w:rFonts w:ascii="TimesNewRoman;TimesNewRoman_EmbeddedFont;TimesNewRoman_MSFontService;sans-serif" w:hAnsi="TimesNewRoman;TimesNewRoman_EmbeddedFont;TimesNewRoman_MSFontService;sans-serif"/>
-          <w:b/>
-          <w:b/>
-          <w:i w:val="false"/>
+        <w:rPr/>
+      </w:pPr>
+      <w:r>
+        <w:rPr>
+          <w:rFonts w:ascii="Times New Roman" w:hAnsi="Times New Roman"/>
+          <w:b w:val="false"/>
           <w:i w:val="false"/>
           <w:caps w:val="false"/>
           <w:smallCaps w:val="false"/>
           <w:color w:val="000000"/>
-          <w:sz w:val="20"/>
-          <w:lang w:val="en-US"/>
-        </w:rPr>
-      </w:pPr>
+          <w:spacing w:val="0"/>
+          <w:sz w:val="16"/>
+          <w:szCs w:val="16"/>
+        </w:rPr>
+        <w:t xml:space="preserve">Fig. </w:t>
+      </w:r>
       <w:r>
         <w:rPr>
-          <w:rFonts w:ascii="TimesNewRoman;TimesNewRoman_EmbeddedFont;TimesNewRoman_MSFontService;sans-serif" w:hAnsi="TimesNewRoman;TimesNewRoman_EmbeddedFont;TimesNewRoman_MSFontService;sans-serif"/>
-          <w:b/>
+          <w:rFonts w:ascii="Times New Roman" w:hAnsi="Times New Roman"/>
+          <w:b w:val="false"/>
           <w:i w:val="false"/>
           <w:caps w:val="false"/>
           <w:smallCaps w:val="false"/>
           <w:color w:val="000000"/>
+          <w:spacing w:val="0"/>
+          <w:sz w:val="16"/>
+          <w:szCs w:val="16"/>
+        </w:rPr>
+        <w:t>5</w:t>
+      </w:r>
+      <w:r>
+        <w:rPr>
+          <w:rFonts w:ascii="Times New Roman" w:hAnsi="Times New Roman"/>
+          <w:b w:val="false"/>
+          <w:i w:val="false"/>
+          <w:caps w:val="false"/>
+          <w:smallCaps w:val="false"/>
+          <w:color w:val="000000"/>
+          <w:spacing w:val="0"/>
+          <w:sz w:val="16"/>
+          <w:szCs w:val="16"/>
+        </w:rPr>
+        <w:t>.</w:t>
+      </w:r>
+      <w:r>
+        <w:rPr>
+          <w:rFonts w:eastAsia="Noto Serif CJK SC" w:cs="Lohit Devanagari" w:ascii="Times New Roman" w:hAnsi="Times New Roman"/>
+          <w:b w:val="false"/>
+          <w:i w:val="false"/>
+          <w:caps w:val="false"/>
+          <w:smallCaps w:val="false"/>
+          <w:color w:val="000000"/>
+          <w:spacing w:val="0"/>
+          <w:kern w:val="2"/>
+          <w:sz w:val="16"/>
+          <w:szCs w:val="16"/>
+          <w:lang w:val="es-ES" w:eastAsia="zh-CN" w:bidi="hi-IN"/>
+        </w:rPr>
+        <w:t>Conexión circuito en serie</w:t>
+      </w:r>
+      <w:r>
+        <w:rPr>
+          <w:rFonts w:ascii="Times New Roman" w:hAnsi="Times New Roman"/>
+          <w:b w:val="false"/>
+          <w:i w:val="false"/>
+          <w:caps w:val="false"/>
+          <w:smallCaps w:val="false"/>
+          <w:color w:val="000000"/>
+          <w:spacing w:val="0"/>
+          <w:sz w:val="16"/>
+          <w:szCs w:val="16"/>
+        </w:rPr>
+        <w:t>.</w:t>
+      </w:r>
+    </w:p>
+    <w:p>
+      <w:pPr>
+        <w:pStyle w:val="Cuerpodetexto"/>
+        <w:bidi w:val="0"/>
+        <w:jc w:val="center"/>
+        <w:rPr>
+          <w:rFonts w:ascii="Times New Roman" w:hAnsi="Times New Roman"/>
+          <w:b w:val="false"/>
+          <w:i w:val="false"/>
+          <w:caps w:val="false"/>
+          <w:smallCaps w:val="false"/>
+          <w:color w:val="000000"/>
+          <w:spacing w:val="0"/>
+        </w:rPr>
+      </w:pPr>
+      <w:r>
+        <w:rPr>
           <w:sz w:val="20"/>
-          <w:lang w:val="en-US"/>
+          <w:szCs w:val="20"/>
         </w:rPr>
       </w:r>
     </w:p>
     <w:tbl>
       <w:tblPr>
-        <w:tblW w:w="5160" w:type="dxa"/>
+        <w:tblW w:w="4980" w:type="dxa"/>
         <w:jc w:val="left"/>
         <w:tblInd w:w="0" w:type="dxa"/>
         <w:tblCellMar>
@@ -8826,8 +8843,8 @@
       </w:tblPr>
       <w:tblGrid>
         <w:gridCol w:w="2775"/>
-        <w:gridCol w:w="1080"/>
-        <w:gridCol w:w="1305"/>
+        <w:gridCol w:w="1140"/>
+        <w:gridCol w:w="1065"/>
       </w:tblGrid>
       <w:tr>
         <w:trPr/>
@@ -8836,17 +8853,14 @@
             <w:tcW w:w="2775" w:type="dxa"/>
             <w:vMerge w:val="restart"/>
             <w:tcBorders/>
-          </w:tcPr>
-          <w:p>
-            <w:pPr>
-              <w:pStyle w:val="Contenidodelatabla"/>
-              <w:bidi w:val="0"/>
-              <w:jc w:val="center"/>
-              <w:rPr>
-                <w:rFonts w:ascii="TimesNewRoman;TimesNewRoman_EmbeddedFont;TimesNewRoman_MSFontService;sans-serif" w:hAnsi="TimesNewRoman;TimesNewRoman_EmbeddedFont;TimesNewRoman_MSFontService;sans-serif"/>
-                <w:sz w:val="20"/>
-                <w:szCs w:val="20"/>
-              </w:rPr>
+            <w:vAlign w:val="center"/>
+          </w:tcPr>
+          <w:p>
+            <w:pPr>
+              <w:pStyle w:val="Contenidodelatabla"/>
+              <w:bidi w:val="0"/>
+              <w:jc w:val="center"/>
+              <w:rPr/>
             </w:pPr>
             <w:r>
               <w:rPr>
@@ -8860,20 +8874,22 @@
         </w:tc>
         <w:tc>
           <w:tcPr>
-            <w:tcW w:w="2385" w:type="dxa"/>
+            <w:tcW w:w="2205" w:type="dxa"/>
             <w:gridSpan w:val="2"/>
             <w:tcBorders/>
-          </w:tcPr>
-          <w:p>
-            <w:pPr>
-              <w:pStyle w:val="Contenidodelatabla"/>
-              <w:bidi w:val="0"/>
-              <w:jc w:val="center"/>
-              <w:rPr>
-                <w:rFonts w:ascii="TimesNewRoman;TimesNewRoman_EmbeddedFont;TimesNewRoman_MSFontService;sans-serif" w:hAnsi="TimesNewRoman;TimesNewRoman_EmbeddedFont;TimesNewRoman_MSFontService;sans-serif"/>
-                <w:sz w:val="20"/>
-                <w:szCs w:val="20"/>
-              </w:rPr>
+            <w:vAlign w:val="center"/>
+          </w:tcPr>
+          <w:p>
+            <w:pPr>
+              <w:pStyle w:val="Contenidodelatabla"/>
+              <w:widowControl/>
+              <w:suppressLineNumbers/>
+              <w:suppressAutoHyphens w:val="true"/>
+              <w:bidi w:val="0"/>
+              <w:spacing w:before="0" w:after="0"/>
+              <w:ind w:left="0" w:right="170" w:hanging="0"/>
+              <w:jc w:val="center"/>
+              <w:rPr/>
             </w:pPr>
             <w:r>
               <w:rPr>
@@ -8893,42 +8909,40 @@
             <w:tcW w:w="2775" w:type="dxa"/>
             <w:vMerge w:val="continue"/>
             <w:tcBorders/>
-          </w:tcPr>
-          <w:p>
-            <w:pPr>
-              <w:pStyle w:val="Contenidodelatabla"/>
-              <w:bidi w:val="0"/>
-              <w:jc w:val="center"/>
-              <w:rPr>
-                <w:rFonts w:ascii="TimesNewRoman;TimesNewRoman_EmbeddedFont;TimesNewRoman_MSFontService;sans-serif" w:hAnsi="TimesNewRoman;TimesNewRoman_EmbeddedFont;TimesNewRoman_MSFontService;sans-serif"/>
-                <w:sz w:val="20"/>
-                <w:szCs w:val="20"/>
-              </w:rPr>
-            </w:pPr>
-            <w:r>
-              <w:rPr>
-                <w:rFonts w:ascii="TimesNewRoman;TimesNewRoman_EmbeddedFont;TimesNewRoman_MSFontService;sans-serif" w:hAnsi="TimesNewRoman;TimesNewRoman_EmbeddedFont;TimesNewRoman_MSFontService;sans-serif"/>
-                <w:sz w:val="20"/>
-                <w:szCs w:val="20"/>
-              </w:rPr>
-            </w:r>
-          </w:p>
-        </w:tc>
-        <w:tc>
-          <w:tcPr>
-            <w:tcW w:w="1080" w:type="dxa"/>
-            <w:tcBorders/>
-          </w:tcPr>
-          <w:p>
-            <w:pPr>
-              <w:pStyle w:val="Contenidodelatabla"/>
-              <w:bidi w:val="0"/>
-              <w:jc w:val="center"/>
-              <w:rPr>
-                <w:rFonts w:ascii="TimesNewRoman;TimesNewRoman_EmbeddedFont;TimesNewRoman_MSFontService;sans-serif" w:hAnsi="TimesNewRoman;TimesNewRoman_EmbeddedFont;TimesNewRoman_MSFontService;sans-serif"/>
-                <w:sz w:val="20"/>
-                <w:szCs w:val="20"/>
-              </w:rPr>
+            <w:vAlign w:val="center"/>
+          </w:tcPr>
+          <w:p>
+            <w:pPr>
+              <w:pStyle w:val="Contenidodelatabla"/>
+              <w:bidi w:val="0"/>
+              <w:jc w:val="center"/>
+              <w:rPr>
+                <w:rFonts w:ascii="TimesNewRoman;TimesNewRoman_EmbeddedFont;TimesNewRoman_MSFontService;sans-serif" w:hAnsi="TimesNewRoman;TimesNewRoman_EmbeddedFont;TimesNewRoman_MSFontService;sans-serif"/>
+                <w:sz w:val="20"/>
+                <w:szCs w:val="20"/>
+              </w:rPr>
+            </w:pPr>
+            <w:r>
+              <w:rPr>
+                <w:rFonts w:ascii="TimesNewRoman;TimesNewRoman_EmbeddedFont;TimesNewRoman_MSFontService;sans-serif" w:hAnsi="TimesNewRoman;TimesNewRoman_EmbeddedFont;TimesNewRoman_MSFontService;sans-serif"/>
+                <w:sz w:val="20"/>
+                <w:szCs w:val="20"/>
+              </w:rPr>
+            </w:r>
+          </w:p>
+        </w:tc>
+        <w:tc>
+          <w:tcPr>
+            <w:tcW w:w="1140" w:type="dxa"/>
+            <w:tcBorders/>
+            <w:vAlign w:val="center"/>
+          </w:tcPr>
+          <w:p>
+            <w:pPr>
+              <w:pStyle w:val="Contenidodelatabla"/>
+              <w:bidi w:val="0"/>
+              <w:jc w:val="center"/>
+              <w:rPr/>
             </w:pPr>
             <w:r>
               <w:rPr>
@@ -8942,19 +8956,16 @@
         </w:tc>
         <w:tc>
           <w:tcPr>
-            <w:tcW w:w="1305" w:type="dxa"/>
-            <w:tcBorders/>
-          </w:tcPr>
-          <w:p>
-            <w:pPr>
-              <w:pStyle w:val="Contenidodelatabla"/>
-              <w:bidi w:val="0"/>
-              <w:jc w:val="center"/>
-              <w:rPr>
-                <w:rFonts w:ascii="TimesNewRoman;TimesNewRoman_EmbeddedFont;TimesNewRoman_MSFontService;sans-serif" w:hAnsi="TimesNewRoman;TimesNewRoman_EmbeddedFont;TimesNewRoman_MSFontService;sans-serif"/>
-                <w:sz w:val="20"/>
-                <w:szCs w:val="20"/>
-              </w:rPr>
+            <w:tcW w:w="1065" w:type="dxa"/>
+            <w:tcBorders/>
+            <w:vAlign w:val="center"/>
+          </w:tcPr>
+          <w:p>
+            <w:pPr>
+              <w:pStyle w:val="Contenidodelatabla"/>
+              <w:bidi w:val="0"/>
+              <w:jc w:val="center"/>
+              <w:rPr/>
             </w:pPr>
             <w:r>
               <w:rPr>
@@ -8973,6 +8984,7 @@
           <w:tcPr>
             <w:tcW w:w="2775" w:type="dxa"/>
             <w:tcBorders/>
+            <w:vAlign w:val="center"/>
           </w:tcPr>
           <w:p>
             <w:pPr>
@@ -8980,11 +8992,7 @@
               <w:bidi w:val="0"/>
               <w:spacing w:lineRule="atLeast" w:line="225" w:before="0" w:after="140"/>
               <w:jc w:val="center"/>
-              <w:rPr>
-                <w:rFonts w:ascii="TimesNewRoman;TimesNewRoman_EmbeddedFont;TimesNewRoman_MSFontService;sans-serif" w:hAnsi="TimesNewRoman;TimesNewRoman_EmbeddedFont;TimesNewRoman_MSFontService;sans-serif"/>
-                <w:sz w:val="20"/>
-                <w:szCs w:val="20"/>
-              </w:rPr>
+              <w:rPr/>
             </w:pPr>
             <w:r>
               <w:rPr>
@@ -9003,51 +9011,65 @@
         </w:tc>
         <w:tc>
           <w:tcPr>
-            <w:tcW w:w="1080" w:type="dxa"/>
-            <w:tcBorders/>
-          </w:tcPr>
-          <w:p>
-            <w:pPr>
-              <w:pStyle w:val="Contenidodelatabla"/>
-              <w:bidi w:val="0"/>
-              <w:jc w:val="right"/>
-              <w:rPr>
-                <w:rFonts w:ascii="TimesNewRoman;TimesNewRoman_EmbeddedFont;TimesNewRoman_MSFontService;sans-serif" w:hAnsi="TimesNewRoman;TimesNewRoman_EmbeddedFont;TimesNewRoman_MSFontService;sans-serif"/>
-                <w:sz w:val="20"/>
-                <w:szCs w:val="20"/>
-              </w:rPr>
-            </w:pPr>
-            <w:r>
-              <w:rPr>
-                <w:rFonts w:ascii="TimesNewRoman;TimesNewRoman_EmbeddedFont;TimesNewRoman_MSFontService;sans-serif" w:hAnsi="TimesNewRoman;TimesNewRoman_EmbeddedFont;TimesNewRoman_MSFontService;sans-serif"/>
-                <w:sz w:val="20"/>
-                <w:szCs w:val="20"/>
-              </w:rPr>
-            </w:r>
-          </w:p>
-        </w:tc>
-        <w:tc>
-          <w:tcPr>
-            <w:tcW w:w="1305" w:type="dxa"/>
-            <w:tcBorders/>
-          </w:tcPr>
-          <w:p>
-            <w:pPr>
-              <w:pStyle w:val="Contenidodelatabla"/>
-              <w:bidi w:val="0"/>
-              <w:jc w:val="right"/>
-              <w:rPr>
-                <w:rFonts w:ascii="TimesNewRoman;TimesNewRoman_EmbeddedFont;TimesNewRoman_MSFontService;sans-serif" w:hAnsi="TimesNewRoman;TimesNewRoman_EmbeddedFont;TimesNewRoman_MSFontService;sans-serif"/>
-                <w:sz w:val="20"/>
-                <w:szCs w:val="20"/>
-              </w:rPr>
-            </w:pPr>
-            <w:r>
-              <w:rPr>
-                <w:rFonts w:ascii="TimesNewRoman;TimesNewRoman_EmbeddedFont;TimesNewRoman_MSFontService;sans-serif" w:hAnsi="TimesNewRoman;TimesNewRoman_EmbeddedFont;TimesNewRoman_MSFontService;sans-serif"/>
-                <w:sz w:val="20"/>
-                <w:szCs w:val="20"/>
-              </w:rPr>
+            <w:tcW w:w="1140" w:type="dxa"/>
+            <w:tcBorders/>
+            <w:vAlign w:val="center"/>
+          </w:tcPr>
+          <w:p>
+            <w:pPr>
+              <w:pStyle w:val="Contenidodelatabla"/>
+              <w:widowControl/>
+              <w:suppressLineNumbers/>
+              <w:suppressAutoHyphens w:val="true"/>
+              <w:bidi w:val="0"/>
+              <w:spacing w:before="0" w:after="0"/>
+              <w:ind w:left="0" w:right="0" w:hanging="0"/>
+              <w:jc w:val="center"/>
+              <w:rPr>
+                <w:rFonts w:ascii="TimesNewRoman;TimesNewRoman_EmbeddedFont;TimesNewRoman_MSFontService;sans-serif" w:hAnsi="TimesNewRoman;TimesNewRoman_EmbeddedFont;TimesNewRoman_MSFontService;sans-serif"/>
+                <w:sz w:val="20"/>
+                <w:szCs w:val="20"/>
+              </w:rPr>
+            </w:pPr>
+            <w:r>
+              <w:rPr>
+                <w:rFonts w:ascii="TimesNewRoman;TimesNewRoman_EmbeddedFont;TimesNewRoman_MSFontService;sans-serif" w:hAnsi="TimesNewRoman;TimesNewRoman_EmbeddedFont;TimesNewRoman_MSFontService;sans-serif"/>
+                <w:sz w:val="20"/>
+                <w:szCs w:val="20"/>
+              </w:rPr>
+              <w:t>15000Ω</w:t>
+            </w:r>
+          </w:p>
+        </w:tc>
+        <w:tc>
+          <w:tcPr>
+            <w:tcW w:w="1065" w:type="dxa"/>
+            <w:tcBorders/>
+            <w:vAlign w:val="center"/>
+          </w:tcPr>
+          <w:p>
+            <w:pPr>
+              <w:pStyle w:val="Contenidodelatabla"/>
+              <w:widowControl/>
+              <w:suppressLineNumbers/>
+              <w:suppressAutoHyphens w:val="true"/>
+              <w:bidi w:val="0"/>
+              <w:spacing w:before="0" w:after="0"/>
+              <w:ind w:left="0" w:right="0" w:hanging="0"/>
+              <w:jc w:val="center"/>
+              <w:rPr>
+                <w:rFonts w:ascii="TimesNewRoman;TimesNewRoman_EmbeddedFont;TimesNewRoman_MSFontService;sans-serif" w:hAnsi="TimesNewRoman;TimesNewRoman_EmbeddedFont;TimesNewRoman_MSFontService;sans-serif"/>
+                <w:sz w:val="20"/>
+                <w:szCs w:val="20"/>
+              </w:rPr>
+            </w:pPr>
+            <w:r>
+              <w:rPr>
+                <w:rFonts w:ascii="TimesNewRoman;TimesNewRoman_EmbeddedFont;TimesNewRoman_MSFontService;sans-serif" w:hAnsi="TimesNewRoman;TimesNewRoman_EmbeddedFont;TimesNewRoman_MSFontService;sans-serif"/>
+                <w:sz w:val="20"/>
+                <w:szCs w:val="20"/>
+              </w:rPr>
+              <w:t>470000Ω</w:t>
             </w:r>
           </w:p>
         </w:tc>
@@ -9058,6 +9080,7 @@
           <w:tcPr>
             <w:tcW w:w="2775" w:type="dxa"/>
             <w:tcBorders/>
+            <w:vAlign w:val="center"/>
           </w:tcPr>
           <w:p>
             <w:pPr>
@@ -9066,11 +9089,7 @@
               <w:spacing w:lineRule="atLeast" w:line="225" w:before="0" w:after="140"/>
               <w:ind w:left="0" w:right="0" w:hanging="0"/>
               <w:jc w:val="center"/>
-              <w:rPr>
-                <w:rFonts w:ascii="TimesNewRoman;TimesNewRoman_EmbeddedFont;TimesNewRoman_MSFontService;sans-serif" w:hAnsi="TimesNewRoman;TimesNewRoman_EmbeddedFont;TimesNewRoman_MSFontService;sans-serif"/>
-                <w:sz w:val="20"/>
-                <w:szCs w:val="20"/>
-              </w:rPr>
+              <w:rPr/>
             </w:pPr>
             <w:r>
               <w:rPr>
@@ -9089,51 +9108,60 @@
         </w:tc>
         <w:tc>
           <w:tcPr>
-            <w:tcW w:w="1080" w:type="dxa"/>
-            <w:tcBorders/>
-          </w:tcPr>
-          <w:p>
-            <w:pPr>
-              <w:pStyle w:val="Contenidodelatabla"/>
-              <w:bidi w:val="0"/>
-              <w:jc w:val="right"/>
-              <w:rPr>
-                <w:rFonts w:ascii="TimesNewRoman;TimesNewRoman_EmbeddedFont;TimesNewRoman_MSFontService;sans-serif" w:hAnsi="TimesNewRoman;TimesNewRoman_EmbeddedFont;TimesNewRoman_MSFontService;sans-serif"/>
-                <w:sz w:val="20"/>
-                <w:szCs w:val="20"/>
-              </w:rPr>
-            </w:pPr>
-            <w:r>
-              <w:rPr>
-                <w:rFonts w:ascii="TimesNewRoman;TimesNewRoman_EmbeddedFont;TimesNewRoman_MSFontService;sans-serif" w:hAnsi="TimesNewRoman;TimesNewRoman_EmbeddedFont;TimesNewRoman_MSFontService;sans-serif"/>
-                <w:sz w:val="20"/>
-                <w:szCs w:val="20"/>
-              </w:rPr>
-            </w:r>
-          </w:p>
-        </w:tc>
-        <w:tc>
-          <w:tcPr>
-            <w:tcW w:w="1305" w:type="dxa"/>
-            <w:tcBorders/>
-          </w:tcPr>
-          <w:p>
-            <w:pPr>
-              <w:pStyle w:val="Contenidodelatabla"/>
-              <w:bidi w:val="0"/>
-              <w:jc w:val="right"/>
-              <w:rPr>
-                <w:rFonts w:ascii="TimesNewRoman;TimesNewRoman_EmbeddedFont;TimesNewRoman_MSFontService;sans-serif" w:hAnsi="TimesNewRoman;TimesNewRoman_EmbeddedFont;TimesNewRoman_MSFontService;sans-serif"/>
-                <w:sz w:val="20"/>
-                <w:szCs w:val="20"/>
-              </w:rPr>
-            </w:pPr>
-            <w:r>
-              <w:rPr>
-                <w:rFonts w:ascii="TimesNewRoman;TimesNewRoman_EmbeddedFont;TimesNewRoman_MSFontService;sans-serif" w:hAnsi="TimesNewRoman;TimesNewRoman_EmbeddedFont;TimesNewRoman_MSFontService;sans-serif"/>
-                <w:sz w:val="20"/>
-                <w:szCs w:val="20"/>
-              </w:rPr>
+            <w:tcW w:w="1140" w:type="dxa"/>
+            <w:tcBorders/>
+            <w:vAlign w:val="center"/>
+          </w:tcPr>
+          <w:p>
+            <w:pPr>
+              <w:pStyle w:val="Contenidodelatabla"/>
+              <w:bidi w:val="0"/>
+              <w:jc w:val="center"/>
+              <w:rPr>
+                <w:rFonts w:ascii="TimesNewRoman;TimesNewRoman_EmbeddedFont;TimesNewRoman_MSFontService;sans-serif" w:hAnsi="TimesNewRoman;TimesNewRoman_EmbeddedFont;TimesNewRoman_MSFontService;sans-serif"/>
+                <w:sz w:val="20"/>
+                <w:szCs w:val="20"/>
+              </w:rPr>
+            </w:pPr>
+            <w:r>
+              <w:rPr>
+                <w:rFonts w:ascii="TimesNewRoman;TimesNewRoman_EmbeddedFont;TimesNewRoman_MSFontService;sans-serif" w:hAnsi="TimesNewRoman;TimesNewRoman_EmbeddedFont;TimesNewRoman_MSFontService;sans-serif"/>
+                <w:sz w:val="20"/>
+                <w:szCs w:val="20"/>
+              </w:rPr>
+              <w:t>15.21kΩ</w:t>
+            </w:r>
+          </w:p>
+        </w:tc>
+        <w:tc>
+          <w:tcPr>
+            <w:tcW w:w="1065" w:type="dxa"/>
+            <w:tcBorders/>
+            <w:vAlign w:val="center"/>
+          </w:tcPr>
+          <w:p>
+            <w:pPr>
+              <w:pStyle w:val="Contenidodelatabla"/>
+              <w:widowControl/>
+              <w:suppressLineNumbers/>
+              <w:suppressAutoHyphens w:val="true"/>
+              <w:bidi w:val="0"/>
+              <w:spacing w:before="0" w:after="0"/>
+              <w:ind w:left="0" w:right="0" w:hanging="0"/>
+              <w:jc w:val="center"/>
+              <w:rPr>
+                <w:rFonts w:ascii="TimesNewRoman;TimesNewRoman_EmbeddedFont;TimesNewRoman_MSFontService;sans-serif" w:hAnsi="TimesNewRoman;TimesNewRoman_EmbeddedFont;TimesNewRoman_MSFontService;sans-serif"/>
+                <w:sz w:val="20"/>
+                <w:szCs w:val="20"/>
+              </w:rPr>
+            </w:pPr>
+            <w:r>
+              <w:rPr>
+                <w:rFonts w:ascii="TimesNewRoman;TimesNewRoman_EmbeddedFont;TimesNewRoman_MSFontService;sans-serif" w:hAnsi="TimesNewRoman;TimesNewRoman_EmbeddedFont;TimesNewRoman_MSFontService;sans-serif"/>
+                <w:sz w:val="20"/>
+                <w:szCs w:val="20"/>
+              </w:rPr>
+              <w:t>476.4kΩ</w:t>
             </w:r>
           </w:p>
         </w:tc>
@@ -9144,6 +9172,7 @@
           <w:tcPr>
             <w:tcW w:w="2775" w:type="dxa"/>
             <w:tcBorders/>
+            <w:vAlign w:val="center"/>
           </w:tcPr>
           <w:p>
             <w:pPr>
@@ -9152,11 +9181,7 @@
               <w:spacing w:lineRule="atLeast" w:line="225" w:before="0" w:after="140"/>
               <w:ind w:left="0" w:right="0" w:hanging="0"/>
               <w:jc w:val="center"/>
-              <w:rPr>
-                <w:rFonts w:ascii="TimesNewRoman;TimesNewRoman_EmbeddedFont;TimesNewRoman_MSFontService;sans-serif" w:hAnsi="TimesNewRoman;TimesNewRoman_EmbeddedFont;TimesNewRoman_MSFontService;sans-serif"/>
-                <w:sz w:val="20"/>
-                <w:szCs w:val="20"/>
-              </w:rPr>
+              <w:rPr/>
             </w:pPr>
             <w:r>
               <w:rPr>
@@ -9175,51 +9200,55 @@
         </w:tc>
         <w:tc>
           <w:tcPr>
-            <w:tcW w:w="1080" w:type="dxa"/>
-            <w:tcBorders/>
-          </w:tcPr>
-          <w:p>
-            <w:pPr>
-              <w:pStyle w:val="Contenidodelatabla"/>
-              <w:bidi w:val="0"/>
-              <w:jc w:val="right"/>
-              <w:rPr>
-                <w:rFonts w:ascii="TimesNewRoman;TimesNewRoman_EmbeddedFont;TimesNewRoman_MSFontService;sans-serif" w:hAnsi="TimesNewRoman;TimesNewRoman_EmbeddedFont;TimesNewRoman_MSFontService;sans-serif"/>
-                <w:sz w:val="20"/>
-                <w:szCs w:val="20"/>
-              </w:rPr>
-            </w:pPr>
-            <w:r>
-              <w:rPr>
-                <w:rFonts w:ascii="TimesNewRoman;TimesNewRoman_EmbeddedFont;TimesNewRoman_MSFontService;sans-serif" w:hAnsi="TimesNewRoman;TimesNewRoman_EmbeddedFont;TimesNewRoman_MSFontService;sans-serif"/>
-                <w:sz w:val="20"/>
-                <w:szCs w:val="20"/>
-              </w:rPr>
-            </w:r>
-          </w:p>
-        </w:tc>
-        <w:tc>
-          <w:tcPr>
-            <w:tcW w:w="1305" w:type="dxa"/>
-            <w:tcBorders/>
-          </w:tcPr>
-          <w:p>
-            <w:pPr>
-              <w:pStyle w:val="Contenidodelatabla"/>
-              <w:bidi w:val="0"/>
-              <w:jc w:val="right"/>
-              <w:rPr>
-                <w:rFonts w:ascii="TimesNewRoman;TimesNewRoman_EmbeddedFont;TimesNewRoman_MSFontService;sans-serif" w:hAnsi="TimesNewRoman;TimesNewRoman_EmbeddedFont;TimesNewRoman_MSFontService;sans-serif"/>
-                <w:sz w:val="20"/>
-                <w:szCs w:val="20"/>
-              </w:rPr>
-            </w:pPr>
-            <w:r>
-              <w:rPr>
-                <w:rFonts w:ascii="TimesNewRoman;TimesNewRoman_EmbeddedFont;TimesNewRoman_MSFontService;sans-serif" w:hAnsi="TimesNewRoman;TimesNewRoman_EmbeddedFont;TimesNewRoman_MSFontService;sans-serif"/>
-                <w:sz w:val="20"/>
-                <w:szCs w:val="20"/>
-              </w:rPr>
+            <w:tcW w:w="1140" w:type="dxa"/>
+            <w:tcBorders/>
+            <w:vAlign w:val="center"/>
+          </w:tcPr>
+          <w:p>
+            <w:pPr>
+              <w:pStyle w:val="Contenidodelatabla"/>
+              <w:bidi w:val="0"/>
+              <w:jc w:val="center"/>
+              <w:rPr>
+                <w:rFonts w:ascii="TimesNewRoman;TimesNewRoman_EmbeddedFont;TimesNewRoman_MSFontService;sans-serif" w:hAnsi="TimesNewRoman;TimesNewRoman_EmbeddedFont;TimesNewRoman_MSFontService;sans-serif"/>
+                <w:sz w:val="20"/>
+                <w:szCs w:val="20"/>
+              </w:rPr>
+            </w:pPr>
+            <w:r>
+              <w:rPr>
+                <w:rFonts w:ascii="TimesNewRoman;TimesNewRoman_EmbeddedFont;TimesNewRoman_MSFontService;sans-serif" w:hAnsi="TimesNewRoman;TimesNewRoman_EmbeddedFont;TimesNewRoman_MSFontService;sans-serif"/>
+                <w:sz w:val="20"/>
+                <w:szCs w:val="20"/>
+              </w:rPr>
+              <w:t>15.21kΩ</w:t>
+            </w:r>
+          </w:p>
+        </w:tc>
+        <w:tc>
+          <w:tcPr>
+            <w:tcW w:w="1065" w:type="dxa"/>
+            <w:tcBorders/>
+            <w:vAlign w:val="center"/>
+          </w:tcPr>
+          <w:p>
+            <w:pPr>
+              <w:pStyle w:val="Contenidodelatabla"/>
+              <w:bidi w:val="0"/>
+              <w:jc w:val="center"/>
+              <w:rPr>
+                <w:rFonts w:ascii="TimesNewRoman;TimesNewRoman_EmbeddedFont;TimesNewRoman_MSFontService;sans-serif" w:hAnsi="TimesNewRoman;TimesNewRoman_EmbeddedFont;TimesNewRoman_MSFontService;sans-serif"/>
+                <w:sz w:val="20"/>
+                <w:szCs w:val="20"/>
+              </w:rPr>
+            </w:pPr>
+            <w:r>
+              <w:rPr>
+                <w:rFonts w:ascii="TimesNewRoman;TimesNewRoman_EmbeddedFont;TimesNewRoman_MSFontService;sans-serif" w:hAnsi="TimesNewRoman;TimesNewRoman_EmbeddedFont;TimesNewRoman_MSFontService;sans-serif"/>
+                <w:sz w:val="20"/>
+                <w:szCs w:val="20"/>
+              </w:rPr>
+              <w:t>477.5kΩ</w:t>
             </w:r>
           </w:p>
         </w:tc>
@@ -9238,7 +9267,7 @@
     </w:p>
     <w:tbl>
       <w:tblPr>
-        <w:tblW w:w="5160" w:type="dxa"/>
+        <w:tblW w:w="4980" w:type="dxa"/>
         <w:jc w:val="left"/>
         <w:tblInd w:w="0" w:type="dxa"/>
         <w:tblCellMar>
@@ -9251,7 +9280,7 @@
       <w:tblGrid>
         <w:gridCol w:w="2775"/>
         <w:gridCol w:w="1080"/>
-        <w:gridCol w:w="1305"/>
+        <w:gridCol w:w="1125"/>
       </w:tblGrid>
       <w:tr>
         <w:trPr/>
@@ -9260,17 +9289,14 @@
             <w:tcW w:w="2775" w:type="dxa"/>
             <w:vMerge w:val="restart"/>
             <w:tcBorders/>
-          </w:tcPr>
-          <w:p>
-            <w:pPr>
-              <w:pStyle w:val="Contenidodelatabla"/>
-              <w:bidi w:val="0"/>
-              <w:jc w:val="center"/>
-              <w:rPr>
-                <w:rFonts w:ascii="TimesNewRoman;TimesNewRoman_EmbeddedFont;TimesNewRoman_MSFontService;sans-serif" w:hAnsi="TimesNewRoman;TimesNewRoman_EmbeddedFont;TimesNewRoman_MSFontService;sans-serif"/>
-                <w:sz w:val="20"/>
-                <w:szCs w:val="20"/>
-              </w:rPr>
+            <w:vAlign w:val="center"/>
+          </w:tcPr>
+          <w:p>
+            <w:pPr>
+              <w:pStyle w:val="Contenidodelatabla"/>
+              <w:bidi w:val="0"/>
+              <w:jc w:val="center"/>
+              <w:rPr/>
             </w:pPr>
             <w:r>
               <w:rPr>
@@ -9284,20 +9310,17 @@
         </w:tc>
         <w:tc>
           <w:tcPr>
-            <w:tcW w:w="2385" w:type="dxa"/>
+            <w:tcW w:w="2205" w:type="dxa"/>
             <w:gridSpan w:val="2"/>
             <w:tcBorders/>
-          </w:tcPr>
-          <w:p>
-            <w:pPr>
-              <w:pStyle w:val="Contenidodelatabla"/>
-              <w:bidi w:val="0"/>
-              <w:jc w:val="center"/>
-              <w:rPr>
-                <w:rFonts w:ascii="TimesNewRoman;TimesNewRoman_EmbeddedFont;TimesNewRoman_MSFontService;sans-serif" w:hAnsi="TimesNewRoman;TimesNewRoman_EmbeddedFont;TimesNewRoman_MSFontService;sans-serif"/>
-                <w:sz w:val="20"/>
-                <w:szCs w:val="20"/>
-              </w:rPr>
+            <w:vAlign w:val="center"/>
+          </w:tcPr>
+          <w:p>
+            <w:pPr>
+              <w:pStyle w:val="Contenidodelatabla"/>
+              <w:bidi w:val="0"/>
+              <w:jc w:val="center"/>
+              <w:rPr/>
             </w:pPr>
             <w:r>
               <w:rPr>
@@ -9317,6 +9340,7 @@
             <w:tcW w:w="2775" w:type="dxa"/>
             <w:vMerge w:val="continue"/>
             <w:tcBorders/>
+            <w:vAlign w:val="center"/>
           </w:tcPr>
           <w:p>
             <w:pPr>
@@ -9342,17 +9366,14 @@
           <w:tcPr>
             <w:tcW w:w="1080" w:type="dxa"/>
             <w:tcBorders/>
-          </w:tcPr>
-          <w:p>
-            <w:pPr>
-              <w:pStyle w:val="Contenidodelatabla"/>
-              <w:bidi w:val="0"/>
-              <w:jc w:val="center"/>
-              <w:rPr>
-                <w:rFonts w:ascii="TimesNewRoman;TimesNewRoman_EmbeddedFont;TimesNewRoman_MSFontService;sans-serif" w:hAnsi="TimesNewRoman;TimesNewRoman_EmbeddedFont;TimesNewRoman_MSFontService;sans-serif"/>
-                <w:sz w:val="20"/>
-                <w:szCs w:val="20"/>
-              </w:rPr>
+            <w:vAlign w:val="center"/>
+          </w:tcPr>
+          <w:p>
+            <w:pPr>
+              <w:pStyle w:val="Contenidodelatabla"/>
+              <w:bidi w:val="0"/>
+              <w:jc w:val="center"/>
+              <w:rPr/>
             </w:pPr>
             <w:r>
               <w:rPr>
@@ -9366,19 +9387,16 @@
         </w:tc>
         <w:tc>
           <w:tcPr>
-            <w:tcW w:w="1305" w:type="dxa"/>
-            <w:tcBorders/>
-          </w:tcPr>
-          <w:p>
-            <w:pPr>
-              <w:pStyle w:val="Contenidodelatabla"/>
-              <w:bidi w:val="0"/>
-              <w:jc w:val="center"/>
-              <w:rPr>
-                <w:rFonts w:ascii="TimesNewRoman;TimesNewRoman_EmbeddedFont;TimesNewRoman_MSFontService;sans-serif" w:hAnsi="TimesNewRoman;TimesNewRoman_EmbeddedFont;TimesNewRoman_MSFontService;sans-serif"/>
-                <w:sz w:val="20"/>
-                <w:szCs w:val="20"/>
-              </w:rPr>
+            <w:tcW w:w="1125" w:type="dxa"/>
+            <w:tcBorders/>
+            <w:vAlign w:val="center"/>
+          </w:tcPr>
+          <w:p>
+            <w:pPr>
+              <w:pStyle w:val="Contenidodelatabla"/>
+              <w:bidi w:val="0"/>
+              <w:jc w:val="center"/>
+              <w:rPr/>
             </w:pPr>
             <w:r>
               <w:rPr>
@@ -9397,6 +9415,7 @@
           <w:tcPr>
             <w:tcW w:w="2775" w:type="dxa"/>
             <w:tcBorders/>
+            <w:vAlign w:val="center"/>
           </w:tcPr>
           <w:p>
             <w:pPr>
@@ -9404,11 +9423,7 @@
               <w:bidi w:val="0"/>
               <w:spacing w:lineRule="atLeast" w:line="225" w:before="0" w:after="140"/>
               <w:jc w:val="center"/>
-              <w:rPr>
-                <w:rFonts w:ascii="TimesNewRoman;TimesNewRoman_EmbeddedFont;TimesNewRoman_MSFontService;sans-serif" w:hAnsi="TimesNewRoman;TimesNewRoman_EmbeddedFont;TimesNewRoman_MSFontService;sans-serif"/>
-                <w:sz w:val="20"/>
-                <w:szCs w:val="20"/>
-              </w:rPr>
+              <w:rPr/>
             </w:pPr>
             <w:r>
               <w:rPr>
@@ -9429,49 +9444,53 @@
           <w:tcPr>
             <w:tcW w:w="1080" w:type="dxa"/>
             <w:tcBorders/>
-          </w:tcPr>
-          <w:p>
-            <w:pPr>
-              <w:pStyle w:val="Contenidodelatabla"/>
-              <w:bidi w:val="0"/>
-              <w:jc w:val="right"/>
-              <w:rPr>
-                <w:rFonts w:ascii="TimesNewRoman;TimesNewRoman_EmbeddedFont;TimesNewRoman_MSFontService;sans-serif" w:hAnsi="TimesNewRoman;TimesNewRoman_EmbeddedFont;TimesNewRoman_MSFontService;sans-serif"/>
-                <w:sz w:val="20"/>
-                <w:szCs w:val="20"/>
-              </w:rPr>
-            </w:pPr>
-            <w:r>
-              <w:rPr>
-                <w:rFonts w:ascii="TimesNewRoman;TimesNewRoman_EmbeddedFont;TimesNewRoman_MSFontService;sans-serif" w:hAnsi="TimesNewRoman;TimesNewRoman_EmbeddedFont;TimesNewRoman_MSFontService;sans-serif"/>
-                <w:sz w:val="20"/>
-                <w:szCs w:val="20"/>
-              </w:rPr>
-            </w:r>
-          </w:p>
-        </w:tc>
-        <w:tc>
-          <w:tcPr>
-            <w:tcW w:w="1305" w:type="dxa"/>
-            <w:tcBorders/>
-          </w:tcPr>
-          <w:p>
-            <w:pPr>
-              <w:pStyle w:val="Contenidodelatabla"/>
-              <w:bidi w:val="0"/>
-              <w:jc w:val="right"/>
-              <w:rPr>
-                <w:rFonts w:ascii="TimesNewRoman;TimesNewRoman_EmbeddedFont;TimesNewRoman_MSFontService;sans-serif" w:hAnsi="TimesNewRoman;TimesNewRoman_EmbeddedFont;TimesNewRoman_MSFontService;sans-serif"/>
-                <w:sz w:val="20"/>
-                <w:szCs w:val="20"/>
-              </w:rPr>
-            </w:pPr>
-            <w:r>
-              <w:rPr>
-                <w:rFonts w:ascii="TimesNewRoman;TimesNewRoman_EmbeddedFont;TimesNewRoman_MSFontService;sans-serif" w:hAnsi="TimesNewRoman;TimesNewRoman_EmbeddedFont;TimesNewRoman_MSFontService;sans-serif"/>
-                <w:sz w:val="20"/>
-                <w:szCs w:val="20"/>
-              </w:rPr>
+            <w:vAlign w:val="center"/>
+          </w:tcPr>
+          <w:p>
+            <w:pPr>
+              <w:pStyle w:val="Contenidodelatabla"/>
+              <w:bidi w:val="0"/>
+              <w:jc w:val="center"/>
+              <w:rPr>
+                <w:rFonts w:ascii="TimesNewRoman;TimesNewRoman_EmbeddedFont;TimesNewRoman_MSFontService;sans-serif" w:hAnsi="TimesNewRoman;TimesNewRoman_EmbeddedFont;TimesNewRoman_MSFontService;sans-serif"/>
+                <w:sz w:val="20"/>
+                <w:szCs w:val="20"/>
+              </w:rPr>
+            </w:pPr>
+            <w:r>
+              <w:rPr>
+                <w:rFonts w:ascii="TimesNewRoman;TimesNewRoman_EmbeddedFont;TimesNewRoman_MSFontService;sans-serif" w:hAnsi="TimesNewRoman;TimesNewRoman_EmbeddedFont;TimesNewRoman_MSFontService;sans-serif"/>
+                <w:sz w:val="20"/>
+                <w:szCs w:val="20"/>
+              </w:rPr>
+              <w:t>33000Ω</w:t>
+            </w:r>
+          </w:p>
+        </w:tc>
+        <w:tc>
+          <w:tcPr>
+            <w:tcW w:w="1125" w:type="dxa"/>
+            <w:tcBorders/>
+            <w:vAlign w:val="center"/>
+          </w:tcPr>
+          <w:p>
+            <w:pPr>
+              <w:pStyle w:val="Contenidodelatabla"/>
+              <w:bidi w:val="0"/>
+              <w:jc w:val="center"/>
+              <w:rPr>
+                <w:rFonts w:ascii="TimesNewRoman;TimesNewRoman_EmbeddedFont;TimesNewRoman_MSFontService;sans-serif" w:hAnsi="TimesNewRoman;TimesNewRoman_EmbeddedFont;TimesNewRoman_MSFontService;sans-serif"/>
+                <w:sz w:val="20"/>
+                <w:szCs w:val="20"/>
+              </w:rPr>
+            </w:pPr>
+            <w:r>
+              <w:rPr>
+                <w:rFonts w:ascii="TimesNewRoman;TimesNewRoman_EmbeddedFont;TimesNewRoman_MSFontService;sans-serif" w:hAnsi="TimesNewRoman;TimesNewRoman_EmbeddedFont;TimesNewRoman_MSFontService;sans-serif"/>
+                <w:sz w:val="20"/>
+                <w:szCs w:val="20"/>
+              </w:rPr>
+              <w:t>100000Ω</w:t>
             </w:r>
           </w:p>
         </w:tc>
@@ -9482,6 +9501,7 @@
           <w:tcPr>
             <w:tcW w:w="2775" w:type="dxa"/>
             <w:tcBorders/>
+            <w:vAlign w:val="center"/>
           </w:tcPr>
           <w:p>
             <w:pPr>
@@ -9490,11 +9510,7 @@
               <w:spacing w:lineRule="atLeast" w:line="225" w:before="0" w:after="140"/>
               <w:ind w:left="0" w:right="0" w:hanging="0"/>
               <w:jc w:val="center"/>
-              <w:rPr>
-                <w:rFonts w:ascii="TimesNewRoman;TimesNewRoman_EmbeddedFont;TimesNewRoman_MSFontService;sans-serif" w:hAnsi="TimesNewRoman;TimesNewRoman_EmbeddedFont;TimesNewRoman_MSFontService;sans-serif"/>
-                <w:sz w:val="20"/>
-                <w:szCs w:val="20"/>
-              </w:rPr>
+              <w:rPr/>
             </w:pPr>
             <w:r>
               <w:rPr>
@@ -9515,49 +9531,53 @@
           <w:tcPr>
             <w:tcW w:w="1080" w:type="dxa"/>
             <w:tcBorders/>
-          </w:tcPr>
-          <w:p>
-            <w:pPr>
-              <w:pStyle w:val="Contenidodelatabla"/>
-              <w:bidi w:val="0"/>
-              <w:jc w:val="right"/>
-              <w:rPr>
-                <w:rFonts w:ascii="TimesNewRoman;TimesNewRoman_EmbeddedFont;TimesNewRoman_MSFontService;sans-serif" w:hAnsi="TimesNewRoman;TimesNewRoman_EmbeddedFont;TimesNewRoman_MSFontService;sans-serif"/>
-                <w:sz w:val="20"/>
-                <w:szCs w:val="20"/>
-              </w:rPr>
-            </w:pPr>
-            <w:r>
-              <w:rPr>
-                <w:rFonts w:ascii="TimesNewRoman;TimesNewRoman_EmbeddedFont;TimesNewRoman_MSFontService;sans-serif" w:hAnsi="TimesNewRoman;TimesNewRoman_EmbeddedFont;TimesNewRoman_MSFontService;sans-serif"/>
-                <w:sz w:val="20"/>
-                <w:szCs w:val="20"/>
-              </w:rPr>
-            </w:r>
-          </w:p>
-        </w:tc>
-        <w:tc>
-          <w:tcPr>
-            <w:tcW w:w="1305" w:type="dxa"/>
-            <w:tcBorders/>
-          </w:tcPr>
-          <w:p>
-            <w:pPr>
-              <w:pStyle w:val="Contenidodelatabla"/>
-              <w:bidi w:val="0"/>
-              <w:jc w:val="right"/>
-              <w:rPr>
-                <w:rFonts w:ascii="TimesNewRoman;TimesNewRoman_EmbeddedFont;TimesNewRoman_MSFontService;sans-serif" w:hAnsi="TimesNewRoman;TimesNewRoman_EmbeddedFont;TimesNewRoman_MSFontService;sans-serif"/>
-                <w:sz w:val="20"/>
-                <w:szCs w:val="20"/>
-              </w:rPr>
-            </w:pPr>
-            <w:r>
-              <w:rPr>
-                <w:rFonts w:ascii="TimesNewRoman;TimesNewRoman_EmbeddedFont;TimesNewRoman_MSFontService;sans-serif" w:hAnsi="TimesNewRoman;TimesNewRoman_EmbeddedFont;TimesNewRoman_MSFontService;sans-serif"/>
-                <w:sz w:val="20"/>
-                <w:szCs w:val="20"/>
-              </w:rPr>
+            <w:vAlign w:val="center"/>
+          </w:tcPr>
+          <w:p>
+            <w:pPr>
+              <w:pStyle w:val="Contenidodelatabla"/>
+              <w:bidi w:val="0"/>
+              <w:jc w:val="center"/>
+              <w:rPr>
+                <w:rFonts w:ascii="TimesNewRoman;TimesNewRoman_EmbeddedFont;TimesNewRoman_MSFontService;sans-serif" w:hAnsi="TimesNewRoman;TimesNewRoman_EmbeddedFont;TimesNewRoman_MSFontService;sans-serif"/>
+                <w:sz w:val="20"/>
+                <w:szCs w:val="20"/>
+              </w:rPr>
+            </w:pPr>
+            <w:r>
+              <w:rPr>
+                <w:rFonts w:ascii="TimesNewRoman;TimesNewRoman_EmbeddedFont;TimesNewRoman_MSFontService;sans-serif" w:hAnsi="TimesNewRoman;TimesNewRoman_EmbeddedFont;TimesNewRoman_MSFontService;sans-serif"/>
+                <w:sz w:val="20"/>
+                <w:szCs w:val="20"/>
+              </w:rPr>
+              <w:t>32.69kΩ</w:t>
+            </w:r>
+          </w:p>
+        </w:tc>
+        <w:tc>
+          <w:tcPr>
+            <w:tcW w:w="1125" w:type="dxa"/>
+            <w:tcBorders/>
+            <w:vAlign w:val="center"/>
+          </w:tcPr>
+          <w:p>
+            <w:pPr>
+              <w:pStyle w:val="Contenidodelatabla"/>
+              <w:bidi w:val="0"/>
+              <w:jc w:val="center"/>
+              <w:rPr>
+                <w:rFonts w:ascii="TimesNewRoman;TimesNewRoman_EmbeddedFont;TimesNewRoman_MSFontService;sans-serif" w:hAnsi="TimesNewRoman;TimesNewRoman_EmbeddedFont;TimesNewRoman_MSFontService;sans-serif"/>
+                <w:sz w:val="20"/>
+                <w:szCs w:val="20"/>
+              </w:rPr>
+            </w:pPr>
+            <w:r>
+              <w:rPr>
+                <w:rFonts w:ascii="TimesNewRoman;TimesNewRoman_EmbeddedFont;TimesNewRoman_MSFontService;sans-serif" w:hAnsi="TimesNewRoman;TimesNewRoman_EmbeddedFont;TimesNewRoman_MSFontService;sans-serif"/>
+                <w:sz w:val="20"/>
+                <w:szCs w:val="20"/>
+              </w:rPr>
+              <w:t>100.9kΩ</w:t>
             </w:r>
           </w:p>
         </w:tc>
@@ -9568,6 +9588,7 @@
           <w:tcPr>
             <w:tcW w:w="2775" w:type="dxa"/>
             <w:tcBorders/>
+            <w:vAlign w:val="center"/>
           </w:tcPr>
           <w:p>
             <w:pPr>
@@ -9576,11 +9597,7 @@
               <w:spacing w:lineRule="atLeast" w:line="225" w:before="0" w:after="140"/>
               <w:ind w:left="0" w:right="0" w:hanging="0"/>
               <w:jc w:val="center"/>
-              <w:rPr>
-                <w:rFonts w:ascii="TimesNewRoman;TimesNewRoman_EmbeddedFont;TimesNewRoman_MSFontService;sans-serif" w:hAnsi="TimesNewRoman;TimesNewRoman_EmbeddedFont;TimesNewRoman_MSFontService;sans-serif"/>
-                <w:sz w:val="20"/>
-                <w:szCs w:val="20"/>
-              </w:rPr>
+              <w:rPr/>
             </w:pPr>
             <w:r>
               <w:rPr>
@@ -9601,49 +9618,53 @@
           <w:tcPr>
             <w:tcW w:w="1080" w:type="dxa"/>
             <w:tcBorders/>
-          </w:tcPr>
-          <w:p>
-            <w:pPr>
-              <w:pStyle w:val="Contenidodelatabla"/>
-              <w:bidi w:val="0"/>
-              <w:jc w:val="right"/>
-              <w:rPr>
-                <w:rFonts w:ascii="TimesNewRoman;TimesNewRoman_EmbeddedFont;TimesNewRoman_MSFontService;sans-serif" w:hAnsi="TimesNewRoman;TimesNewRoman_EmbeddedFont;TimesNewRoman_MSFontService;sans-serif"/>
-                <w:sz w:val="20"/>
-                <w:szCs w:val="20"/>
-              </w:rPr>
-            </w:pPr>
-            <w:r>
-              <w:rPr>
-                <w:rFonts w:ascii="TimesNewRoman;TimesNewRoman_EmbeddedFont;TimesNewRoman_MSFontService;sans-serif" w:hAnsi="TimesNewRoman;TimesNewRoman_EmbeddedFont;TimesNewRoman_MSFontService;sans-serif"/>
-                <w:sz w:val="20"/>
-                <w:szCs w:val="20"/>
-              </w:rPr>
-            </w:r>
-          </w:p>
-        </w:tc>
-        <w:tc>
-          <w:tcPr>
-            <w:tcW w:w="1305" w:type="dxa"/>
-            <w:tcBorders/>
-          </w:tcPr>
-          <w:p>
-            <w:pPr>
-              <w:pStyle w:val="Contenidodelatabla"/>
-              <w:bidi w:val="0"/>
-              <w:jc w:val="right"/>
-              <w:rPr>
-                <w:rFonts w:ascii="TimesNewRoman;TimesNewRoman_EmbeddedFont;TimesNewRoman_MSFontService;sans-serif" w:hAnsi="TimesNewRoman;TimesNewRoman_EmbeddedFont;TimesNewRoman_MSFontService;sans-serif"/>
-                <w:sz w:val="20"/>
-                <w:szCs w:val="20"/>
-              </w:rPr>
-            </w:pPr>
-            <w:r>
-              <w:rPr>
-                <w:rFonts w:ascii="TimesNewRoman;TimesNewRoman_EmbeddedFont;TimesNewRoman_MSFontService;sans-serif" w:hAnsi="TimesNewRoman;TimesNewRoman_EmbeddedFont;TimesNewRoman_MSFontService;sans-serif"/>
-                <w:sz w:val="20"/>
-                <w:szCs w:val="20"/>
-              </w:rPr>
+            <w:vAlign w:val="center"/>
+          </w:tcPr>
+          <w:p>
+            <w:pPr>
+              <w:pStyle w:val="Contenidodelatabla"/>
+              <w:bidi w:val="0"/>
+              <w:jc w:val="center"/>
+              <w:rPr>
+                <w:rFonts w:ascii="TimesNewRoman;TimesNewRoman_EmbeddedFont;TimesNewRoman_MSFontService;sans-serif" w:hAnsi="TimesNewRoman;TimesNewRoman_EmbeddedFont;TimesNewRoman_MSFontService;sans-serif"/>
+                <w:sz w:val="20"/>
+                <w:szCs w:val="20"/>
+              </w:rPr>
+            </w:pPr>
+            <w:r>
+              <w:rPr>
+                <w:rFonts w:ascii="TimesNewRoman;TimesNewRoman_EmbeddedFont;TimesNewRoman_MSFontService;sans-serif" w:hAnsi="TimesNewRoman;TimesNewRoman_EmbeddedFont;TimesNewRoman_MSFontService;sans-serif"/>
+                <w:sz w:val="20"/>
+                <w:szCs w:val="20"/>
+              </w:rPr>
+              <w:t>32.71kΩ</w:t>
+            </w:r>
+          </w:p>
+        </w:tc>
+        <w:tc>
+          <w:tcPr>
+            <w:tcW w:w="1125" w:type="dxa"/>
+            <w:tcBorders/>
+            <w:vAlign w:val="center"/>
+          </w:tcPr>
+          <w:p>
+            <w:pPr>
+              <w:pStyle w:val="Contenidodelatabla"/>
+              <w:bidi w:val="0"/>
+              <w:jc w:val="center"/>
+              <w:rPr>
+                <w:rFonts w:ascii="TimesNewRoman;TimesNewRoman_EmbeddedFont;TimesNewRoman_MSFontService;sans-serif" w:hAnsi="TimesNewRoman;TimesNewRoman_EmbeddedFont;TimesNewRoman_MSFontService;sans-serif"/>
+                <w:sz w:val="20"/>
+                <w:szCs w:val="20"/>
+              </w:rPr>
+            </w:pPr>
+            <w:r>
+              <w:rPr>
+                <w:rFonts w:ascii="TimesNewRoman;TimesNewRoman_EmbeddedFont;TimesNewRoman_MSFontService;sans-serif" w:hAnsi="TimesNewRoman;TimesNewRoman_EmbeddedFont;TimesNewRoman_MSFontService;sans-serif"/>
+                <w:sz w:val="20"/>
+                <w:szCs w:val="20"/>
+              </w:rPr>
+              <w:t>101.1kΩ</w:t>
             </w:r>
           </w:p>
         </w:tc>
@@ -9706,17 +9727,14 @@
             <w:tcW w:w="2775" w:type="dxa"/>
             <w:vMerge w:val="restart"/>
             <w:tcBorders/>
-          </w:tcPr>
-          <w:p>
-            <w:pPr>
-              <w:pStyle w:val="Contenidodelatabla"/>
-              <w:bidi w:val="0"/>
-              <w:jc w:val="center"/>
-              <w:rPr>
-                <w:rFonts w:ascii="TimesNewRoman;TimesNewRoman_EmbeddedFont;TimesNewRoman_MSFontService;sans-serif" w:hAnsi="TimesNewRoman;TimesNewRoman_EmbeddedFont;TimesNewRoman_MSFontService;sans-serif"/>
-                <w:sz w:val="20"/>
-                <w:szCs w:val="20"/>
-              </w:rPr>
+            <w:vAlign w:val="center"/>
+          </w:tcPr>
+          <w:p>
+            <w:pPr>
+              <w:pStyle w:val="Contenidodelatabla"/>
+              <w:bidi w:val="0"/>
+              <w:jc w:val="center"/>
+              <w:rPr/>
             </w:pPr>
             <w:r>
               <w:rPr>
@@ -9739,12 +9757,8 @@
             <w:pPr>
               <w:pStyle w:val="Contenidodelatabla"/>
               <w:bidi w:val="0"/>
-              <w:jc w:val="left"/>
-              <w:rPr>
-                <w:rFonts w:ascii="TimesNewRoman;TimesNewRoman_EmbeddedFont;TimesNewRoman_MSFontService;sans-serif" w:hAnsi="TimesNewRoman;TimesNewRoman_EmbeddedFont;TimesNewRoman_MSFontService;sans-serif"/>
-                <w:sz w:val="20"/>
-                <w:szCs w:val="20"/>
-              </w:rPr>
+              <w:jc w:val="center"/>
+              <w:rPr/>
             </w:pPr>
             <w:r>
               <w:rPr>
@@ -9764,6 +9778,7 @@
             <w:tcW w:w="2775" w:type="dxa"/>
             <w:vMerge w:val="continue"/>
             <w:tcBorders/>
+            <w:vAlign w:val="center"/>
           </w:tcPr>
           <w:p>
             <w:pPr>
@@ -9789,17 +9804,14 @@
           <w:tcPr>
             <w:tcW w:w="1080" w:type="dxa"/>
             <w:tcBorders/>
-          </w:tcPr>
-          <w:p>
-            <w:pPr>
-              <w:pStyle w:val="Contenidodelatabla"/>
-              <w:bidi w:val="0"/>
-              <w:jc w:val="center"/>
-              <w:rPr>
-                <w:rFonts w:ascii="TimesNewRoman;TimesNewRoman_EmbeddedFont;TimesNewRoman_MSFontService;sans-serif" w:hAnsi="TimesNewRoman;TimesNewRoman_EmbeddedFont;TimesNewRoman_MSFontService;sans-serif"/>
-                <w:sz w:val="20"/>
-                <w:szCs w:val="20"/>
-              </w:rPr>
+            <w:vAlign w:val="center"/>
+          </w:tcPr>
+          <w:p>
+            <w:pPr>
+              <w:pStyle w:val="Contenidodelatabla"/>
+              <w:bidi w:val="0"/>
+              <w:jc w:val="center"/>
+              <w:rPr/>
             </w:pPr>
             <w:r>
               <w:rPr>
@@ -9815,17 +9827,14 @@
           <w:tcPr>
             <w:tcW w:w="1305" w:type="dxa"/>
             <w:tcBorders/>
-          </w:tcPr>
-          <w:p>
-            <w:pPr>
-              <w:pStyle w:val="Contenidodelatabla"/>
-              <w:bidi w:val="0"/>
-              <w:jc w:val="center"/>
-              <w:rPr>
-                <w:rFonts w:ascii="TimesNewRoman;TimesNewRoman_EmbeddedFont;TimesNewRoman_MSFontService;sans-serif" w:hAnsi="TimesNewRoman;TimesNewRoman_EmbeddedFont;TimesNewRoman_MSFontService;sans-serif"/>
-                <w:sz w:val="20"/>
-                <w:szCs w:val="20"/>
-              </w:rPr>
+            <w:vAlign w:val="center"/>
+          </w:tcPr>
+          <w:p>
+            <w:pPr>
+              <w:pStyle w:val="Contenidodelatabla"/>
+              <w:bidi w:val="0"/>
+              <w:jc w:val="center"/>
+              <w:rPr/>
             </w:pPr>
             <w:r>
               <w:rPr>
@@ -9844,6 +9853,7 @@
           <w:tcPr>
             <w:tcW w:w="2775" w:type="dxa"/>
             <w:tcBorders/>
+            <w:vAlign w:val="center"/>
           </w:tcPr>
           <w:p>
             <w:pPr>
@@ -9851,11 +9861,7 @@
               <w:bidi w:val="0"/>
               <w:spacing w:lineRule="atLeast" w:line="225" w:before="0" w:after="140"/>
               <w:jc w:val="center"/>
-              <w:rPr>
-                <w:rFonts w:ascii="TimesNewRoman;TimesNewRoman_EmbeddedFont;TimesNewRoman_MSFontService;sans-serif" w:hAnsi="TimesNewRoman;TimesNewRoman_EmbeddedFont;TimesNewRoman_MSFontService;sans-serif"/>
-                <w:sz w:val="20"/>
-                <w:szCs w:val="20"/>
-              </w:rPr>
+              <w:rPr/>
             </w:pPr>
             <w:r>
               <w:rPr>
@@ -9876,24 +9882,26 @@
           <w:tcPr>
             <w:tcW w:w="1080" w:type="dxa"/>
             <w:tcBorders/>
-          </w:tcPr>
-          <w:p>
-            <w:pPr>
-              <w:pStyle w:val="Contenidodelatabla"/>
-              <w:bidi w:val="0"/>
-              <w:jc w:val="right"/>
-              <w:rPr>
-                <w:rFonts w:ascii="TimesNewRoman;TimesNewRoman_EmbeddedFont;TimesNewRoman_MSFontService;sans-serif" w:hAnsi="TimesNewRoman;TimesNewRoman_EmbeddedFont;TimesNewRoman_MSFontService;sans-serif"/>
-                <w:sz w:val="20"/>
-                <w:szCs w:val="20"/>
-              </w:rPr>
-            </w:pPr>
-            <w:r>
-              <w:rPr>
-                <w:rFonts w:ascii="TimesNewRoman;TimesNewRoman_EmbeddedFont;TimesNewRoman_MSFontService;sans-serif" w:hAnsi="TimesNewRoman;TimesNewRoman_EmbeddedFont;TimesNewRoman_MSFontService;sans-serif"/>
-                <w:sz w:val="20"/>
-                <w:szCs w:val="20"/>
-              </w:rPr>
+            <w:vAlign w:val="center"/>
+          </w:tcPr>
+          <w:p>
+            <w:pPr>
+              <w:pStyle w:val="Contenidodelatabla"/>
+              <w:bidi w:val="0"/>
+              <w:jc w:val="center"/>
+              <w:rPr>
+                <w:rFonts w:ascii="TimesNewRoman;TimesNewRoman_EmbeddedFont;TimesNewRoman_MSFontService;sans-serif" w:hAnsi="TimesNewRoman;TimesNewRoman_EmbeddedFont;TimesNewRoman_MSFontService;sans-serif"/>
+                <w:sz w:val="20"/>
+                <w:szCs w:val="20"/>
+              </w:rPr>
+            </w:pPr>
+            <w:r>
+              <w:rPr>
+                <w:rFonts w:ascii="TimesNewRoman;TimesNewRoman_EmbeddedFont;TimesNewRoman_MSFontService;sans-serif" w:hAnsi="TimesNewRoman;TimesNewRoman_EmbeddedFont;TimesNewRoman_MSFontService;sans-serif"/>
+                <w:sz w:val="20"/>
+                <w:szCs w:val="20"/>
+              </w:rPr>
+              <w:t>22000Ω</w:t>
             </w:r>
           </w:p>
         </w:tc>
@@ -9901,24 +9909,26 @@
           <w:tcPr>
             <w:tcW w:w="1305" w:type="dxa"/>
             <w:tcBorders/>
-          </w:tcPr>
-          <w:p>
-            <w:pPr>
-              <w:pStyle w:val="Contenidodelatabla"/>
-              <w:bidi w:val="0"/>
-              <w:jc w:val="right"/>
-              <w:rPr>
-                <w:rFonts w:ascii="TimesNewRoman;TimesNewRoman_EmbeddedFont;TimesNewRoman_MSFontService;sans-serif" w:hAnsi="TimesNewRoman;TimesNewRoman_EmbeddedFont;TimesNewRoman_MSFontService;sans-serif"/>
-                <w:sz w:val="20"/>
-                <w:szCs w:val="20"/>
-              </w:rPr>
-            </w:pPr>
-            <w:r>
-              <w:rPr>
-                <w:rFonts w:ascii="TimesNewRoman;TimesNewRoman_EmbeddedFont;TimesNewRoman_MSFontService;sans-serif" w:hAnsi="TimesNewRoman;TimesNewRoman_EmbeddedFont;TimesNewRoman_MSFontService;sans-serif"/>
-                <w:sz w:val="20"/>
-                <w:szCs w:val="20"/>
-              </w:rPr>
+            <w:vAlign w:val="center"/>
+          </w:tcPr>
+          <w:p>
+            <w:pPr>
+              <w:pStyle w:val="Contenidodelatabla"/>
+              <w:bidi w:val="0"/>
+              <w:jc w:val="center"/>
+              <w:rPr>
+                <w:rFonts w:ascii="TimesNewRoman;TimesNewRoman_EmbeddedFont;TimesNewRoman_MSFontService;sans-serif" w:hAnsi="TimesNewRoman;TimesNewRoman_EmbeddedFont;TimesNewRoman_MSFontService;sans-serif"/>
+                <w:sz w:val="20"/>
+                <w:szCs w:val="20"/>
+              </w:rPr>
+            </w:pPr>
+            <w:r>
+              <w:rPr>
+                <w:rFonts w:ascii="TimesNewRoman;TimesNewRoman_EmbeddedFont;TimesNewRoman_MSFontService;sans-serif" w:hAnsi="TimesNewRoman;TimesNewRoman_EmbeddedFont;TimesNewRoman_MSFontService;sans-serif"/>
+                <w:sz w:val="20"/>
+                <w:szCs w:val="20"/>
+              </w:rPr>
+              <w:t>10000Ω</w:t>
             </w:r>
           </w:p>
         </w:tc>
@@ -9929,6 +9939,7 @@
           <w:tcPr>
             <w:tcW w:w="2775" w:type="dxa"/>
             <w:tcBorders/>
+            <w:vAlign w:val="center"/>
           </w:tcPr>
           <w:p>
             <w:pPr>
@@ -9937,11 +9948,7 @@
               <w:spacing w:lineRule="atLeast" w:line="225" w:before="0" w:after="140"/>
               <w:ind w:left="0" w:right="0" w:hanging="0"/>
               <w:jc w:val="center"/>
-              <w:rPr>
-                <w:rFonts w:ascii="TimesNewRoman;TimesNewRoman_EmbeddedFont;TimesNewRoman_MSFontService;sans-serif" w:hAnsi="TimesNewRoman;TimesNewRoman_EmbeddedFont;TimesNewRoman_MSFontService;sans-serif"/>
-                <w:sz w:val="20"/>
-                <w:szCs w:val="20"/>
-              </w:rPr>
+              <w:rPr/>
             </w:pPr>
             <w:r>
               <w:rPr>
@@ -9962,24 +9969,26 @@
           <w:tcPr>
             <w:tcW w:w="1080" w:type="dxa"/>
             <w:tcBorders/>
-          </w:tcPr>
-          <w:p>
-            <w:pPr>
-              <w:pStyle w:val="Contenidodelatabla"/>
-              <w:bidi w:val="0"/>
-              <w:jc w:val="right"/>
-              <w:rPr>
-                <w:rFonts w:ascii="TimesNewRoman;TimesNewRoman_EmbeddedFont;TimesNewRoman_MSFontService;sans-serif" w:hAnsi="TimesNewRoman;TimesNewRoman_EmbeddedFont;TimesNewRoman_MSFontService;sans-serif"/>
-                <w:sz w:val="20"/>
-                <w:szCs w:val="20"/>
-              </w:rPr>
-            </w:pPr>
-            <w:r>
-              <w:rPr>
-                <w:rFonts w:ascii="TimesNewRoman;TimesNewRoman_EmbeddedFont;TimesNewRoman_MSFontService;sans-serif" w:hAnsi="TimesNewRoman;TimesNewRoman_EmbeddedFont;TimesNewRoman_MSFontService;sans-serif"/>
-                <w:sz w:val="20"/>
-                <w:szCs w:val="20"/>
-              </w:rPr>
+            <w:vAlign w:val="center"/>
+          </w:tcPr>
+          <w:p>
+            <w:pPr>
+              <w:pStyle w:val="Contenidodelatabla"/>
+              <w:bidi w:val="0"/>
+              <w:jc w:val="center"/>
+              <w:rPr>
+                <w:rFonts w:ascii="TimesNewRoman;TimesNewRoman_EmbeddedFont;TimesNewRoman_MSFontService;sans-serif" w:hAnsi="TimesNewRoman;TimesNewRoman_EmbeddedFont;TimesNewRoman_MSFontService;sans-serif"/>
+                <w:sz w:val="20"/>
+                <w:szCs w:val="20"/>
+              </w:rPr>
+            </w:pPr>
+            <w:r>
+              <w:rPr>
+                <w:rFonts w:ascii="TimesNewRoman;TimesNewRoman_EmbeddedFont;TimesNewRoman_MSFontService;sans-serif" w:hAnsi="TimesNewRoman;TimesNewRoman_EmbeddedFont;TimesNewRoman_MSFontService;sans-serif"/>
+                <w:sz w:val="20"/>
+                <w:szCs w:val="20"/>
+              </w:rPr>
+              <w:t>9.89kΩ</w:t>
             </w:r>
           </w:p>
         </w:tc>
@@ -9987,24 +9996,26 @@
           <w:tcPr>
             <w:tcW w:w="1305" w:type="dxa"/>
             <w:tcBorders/>
-          </w:tcPr>
-          <w:p>
-            <w:pPr>
-              <w:pStyle w:val="Contenidodelatabla"/>
-              <w:bidi w:val="0"/>
-              <w:jc w:val="right"/>
-              <w:rPr>
-                <w:rFonts w:ascii="TimesNewRoman;TimesNewRoman_EmbeddedFont;TimesNewRoman_MSFontService;sans-serif" w:hAnsi="TimesNewRoman;TimesNewRoman_EmbeddedFont;TimesNewRoman_MSFontService;sans-serif"/>
-                <w:sz w:val="20"/>
-                <w:szCs w:val="20"/>
-              </w:rPr>
-            </w:pPr>
-            <w:r>
-              <w:rPr>
-                <w:rFonts w:ascii="TimesNewRoman;TimesNewRoman_EmbeddedFont;TimesNewRoman_MSFontService;sans-serif" w:hAnsi="TimesNewRoman;TimesNewRoman_EmbeddedFont;TimesNewRoman_MSFontService;sans-serif"/>
-                <w:sz w:val="20"/>
-                <w:szCs w:val="20"/>
-              </w:rPr>
+            <w:vAlign w:val="center"/>
+          </w:tcPr>
+          <w:p>
+            <w:pPr>
+              <w:pStyle w:val="Contenidodelatabla"/>
+              <w:bidi w:val="0"/>
+              <w:jc w:val="center"/>
+              <w:rPr>
+                <w:rFonts w:ascii="TimesNewRoman;TimesNewRoman_EmbeddedFont;TimesNewRoman_MSFontService;sans-serif" w:hAnsi="TimesNewRoman;TimesNewRoman_EmbeddedFont;TimesNewRoman_MSFontService;sans-serif"/>
+                <w:sz w:val="20"/>
+                <w:szCs w:val="20"/>
+              </w:rPr>
+            </w:pPr>
+            <w:r>
+              <w:rPr>
+                <w:rFonts w:ascii="TimesNewRoman;TimesNewRoman_EmbeddedFont;TimesNewRoman_MSFontService;sans-serif" w:hAnsi="TimesNewRoman;TimesNewRoman_EmbeddedFont;TimesNewRoman_MSFontService;sans-serif"/>
+                <w:sz w:val="20"/>
+                <w:szCs w:val="20"/>
+              </w:rPr>
+              <w:t>657.04kΩ</w:t>
             </w:r>
           </w:p>
         </w:tc>
@@ -10015,6 +10026,7 @@
           <w:tcPr>
             <w:tcW w:w="2775" w:type="dxa"/>
             <w:tcBorders/>
+            <w:vAlign w:val="center"/>
           </w:tcPr>
           <w:p>
             <w:pPr>
@@ -10023,11 +10035,7 @@
               <w:spacing w:lineRule="atLeast" w:line="225" w:before="0" w:after="140"/>
               <w:ind w:left="0" w:right="0" w:hanging="0"/>
               <w:jc w:val="center"/>
-              <w:rPr>
-                <w:rFonts w:ascii="TimesNewRoman;TimesNewRoman_EmbeddedFont;TimesNewRoman_MSFontService;sans-serif" w:hAnsi="TimesNewRoman;TimesNewRoman_EmbeddedFont;TimesNewRoman_MSFontService;sans-serif"/>
-                <w:sz w:val="20"/>
-                <w:szCs w:val="20"/>
-              </w:rPr>
+              <w:rPr/>
             </w:pPr>
             <w:r>
               <w:rPr>
@@ -10048,24 +10056,26 @@
           <w:tcPr>
             <w:tcW w:w="1080" w:type="dxa"/>
             <w:tcBorders/>
-          </w:tcPr>
-          <w:p>
-            <w:pPr>
-              <w:pStyle w:val="Contenidodelatabla"/>
-              <w:bidi w:val="0"/>
-              <w:jc w:val="right"/>
-              <w:rPr>
-                <w:rFonts w:ascii="TimesNewRoman;TimesNewRoman_EmbeddedFont;TimesNewRoman_MSFontService;sans-serif" w:hAnsi="TimesNewRoman;TimesNewRoman_EmbeddedFont;TimesNewRoman_MSFontService;sans-serif"/>
-                <w:sz w:val="20"/>
-                <w:szCs w:val="20"/>
-              </w:rPr>
-            </w:pPr>
-            <w:r>
-              <w:rPr>
-                <w:rFonts w:ascii="TimesNewRoman;TimesNewRoman_EmbeddedFont;TimesNewRoman_MSFontService;sans-serif" w:hAnsi="TimesNewRoman;TimesNewRoman_EmbeddedFont;TimesNewRoman_MSFontService;sans-serif"/>
-                <w:sz w:val="20"/>
-                <w:szCs w:val="20"/>
-              </w:rPr>
+            <w:vAlign w:val="center"/>
+          </w:tcPr>
+          <w:p>
+            <w:pPr>
+              <w:pStyle w:val="Contenidodelatabla"/>
+              <w:bidi w:val="0"/>
+              <w:jc w:val="center"/>
+              <w:rPr>
+                <w:rFonts w:ascii="TimesNewRoman;TimesNewRoman_EmbeddedFont;TimesNewRoman_MSFontService;sans-serif" w:hAnsi="TimesNewRoman;TimesNewRoman_EmbeddedFont;TimesNewRoman_MSFontService;sans-serif"/>
+                <w:sz w:val="20"/>
+                <w:szCs w:val="20"/>
+              </w:rPr>
+            </w:pPr>
+            <w:r>
+              <w:rPr>
+                <w:rFonts w:ascii="TimesNewRoman;TimesNewRoman_EmbeddedFont;TimesNewRoman_MSFontService;sans-serif" w:hAnsi="TimesNewRoman;TimesNewRoman_EmbeddedFont;TimesNewRoman_MSFontService;sans-serif"/>
+                <w:sz w:val="20"/>
+                <w:szCs w:val="20"/>
+              </w:rPr>
+              <w:t>9.89kΩ</w:t>
             </w:r>
           </w:p>
         </w:tc>
@@ -10073,24 +10083,26 @@
           <w:tcPr>
             <w:tcW w:w="1305" w:type="dxa"/>
             <w:tcBorders/>
-          </w:tcPr>
-          <w:p>
-            <w:pPr>
-              <w:pStyle w:val="Contenidodelatabla"/>
-              <w:bidi w:val="0"/>
-              <w:jc w:val="right"/>
-              <w:rPr>
-                <w:rFonts w:ascii="TimesNewRoman;TimesNewRoman_EmbeddedFont;TimesNewRoman_MSFontService;sans-serif" w:hAnsi="TimesNewRoman;TimesNewRoman_EmbeddedFont;TimesNewRoman_MSFontService;sans-serif"/>
-                <w:sz w:val="20"/>
-                <w:szCs w:val="20"/>
-              </w:rPr>
-            </w:pPr>
-            <w:r>
-              <w:rPr>
-                <w:rFonts w:ascii="TimesNewRoman;TimesNewRoman_EmbeddedFont;TimesNewRoman_MSFontService;sans-serif" w:hAnsi="TimesNewRoman;TimesNewRoman_EmbeddedFont;TimesNewRoman_MSFontService;sans-serif"/>
-                <w:sz w:val="20"/>
-                <w:szCs w:val="20"/>
-              </w:rPr>
+            <w:vAlign w:val="center"/>
+          </w:tcPr>
+          <w:p>
+            <w:pPr>
+              <w:pStyle w:val="Contenidodelatabla"/>
+              <w:bidi w:val="0"/>
+              <w:jc w:val="center"/>
+              <w:rPr>
+                <w:rFonts w:ascii="TimesNewRoman;TimesNewRoman_EmbeddedFont;TimesNewRoman_MSFontService;sans-serif" w:hAnsi="TimesNewRoman;TimesNewRoman_EmbeddedFont;TimesNewRoman_MSFontService;sans-serif"/>
+                <w:sz w:val="20"/>
+                <w:szCs w:val="20"/>
+              </w:rPr>
+            </w:pPr>
+            <w:r>
+              <w:rPr>
+                <w:rFonts w:ascii="TimesNewRoman;TimesNewRoman_EmbeddedFont;TimesNewRoman_MSFontService;sans-serif" w:hAnsi="TimesNewRoman;TimesNewRoman_EmbeddedFont;TimesNewRoman_MSFontService;sans-serif"/>
+                <w:sz w:val="20"/>
+                <w:szCs w:val="20"/>
+              </w:rPr>
+              <w:t>659kΩ</w:t>
             </w:r>
           </w:p>
         </w:tc>
@@ -10120,7 +10132,7 @@
     </w:p>
     <w:tbl>
       <w:tblPr>
-        <w:tblW w:w="5160" w:type="dxa"/>
+        <w:tblW w:w="4140" w:type="dxa"/>
         <w:jc w:val="left"/>
         <w:tblInd w:w="0" w:type="dxa"/>
         <w:tblCellMar>
@@ -10132,28 +10144,22 @@
       </w:tblPr>
       <w:tblGrid>
         <w:gridCol w:w="2775"/>
-        <w:gridCol w:w="1080"/>
-        <w:gridCol w:w="1305"/>
+        <w:gridCol w:w="1365"/>
       </w:tblGrid>
       <w:tr>
         <w:trPr/>
         <w:tc>
           <w:tcPr>
             <w:tcW w:w="2775" w:type="dxa"/>
-            <w:vMerge w:val="restart"/>
-            <w:tcBorders/>
-            <w:vAlign w:val="center"/>
-          </w:tcPr>
-          <w:p>
-            <w:pPr>
-              <w:pStyle w:val="Contenidodelatabla"/>
-              <w:bidi w:val="0"/>
-              <w:jc w:val="center"/>
-              <w:rPr>
-                <w:rFonts w:ascii="TimesNewRoman;TimesNewRoman_EmbeddedFont;TimesNewRoman_MSFontService;sans-serif" w:hAnsi="TimesNewRoman;TimesNewRoman_EmbeddedFont;TimesNewRoman_MSFontService;sans-serif"/>
-                <w:sz w:val="20"/>
-                <w:szCs w:val="20"/>
-              </w:rPr>
+            <w:tcBorders/>
+            <w:vAlign w:val="center"/>
+          </w:tcPr>
+          <w:p>
+            <w:pPr>
+              <w:pStyle w:val="Contenidodelatabla"/>
+              <w:bidi w:val="0"/>
+              <w:jc w:val="center"/>
+              <w:rPr/>
             </w:pPr>
             <w:r>
               <w:rPr>
@@ -10167,29 +10173,24 @@
         </w:tc>
         <w:tc>
           <w:tcPr>
-            <w:tcW w:w="2385" w:type="dxa"/>
-            <w:gridSpan w:val="2"/>
-            <w:tcBorders/>
-            <w:vAlign w:val="center"/>
-          </w:tcPr>
-          <w:p>
-            <w:pPr>
-              <w:pStyle w:val="Contenidodelatabla"/>
-              <w:bidi w:val="0"/>
-              <w:jc w:val="center"/>
-              <w:rPr>
-                <w:rFonts w:ascii="TimesNewRoman;TimesNewRoman_EmbeddedFont;TimesNewRoman_MSFontService;sans-serif" w:hAnsi="TimesNewRoman;TimesNewRoman_EmbeddedFont;TimesNewRoman_MSFontService;sans-serif"/>
-                <w:sz w:val="20"/>
-                <w:szCs w:val="20"/>
-              </w:rPr>
-            </w:pPr>
-            <w:r>
-              <w:rPr>
-                <w:rFonts w:ascii="TimesNewRoman;TimesNewRoman_EmbeddedFont;TimesNewRoman_MSFontService;sans-serif" w:hAnsi="TimesNewRoman;TimesNewRoman_EmbeddedFont;TimesNewRoman_MSFontService;sans-serif"/>
-                <w:sz w:val="20"/>
-                <w:szCs w:val="20"/>
-              </w:rPr>
-              <w:t>Resistencia</w:t>
+            <w:tcW w:w="1365" w:type="dxa"/>
+            <w:tcBorders/>
+            <w:vAlign w:val="center"/>
+          </w:tcPr>
+          <w:p>
+            <w:pPr>
+              <w:pStyle w:val="Contenidodelatabla"/>
+              <w:bidi w:val="0"/>
+              <w:jc w:val="center"/>
+              <w:rPr/>
+            </w:pPr>
+            <w:r>
+              <w:rPr>
+                <w:rFonts w:ascii="TimesNewRoman;TimesNewRoman_EmbeddedFont;TimesNewRoman_MSFontService;sans-serif" w:hAnsi="TimesNewRoman;TimesNewRoman_EmbeddedFont;TimesNewRoman_MSFontService;sans-serif"/>
+                <w:sz w:val="20"/>
+                <w:szCs w:val="20"/>
+              </w:rPr>
+              <w:t>RAB</w:t>
             </w:r>
           </w:p>
         </w:tc>
@@ -10199,78 +10200,56 @@
         <w:tc>
           <w:tcPr>
             <w:tcW w:w="2775" w:type="dxa"/>
-            <w:vMerge w:val="continue"/>
-            <w:tcBorders/>
-            <w:vAlign w:val="center"/>
-          </w:tcPr>
-          <w:p>
-            <w:pPr>
-              <w:pStyle w:val="Contenidodelatabla"/>
-              <w:bidi w:val="0"/>
-              <w:jc w:val="center"/>
-              <w:rPr>
-                <w:rFonts w:ascii="TimesNewRoman;TimesNewRoman_EmbeddedFont;TimesNewRoman_MSFontService;sans-serif" w:hAnsi="TimesNewRoman;TimesNewRoman_EmbeddedFont;TimesNewRoman_MSFontService;sans-serif"/>
-                <w:sz w:val="20"/>
-                <w:szCs w:val="20"/>
-              </w:rPr>
-            </w:pPr>
-            <w:r>
-              <w:rPr>
-                <w:rFonts w:ascii="TimesNewRoman;TimesNewRoman_EmbeddedFont;TimesNewRoman_MSFontService;sans-serif" w:hAnsi="TimesNewRoman;TimesNewRoman_EmbeddedFont;TimesNewRoman_MSFontService;sans-serif"/>
-                <w:sz w:val="20"/>
-                <w:szCs w:val="20"/>
-              </w:rPr>
-            </w:r>
-          </w:p>
-        </w:tc>
-        <w:tc>
-          <w:tcPr>
-            <w:tcW w:w="1080" w:type="dxa"/>
-            <w:tcBorders/>
-          </w:tcPr>
-          <w:p>
-            <w:pPr>
-              <w:pStyle w:val="Contenidodelatabla"/>
-              <w:bidi w:val="0"/>
-              <w:jc w:val="center"/>
-              <w:rPr>
-                <w:rFonts w:ascii="TimesNewRoman;TimesNewRoman_EmbeddedFont;TimesNewRoman_MSFontService;sans-serif" w:hAnsi="TimesNewRoman;TimesNewRoman_EmbeddedFont;TimesNewRoman_MSFontService;sans-serif"/>
-                <w:sz w:val="20"/>
-                <w:szCs w:val="20"/>
-              </w:rPr>
-            </w:pPr>
-            <w:r>
-              <w:rPr>
-                <w:rFonts w:ascii="TimesNewRoman;TimesNewRoman_EmbeddedFont;TimesNewRoman_MSFontService;sans-serif" w:hAnsi="TimesNewRoman;TimesNewRoman_EmbeddedFont;TimesNewRoman_MSFontService;sans-serif"/>
-                <w:sz w:val="20"/>
-                <w:szCs w:val="20"/>
-              </w:rPr>
-              <w:t>RAB</w:t>
-            </w:r>
-          </w:p>
-        </w:tc>
-        <w:tc>
-          <w:tcPr>
-            <w:tcW w:w="1305" w:type="dxa"/>
-            <w:tcBorders/>
-          </w:tcPr>
-          <w:p>
-            <w:pPr>
-              <w:pStyle w:val="Contenidodelatabla"/>
-              <w:bidi w:val="0"/>
-              <w:jc w:val="center"/>
-              <w:rPr>
-                <w:rFonts w:ascii="TimesNewRoman;TimesNewRoman_EmbeddedFont;TimesNewRoman_MSFontService;sans-serif" w:hAnsi="TimesNewRoman;TimesNewRoman_EmbeddedFont;TimesNewRoman_MSFontService;sans-serif"/>
-                <w:sz w:val="20"/>
-                <w:szCs w:val="20"/>
-              </w:rPr>
-            </w:pPr>
-            <w:r>
-              <w:rPr>
-                <w:rFonts w:ascii="TimesNewRoman;TimesNewRoman_EmbeddedFont;TimesNewRoman_MSFontService;sans-serif" w:hAnsi="TimesNewRoman;TimesNewRoman_EmbeddedFont;TimesNewRoman_MSFontService;sans-serif"/>
-                <w:sz w:val="20"/>
-                <w:szCs w:val="20"/>
-              </w:rPr>
+            <w:tcBorders/>
+            <w:vAlign w:val="center"/>
+          </w:tcPr>
+          <w:p>
+            <w:pPr>
+              <w:pStyle w:val="Cuerpodetexto"/>
+              <w:bidi w:val="0"/>
+              <w:spacing w:lineRule="atLeast" w:line="225" w:before="0" w:after="140"/>
+              <w:jc w:val="center"/>
+              <w:rPr/>
+            </w:pPr>
+            <w:r>
+              <w:rPr>
+                <w:rFonts w:ascii="TimesNewRoman;TimesNewRoman_EmbeddedFont;TimesNewRoman_MSFontService;sans-serif" w:hAnsi="TimesNewRoman;TimesNewRoman_EmbeddedFont;TimesNewRoman_MSFontService;sans-serif"/>
+                <w:b w:val="false"/>
+                <w:i w:val="false"/>
+                <w:caps w:val="false"/>
+                <w:smallCaps w:val="false"/>
+                <w:sz w:val="20"/>
+                <w:szCs w:val="20"/>
+                <w:lang w:val="es-CO"/>
+              </w:rPr>
+              <w:t>Código de color</w:t>
+            </w:r>
+          </w:p>
+        </w:tc>
+        <w:tc>
+          <w:tcPr>
+            <w:tcW w:w="1365" w:type="dxa"/>
+            <w:tcBorders/>
+            <w:vAlign w:val="center"/>
+          </w:tcPr>
+          <w:p>
+            <w:pPr>
+              <w:pStyle w:val="Contenidodelatabla"/>
+              <w:bidi w:val="0"/>
+              <w:jc w:val="center"/>
+              <w:rPr>
+                <w:rFonts w:ascii="TimesNewRoman;TimesNewRoman_EmbeddedFont;TimesNewRoman_MSFontService;sans-serif" w:hAnsi="TimesNewRoman;TimesNewRoman_EmbeddedFont;TimesNewRoman_MSFontService;sans-serif"/>
+                <w:sz w:val="20"/>
+                <w:szCs w:val="20"/>
+              </w:rPr>
+            </w:pPr>
+            <w:r>
+              <w:rPr>
+                <w:rFonts w:ascii="TimesNewRoman;TimesNewRoman_EmbeddedFont;TimesNewRoman_MSFontService;sans-serif" w:hAnsi="TimesNewRoman;TimesNewRoman_EmbeddedFont;TimesNewRoman_MSFontService;sans-serif"/>
+                <w:sz w:val="20"/>
+                <w:szCs w:val="20"/>
+              </w:rPr>
+              <w:t>650000Ω</w:t>
             </w:r>
           </w:p>
         </w:tc>
@@ -10288,12 +10267,9 @@
               <w:pStyle w:val="Cuerpodetexto"/>
               <w:bidi w:val="0"/>
               <w:spacing w:lineRule="atLeast" w:line="225" w:before="0" w:after="140"/>
-              <w:jc w:val="center"/>
-              <w:rPr>
-                <w:rFonts w:ascii="TimesNewRoman;TimesNewRoman_EmbeddedFont;TimesNewRoman_MSFontService;sans-serif" w:hAnsi="TimesNewRoman;TimesNewRoman_EmbeddedFont;TimesNewRoman_MSFontService;sans-serif"/>
-                <w:sz w:val="20"/>
-                <w:szCs w:val="20"/>
-              </w:rPr>
+              <w:ind w:left="0" w:right="0" w:hanging="0"/>
+              <w:jc w:val="center"/>
+              <w:rPr/>
             </w:pPr>
             <w:r>
               <w:rPr>
@@ -10306,57 +10282,34 @@
                 <w:szCs w:val="20"/>
                 <w:lang w:val="es-CO"/>
               </w:rPr>
-              <w:t>Código de color</w:t>
-            </w:r>
-          </w:p>
-        </w:tc>
-        <w:tc>
-          <w:tcPr>
-            <w:tcW w:w="1080" w:type="dxa"/>
-            <w:tcBorders/>
-          </w:tcPr>
-          <w:p>
-            <w:pPr>
-              <w:pStyle w:val="Contenidodelatabla"/>
-              <w:bidi w:val="0"/>
-              <w:jc w:val="right"/>
-              <w:rPr>
-                <w:rFonts w:ascii="TimesNewRoman;TimesNewRoman_EmbeddedFont;TimesNewRoman_MSFontService;sans-serif" w:hAnsi="TimesNewRoman;TimesNewRoman_EmbeddedFont;TimesNewRoman_MSFontService;sans-serif"/>
-                <w:sz w:val="20"/>
-                <w:szCs w:val="20"/>
-              </w:rPr>
-            </w:pPr>
-            <w:r>
-              <w:rPr>
-                <w:rFonts w:ascii="TimesNewRoman;TimesNewRoman_EmbeddedFont;TimesNewRoman_MSFontService;sans-serif" w:hAnsi="TimesNewRoman;TimesNewRoman_EmbeddedFont;TimesNewRoman_MSFontService;sans-serif"/>
-                <w:sz w:val="20"/>
-                <w:szCs w:val="20"/>
-              </w:rPr>
-            </w:r>
-          </w:p>
-        </w:tc>
-        <w:tc>
-          <w:tcPr>
-            <w:tcW w:w="1305" w:type="dxa"/>
-            <w:tcBorders/>
-          </w:tcPr>
-          <w:p>
-            <w:pPr>
-              <w:pStyle w:val="Contenidodelatabla"/>
-              <w:bidi w:val="0"/>
-              <w:jc w:val="right"/>
-              <w:rPr>
-                <w:rFonts w:ascii="TimesNewRoman;TimesNewRoman_EmbeddedFont;TimesNewRoman_MSFontService;sans-serif" w:hAnsi="TimesNewRoman;TimesNewRoman_EmbeddedFont;TimesNewRoman_MSFontService;sans-serif"/>
-                <w:sz w:val="20"/>
-                <w:szCs w:val="20"/>
-              </w:rPr>
-            </w:pPr>
-            <w:r>
-              <w:rPr>
-                <w:rFonts w:ascii="TimesNewRoman;TimesNewRoman_EmbeddedFont;TimesNewRoman_MSFontService;sans-serif" w:hAnsi="TimesNewRoman;TimesNewRoman_EmbeddedFont;TimesNewRoman_MSFontService;sans-serif"/>
-                <w:sz w:val="20"/>
-                <w:szCs w:val="20"/>
-              </w:rPr>
+              <w:t>Medida sin conectar</w:t>
+            </w:r>
+          </w:p>
+        </w:tc>
+        <w:tc>
+          <w:tcPr>
+            <w:tcW w:w="1365" w:type="dxa"/>
+            <w:tcBorders/>
+            <w:vAlign w:val="center"/>
+          </w:tcPr>
+          <w:p>
+            <w:pPr>
+              <w:pStyle w:val="Contenidodelatabla"/>
+              <w:bidi w:val="0"/>
+              <w:jc w:val="center"/>
+              <w:rPr>
+                <w:rFonts w:ascii="TimesNewRoman;TimesNewRoman_EmbeddedFont;TimesNewRoman_MSFontService;sans-serif" w:hAnsi="TimesNewRoman;TimesNewRoman_EmbeddedFont;TimesNewRoman_MSFontService;sans-serif"/>
+                <w:sz w:val="20"/>
+                <w:szCs w:val="20"/>
+              </w:rPr>
+            </w:pPr>
+            <w:r>
+              <w:rPr>
+                <w:rFonts w:ascii="TimesNewRoman;TimesNewRoman_EmbeddedFont;TimesNewRoman_MSFontService;sans-serif" w:hAnsi="TimesNewRoman;TimesNewRoman_EmbeddedFont;TimesNewRoman_MSFontService;sans-serif"/>
+                <w:sz w:val="20"/>
+                <w:szCs w:val="20"/>
+              </w:rPr>
+              <w:t>657.04kΩ</w:t>
             </w:r>
           </w:p>
         </w:tc>
@@ -10376,11 +10329,7 @@
               <w:spacing w:lineRule="atLeast" w:line="225" w:before="0" w:after="140"/>
               <w:ind w:left="0" w:right="0" w:hanging="0"/>
               <w:jc w:val="center"/>
-              <w:rPr>
-                <w:rFonts w:ascii="TimesNewRoman;TimesNewRoman_EmbeddedFont;TimesNewRoman_MSFontService;sans-serif" w:hAnsi="TimesNewRoman;TimesNewRoman_EmbeddedFont;TimesNewRoman_MSFontService;sans-serif"/>
-                <w:sz w:val="20"/>
-                <w:szCs w:val="20"/>
-              </w:rPr>
+              <w:rPr/>
             </w:pPr>
             <w:r>
               <w:rPr>
@@ -10393,144 +10342,34 @@
                 <w:szCs w:val="20"/>
                 <w:lang w:val="es-CO"/>
               </w:rPr>
-              <w:t>Medida sin conectar</w:t>
-            </w:r>
-          </w:p>
-        </w:tc>
-        <w:tc>
-          <w:tcPr>
-            <w:tcW w:w="1080" w:type="dxa"/>
-            <w:tcBorders/>
-          </w:tcPr>
-          <w:p>
-            <w:pPr>
-              <w:pStyle w:val="Contenidodelatabla"/>
-              <w:bidi w:val="0"/>
-              <w:jc w:val="right"/>
-              <w:rPr>
-                <w:rFonts w:ascii="TimesNewRoman;TimesNewRoman_EmbeddedFont;TimesNewRoman_MSFontService;sans-serif" w:hAnsi="TimesNewRoman;TimesNewRoman_EmbeddedFont;TimesNewRoman_MSFontService;sans-serif"/>
-                <w:sz w:val="20"/>
-                <w:szCs w:val="20"/>
-              </w:rPr>
-            </w:pPr>
-            <w:r>
-              <w:rPr>
-                <w:rFonts w:ascii="TimesNewRoman;TimesNewRoman_EmbeddedFont;TimesNewRoman_MSFontService;sans-serif" w:hAnsi="TimesNewRoman;TimesNewRoman_EmbeddedFont;TimesNewRoman_MSFontService;sans-serif"/>
-                <w:sz w:val="20"/>
-                <w:szCs w:val="20"/>
-              </w:rPr>
-            </w:r>
-          </w:p>
-        </w:tc>
-        <w:tc>
-          <w:tcPr>
-            <w:tcW w:w="1305" w:type="dxa"/>
-            <w:tcBorders/>
-          </w:tcPr>
-          <w:p>
-            <w:pPr>
-              <w:pStyle w:val="Contenidodelatabla"/>
-              <w:bidi w:val="0"/>
-              <w:jc w:val="right"/>
-              <w:rPr>
-                <w:rFonts w:ascii="TimesNewRoman;TimesNewRoman_EmbeddedFont;TimesNewRoman_MSFontService;sans-serif" w:hAnsi="TimesNewRoman;TimesNewRoman_EmbeddedFont;TimesNewRoman_MSFontService;sans-serif"/>
-                <w:sz w:val="20"/>
-                <w:szCs w:val="20"/>
-              </w:rPr>
-            </w:pPr>
-            <w:r>
-              <w:rPr>
-                <w:rFonts w:ascii="TimesNewRoman;TimesNewRoman_EmbeddedFont;TimesNewRoman_MSFontService;sans-serif" w:hAnsi="TimesNewRoman;TimesNewRoman_EmbeddedFont;TimesNewRoman_MSFontService;sans-serif"/>
-                <w:sz w:val="20"/>
-                <w:szCs w:val="20"/>
-              </w:rPr>
-            </w:r>
-          </w:p>
-        </w:tc>
-      </w:tr>
-      <w:tr>
-        <w:trPr/>
-        <w:tc>
-          <w:tcPr>
-            <w:tcW w:w="2775" w:type="dxa"/>
-            <w:tcBorders/>
-            <w:vAlign w:val="center"/>
-          </w:tcPr>
-          <w:p>
-            <w:pPr>
-              <w:pStyle w:val="Cuerpodetexto"/>
-              <w:bidi w:val="0"/>
-              <w:spacing w:lineRule="atLeast" w:line="225" w:before="0" w:after="140"/>
-              <w:ind w:left="0" w:right="0" w:hanging="0"/>
-              <w:jc w:val="center"/>
-              <w:rPr>
-                <w:rFonts w:ascii="TimesNewRoman;TimesNewRoman_EmbeddedFont;TimesNewRoman_MSFontService;sans-serif" w:hAnsi="TimesNewRoman;TimesNewRoman_EmbeddedFont;TimesNewRoman_MSFontService;sans-serif"/>
-                <w:sz w:val="20"/>
-                <w:szCs w:val="20"/>
-              </w:rPr>
-            </w:pPr>
-            <w:r>
-              <w:rPr>
-                <w:rFonts w:ascii="TimesNewRoman;TimesNewRoman_EmbeddedFont;TimesNewRoman_MSFontService;sans-serif" w:hAnsi="TimesNewRoman;TimesNewRoman_EmbeddedFont;TimesNewRoman_MSFontService;sans-serif"/>
-                <w:b w:val="false"/>
-                <w:i w:val="false"/>
-                <w:caps w:val="false"/>
-                <w:smallCaps w:val="false"/>
-                <w:sz w:val="20"/>
-                <w:szCs w:val="20"/>
-                <w:lang w:val="es-CO"/>
-              </w:rPr>
               <w:t>Medida conectada</w:t>
             </w:r>
           </w:p>
         </w:tc>
         <w:tc>
           <w:tcPr>
-            <w:tcW w:w="1080" w:type="dxa"/>
-            <w:tcBorders/>
-          </w:tcPr>
-          <w:p>
-            <w:pPr>
-              <w:pStyle w:val="Contenidodelatabla"/>
-              <w:bidi w:val="0"/>
-              <w:jc w:val="right"/>
-              <w:rPr>
-                <w:rFonts w:ascii="TimesNewRoman;TimesNewRoman_EmbeddedFont;TimesNewRoman_MSFontService;sans-serif" w:hAnsi="TimesNewRoman;TimesNewRoman_EmbeddedFont;TimesNewRoman_MSFontService;sans-serif"/>
-                <w:sz w:val="20"/>
-                <w:szCs w:val="20"/>
-              </w:rPr>
-            </w:pPr>
-            <w:r>
-              <w:rPr>
-                <w:rFonts w:ascii="TimesNewRoman;TimesNewRoman_EmbeddedFont;TimesNewRoman_MSFontService;sans-serif" w:hAnsi="TimesNewRoman;TimesNewRoman_EmbeddedFont;TimesNewRoman_MSFontService;sans-serif"/>
-                <w:sz w:val="20"/>
-                <w:szCs w:val="20"/>
-              </w:rPr>
-            </w:r>
-          </w:p>
-        </w:tc>
-        <w:tc>
-          <w:tcPr>
-            <w:tcW w:w="1305" w:type="dxa"/>
-            <w:tcBorders/>
-          </w:tcPr>
-          <w:p>
-            <w:pPr>
-              <w:pStyle w:val="Contenidodelatabla"/>
-              <w:bidi w:val="0"/>
-              <w:jc w:val="right"/>
-              <w:rPr>
-                <w:rFonts w:ascii="TimesNewRoman;TimesNewRoman_EmbeddedFont;TimesNewRoman_MSFontService;sans-serif" w:hAnsi="TimesNewRoman;TimesNewRoman_EmbeddedFont;TimesNewRoman_MSFontService;sans-serif"/>
-                <w:sz w:val="20"/>
-                <w:szCs w:val="20"/>
-              </w:rPr>
-            </w:pPr>
-            <w:r>
-              <w:rPr>
-                <w:rFonts w:ascii="TimesNewRoman;TimesNewRoman_EmbeddedFont;TimesNewRoman_MSFontService;sans-serif" w:hAnsi="TimesNewRoman;TimesNewRoman_EmbeddedFont;TimesNewRoman_MSFontService;sans-serif"/>
-                <w:sz w:val="20"/>
-                <w:szCs w:val="20"/>
-              </w:rPr>
+            <w:tcW w:w="1365" w:type="dxa"/>
+            <w:tcBorders/>
+            <w:vAlign w:val="center"/>
+          </w:tcPr>
+          <w:p>
+            <w:pPr>
+              <w:pStyle w:val="Contenidodelatabla"/>
+              <w:bidi w:val="0"/>
+              <w:jc w:val="center"/>
+              <w:rPr>
+                <w:rFonts w:ascii="TimesNewRoman;TimesNewRoman_EmbeddedFont;TimesNewRoman_MSFontService;sans-serif" w:hAnsi="TimesNewRoman;TimesNewRoman_EmbeddedFont;TimesNewRoman_MSFontService;sans-serif"/>
+                <w:sz w:val="20"/>
+                <w:szCs w:val="20"/>
+              </w:rPr>
+            </w:pPr>
+            <w:r>
+              <w:rPr>
+                <w:rFonts w:ascii="TimesNewRoman;TimesNewRoman_EmbeddedFont;TimesNewRoman_MSFontService;sans-serif" w:hAnsi="TimesNewRoman;TimesNewRoman_EmbeddedFont;TimesNewRoman_MSFontService;sans-serif"/>
+                <w:sz w:val="20"/>
+                <w:szCs w:val="20"/>
+              </w:rPr>
+              <w:t>659kΩ</w:t>
             </w:r>
           </w:p>
         </w:tc>
@@ -10607,10 +10446,80 @@
       </w:pPr>
       <w:r>
         <w:rPr>
+          <w:rFonts w:ascii="TimesNewRoman;TimesNewRoman_EmbeddedFont;TimesNewRoman_MSFontService;sans-serif" w:hAnsi="TimesNewRoman;TimesNewRoman_EmbeddedFont;TimesNewRoman_MSFontService;sans-serif"/>
+          <w:sz w:val="20"/>
+          <w:szCs w:val="20"/>
+        </w:rPr>
+      </w:r>
+    </w:p>
+    <w:p>
+      <w:pPr>
+        <w:pStyle w:val="Normal"/>
+        <w:bidi w:val="0"/>
+        <w:jc w:val="center"/>
+        <w:rPr>
+          <w:b/>
           <w:b/>
           <w:bCs/>
         </w:rPr>
-        <w:t>Circuito en Paralelo</w:t>
+      </w:pPr>
+      <w:r>
+        <w:rPr>
+          <w:rFonts w:ascii="TimesNewRoman;TimesNewRoman_EmbeddedFont;TimesNewRoman_MSFontService;sans-serif" w:hAnsi="TimesNewRoman;TimesNewRoman_EmbeddedFont;TimesNewRoman_MSFontService;sans-serif"/>
+          <w:sz w:val="20"/>
+          <w:szCs w:val="20"/>
+        </w:rPr>
+      </w:r>
+    </w:p>
+    <w:p>
+      <w:pPr>
+        <w:pStyle w:val="Normal"/>
+        <w:bidi w:val="0"/>
+        <w:jc w:val="center"/>
+        <w:rPr>
+          <w:b/>
+          <w:b/>
+          <w:bCs/>
+        </w:rPr>
+      </w:pPr>
+      <w:r>
+        <w:rPr>
+          <w:rFonts w:ascii="TimesNewRoman;TimesNewRoman_EmbeddedFont;TimesNewRoman_MSFontService;sans-serif" w:hAnsi="TimesNewRoman;TimesNewRoman_EmbeddedFont;TimesNewRoman_MSFontService;sans-serif"/>
+          <w:sz w:val="20"/>
+          <w:szCs w:val="20"/>
+        </w:rPr>
+      </w:r>
+    </w:p>
+    <w:p>
+      <w:pPr>
+        <w:pStyle w:val="Normal"/>
+        <w:bidi w:val="0"/>
+        <w:jc w:val="center"/>
+        <w:rPr>
+          <w:rFonts w:ascii="TimesNewRoman;TimesNewRoman_EmbeddedFont;TimesNewRoman_MSFontService;sans-serif" w:hAnsi="TimesNewRoman;TimesNewRoman_EmbeddedFont;TimesNewRoman_MSFontService;sans-serif"/>
+          <w:sz w:val="20"/>
+          <w:szCs w:val="20"/>
+        </w:rPr>
+      </w:pPr>
+      <w:r>
+        <w:rPr>
+          <w:rFonts w:ascii="TimesNewRoman;TimesNewRoman_EmbeddedFont;TimesNewRoman_MSFontService;sans-serif" w:hAnsi="TimesNewRoman;TimesNewRoman_EmbeddedFont;TimesNewRoman_MSFontService;sans-serif"/>
+          <w:b/>
+          <w:bCs/>
+          <w:sz w:val="20"/>
+          <w:szCs w:val="20"/>
+        </w:rPr>
+        <w:t>C</w:t>
+      </w:r>
+      <w:r>
+        <w:rPr>
+          <w:rFonts w:ascii="TimesNewRoman;TimesNewRoman_EmbeddedFont;TimesNewRoman_MSFontService;sans-serif" w:hAnsi="TimesNewRoman;TimesNewRoman_EmbeddedFont;TimesNewRoman_MSFontService;sans-serif"/>
+          <w:b/>
+          <w:bCs/>
+          <w:sz w:val="16"/>
+          <w:szCs w:val="16"/>
+        </w:rPr>
+        <w:t>ircuito en Paralelo</w:t>
       </w:r>
     </w:p>
     <w:p>
@@ -10663,13 +10572,85 @@
     </w:p>
     <w:p>
       <w:pPr>
-        <w:pStyle w:val="Normal"/>
+        <w:pStyle w:val="Cuerpodetexto"/>
         <w:bidi w:val="0"/>
         <w:jc w:val="center"/>
-        <w:rPr/>
+        <w:rPr>
+          <w:sz w:val="16"/>
+          <w:szCs w:val="16"/>
+        </w:rPr>
       </w:pPr>
       <w:r>
-        <w:rPr/>
+        <w:rPr>
+          <w:rFonts w:ascii="Times New Roman" w:hAnsi="Times New Roman"/>
+          <w:b w:val="false"/>
+          <w:i w:val="false"/>
+          <w:caps w:val="false"/>
+          <w:smallCaps w:val="false"/>
+          <w:color w:val="000000"/>
+          <w:spacing w:val="0"/>
+          <w:sz w:val="16"/>
+          <w:szCs w:val="16"/>
+        </w:rPr>
+        <w:t xml:space="preserve">Fig. </w:t>
+      </w:r>
+      <w:r>
+        <w:rPr>
+          <w:rFonts w:ascii="Times New Roman" w:hAnsi="Times New Roman"/>
+          <w:b w:val="false"/>
+          <w:i w:val="false"/>
+          <w:caps w:val="false"/>
+          <w:smallCaps w:val="false"/>
+          <w:color w:val="000000"/>
+          <w:spacing w:val="0"/>
+          <w:sz w:val="16"/>
+          <w:szCs w:val="16"/>
+        </w:rPr>
+        <w:t>6</w:t>
+      </w:r>
+      <w:r>
+        <w:rPr>
+          <w:rFonts w:ascii="Times New Roman" w:hAnsi="Times New Roman"/>
+          <w:b w:val="false"/>
+          <w:i w:val="false"/>
+          <w:caps w:val="false"/>
+          <w:smallCaps w:val="false"/>
+          <w:color w:val="000000"/>
+          <w:spacing w:val="0"/>
+          <w:sz w:val="16"/>
+          <w:szCs w:val="16"/>
+        </w:rPr>
+        <w:t>.</w:t>
+      </w:r>
+      <w:r>
+        <w:rPr>
+          <w:rFonts w:eastAsia="Noto Serif CJK SC" w:cs="Lohit Devanagari" w:ascii="Times New Roman" w:hAnsi="Times New Roman"/>
+          <w:b w:val="false"/>
+          <w:i w:val="false"/>
+          <w:caps w:val="false"/>
+          <w:smallCaps w:val="false"/>
+          <w:color w:val="000000"/>
+          <w:spacing w:val="0"/>
+          <w:kern w:val="2"/>
+          <w:sz w:val="16"/>
+          <w:szCs w:val="16"/>
+          <w:lang w:val="es-ES" w:eastAsia="zh-CN" w:bidi="hi-IN"/>
+        </w:rPr>
+        <w:t>Conexión circuito en paralelo</w:t>
+      </w:r>
+      <w:r>
+        <w:rPr>
+          <w:rFonts w:ascii="Times New Roman" w:hAnsi="Times New Roman"/>
+          <w:b w:val="false"/>
+          <w:i w:val="false"/>
+          <w:caps w:val="false"/>
+          <w:smallCaps w:val="false"/>
+          <w:color w:val="000000"/>
+          <w:spacing w:val="0"/>
+          <w:sz w:val="16"/>
+          <w:szCs w:val="16"/>
+        </w:rPr>
+        <w:t>.</w:t>
       </w:r>
     </w:p>
     <w:p>
@@ -11153,7 +11134,7 @@
     </w:p>
     <w:tbl>
       <w:tblPr>
-        <w:tblW w:w="5160" w:type="dxa"/>
+        <w:tblW w:w="4980" w:type="dxa"/>
         <w:jc w:val="left"/>
         <w:tblInd w:w="0" w:type="dxa"/>
         <w:tblCellMar>
@@ -11166,7 +11147,7 @@
       <w:tblGrid>
         <w:gridCol w:w="2775"/>
         <w:gridCol w:w="1080"/>
-        <w:gridCol w:w="1305"/>
+        <w:gridCol w:w="1125"/>
       </w:tblGrid>
       <w:tr>
         <w:trPr/>
@@ -11199,7 +11180,7 @@
         </w:tc>
         <w:tc>
           <w:tcPr>
-            <w:tcW w:w="2385" w:type="dxa"/>
+            <w:tcW w:w="2205" w:type="dxa"/>
             <w:gridSpan w:val="2"/>
             <w:tcBorders/>
           </w:tcPr>
@@ -11281,7 +11262,7 @@
         </w:tc>
         <w:tc>
           <w:tcPr>
-            <w:tcW w:w="1305" w:type="dxa"/>
+            <w:tcW w:w="1125" w:type="dxa"/>
             <w:tcBorders/>
           </w:tcPr>
           <w:p>
@@ -11367,7 +11348,7 @@
         </w:tc>
         <w:tc>
           <w:tcPr>
-            <w:tcW w:w="1305" w:type="dxa"/>
+            <w:tcW w:w="1125" w:type="dxa"/>
             <w:tcBorders/>
           </w:tcPr>
           <w:p>
@@ -11453,7 +11434,7 @@
         </w:tc>
         <w:tc>
           <w:tcPr>
-            <w:tcW w:w="1305" w:type="dxa"/>
+            <w:tcW w:w="1125" w:type="dxa"/>
             <w:tcBorders/>
           </w:tcPr>
           <w:p>
@@ -11539,7 +11520,7 @@
         </w:tc>
         <w:tc>
           <w:tcPr>
-            <w:tcW w:w="1305" w:type="dxa"/>
+            <w:tcW w:w="1125" w:type="dxa"/>
             <w:tcBorders/>
           </w:tcPr>
           <w:p>
@@ -11577,7 +11558,7 @@
     </w:p>
     <w:tbl>
       <w:tblPr>
-        <w:tblW w:w="5160" w:type="dxa"/>
+        <w:tblW w:w="4980" w:type="dxa"/>
         <w:jc w:val="left"/>
         <w:tblInd w:w="0" w:type="dxa"/>
         <w:tblCellMar>
@@ -11590,7 +11571,7 @@
       <w:tblGrid>
         <w:gridCol w:w="2775"/>
         <w:gridCol w:w="1080"/>
-        <w:gridCol w:w="1305"/>
+        <w:gridCol w:w="1125"/>
       </w:tblGrid>
       <w:tr>
         <w:trPr/>
@@ -11624,7 +11605,7 @@
         </w:tc>
         <w:tc>
           <w:tcPr>
-            <w:tcW w:w="2385" w:type="dxa"/>
+            <w:tcW w:w="2205" w:type="dxa"/>
             <w:gridSpan w:val="2"/>
             <w:tcBorders/>
           </w:tcPr>
@@ -11707,7 +11688,7 @@
         </w:tc>
         <w:tc>
           <w:tcPr>
-            <w:tcW w:w="1305" w:type="dxa"/>
+            <w:tcW w:w="1125" w:type="dxa"/>
             <w:tcBorders/>
           </w:tcPr>
           <w:p>
@@ -11794,7 +11775,7 @@
         </w:tc>
         <w:tc>
           <w:tcPr>
-            <w:tcW w:w="1305" w:type="dxa"/>
+            <w:tcW w:w="1125" w:type="dxa"/>
             <w:tcBorders/>
           </w:tcPr>
           <w:p>
@@ -11881,7 +11862,7 @@
         </w:tc>
         <w:tc>
           <w:tcPr>
-            <w:tcW w:w="1305" w:type="dxa"/>
+            <w:tcW w:w="1125" w:type="dxa"/>
             <w:tcBorders/>
           </w:tcPr>
           <w:p>
@@ -11968,7 +11949,7 @@
         </w:tc>
         <w:tc>
           <w:tcPr>
-            <w:tcW w:w="1305" w:type="dxa"/>
+            <w:tcW w:w="1125" w:type="dxa"/>
             <w:tcBorders/>
           </w:tcPr>
           <w:p>
@@ -12017,7 +11998,7 @@
     </w:p>
     <w:tbl>
       <w:tblPr>
-        <w:tblW w:w="5160" w:type="dxa"/>
+        <w:tblW w:w="4980" w:type="dxa"/>
         <w:jc w:val="left"/>
         <w:tblInd w:w="0" w:type="dxa"/>
         <w:tblCellMar>
@@ -12030,7 +12011,7 @@
       <w:tblGrid>
         <w:gridCol w:w="2775"/>
         <w:gridCol w:w="1080"/>
-        <w:gridCol w:w="1305"/>
+        <w:gridCol w:w="1125"/>
       </w:tblGrid>
       <w:tr>
         <w:trPr/>
@@ -12064,7 +12045,7 @@
         </w:tc>
         <w:tc>
           <w:tcPr>
-            <w:tcW w:w="2385" w:type="dxa"/>
+            <w:tcW w:w="2205" w:type="dxa"/>
             <w:gridSpan w:val="2"/>
             <w:tcBorders/>
             <w:vAlign w:val="center"/>
@@ -12148,7 +12129,7 @@
         </w:tc>
         <w:tc>
           <w:tcPr>
-            <w:tcW w:w="1305" w:type="dxa"/>
+            <w:tcW w:w="1125" w:type="dxa"/>
             <w:tcBorders/>
           </w:tcPr>
           <w:p>
@@ -12234,7 +12215,7 @@
         </w:tc>
         <w:tc>
           <w:tcPr>
-            <w:tcW w:w="1305" w:type="dxa"/>
+            <w:tcW w:w="1125" w:type="dxa"/>
             <w:tcBorders/>
           </w:tcPr>
           <w:p>
@@ -12321,7 +12302,7 @@
         </w:tc>
         <w:tc>
           <w:tcPr>
-            <w:tcW w:w="1305" w:type="dxa"/>
+            <w:tcW w:w="1125" w:type="dxa"/>
             <w:tcBorders/>
           </w:tcPr>
           <w:p>
@@ -12408,7 +12389,7 @@
         </w:tc>
         <w:tc>
           <w:tcPr>
-            <w:tcW w:w="1305" w:type="dxa"/>
+            <w:tcW w:w="1125" w:type="dxa"/>
             <w:tcBorders/>
           </w:tcPr>
           <w:p>
@@ -12486,17 +12467,30 @@
         <w:bidi w:val="0"/>
         <w:jc w:val="center"/>
         <w:rPr>
-          <w:b/>
+          <w:rFonts w:ascii="TimesNewRoman;TimesNewRoman_EmbeddedFont;TimesNewRoman_MSFontService;sans-serif" w:hAnsi="TimesNewRoman;TimesNewRoman_EmbeddedFont;TimesNewRoman_MSFontService;sans-serif"/>
+          <w:sz w:val="20"/>
+          <w:szCs w:val="20"/>
+        </w:rPr>
+      </w:pPr>
+      <w:r>
+        <w:rPr>
+          <w:rFonts w:ascii="TimesNewRoman;TimesNewRoman_EmbeddedFont;TimesNewRoman_MSFontService;sans-serif" w:hAnsi="TimesNewRoman;TimesNewRoman_EmbeddedFont;TimesNewRoman_MSFontService;sans-serif"/>
           <w:b/>
           <w:bCs/>
-        </w:rPr>
-      </w:pPr>
+          <w:sz w:val="20"/>
+          <w:szCs w:val="20"/>
+        </w:rPr>
+        <w:t>C</w:t>
+      </w:r>
       <w:r>
         <w:rPr>
+          <w:rFonts w:ascii="TimesNewRoman;TimesNewRoman_EmbeddedFont;TimesNewRoman_MSFontService;sans-serif" w:hAnsi="TimesNewRoman;TimesNewRoman_EmbeddedFont;TimesNewRoman_MSFontService;sans-serif"/>
           <w:b/>
           <w:bCs/>
-        </w:rPr>
-        <w:t>Circuito Mixto</w:t>
+          <w:sz w:val="16"/>
+          <w:szCs w:val="16"/>
+        </w:rPr>
+        <w:t>ircuito Mixto</w:t>
       </w:r>
     </w:p>
     <w:p>
@@ -12553,20 +12547,93 @@
     </w:p>
     <w:p>
       <w:pPr>
-        <w:pStyle w:val="Normal"/>
+        <w:pStyle w:val="Cuerpodetexto"/>
         <w:bidi w:val="0"/>
         <w:jc w:val="center"/>
         <w:rPr>
           <w:b/>
           <w:b/>
           <w:bCs/>
+          <w:sz w:val="16"/>
+          <w:szCs w:val="16"/>
         </w:rPr>
       </w:pPr>
       <w:r>
         <w:rPr>
-          <w:b/>
+          <w:rFonts w:ascii="Times New Roman" w:hAnsi="Times New Roman"/>
+          <w:b w:val="false"/>
           <w:bCs/>
-        </w:rPr>
+          <w:i w:val="false"/>
+          <w:caps w:val="false"/>
+          <w:smallCaps w:val="false"/>
+          <w:color w:val="000000"/>
+          <w:spacing w:val="0"/>
+          <w:sz w:val="16"/>
+          <w:szCs w:val="16"/>
+        </w:rPr>
+        <w:t xml:space="preserve">Fig. </w:t>
+      </w:r>
+      <w:r>
+        <w:rPr>
+          <w:rFonts w:ascii="Times New Roman" w:hAnsi="Times New Roman"/>
+          <w:b w:val="false"/>
+          <w:bCs/>
+          <w:i w:val="false"/>
+          <w:caps w:val="false"/>
+          <w:smallCaps w:val="false"/>
+          <w:color w:val="000000"/>
+          <w:spacing w:val="0"/>
+          <w:sz w:val="16"/>
+          <w:szCs w:val="16"/>
+        </w:rPr>
+        <w:t>7</w:t>
+      </w:r>
+      <w:r>
+        <w:rPr>
+          <w:rFonts w:ascii="Times New Roman" w:hAnsi="Times New Roman"/>
+          <w:b w:val="false"/>
+          <w:bCs/>
+          <w:i w:val="false"/>
+          <w:caps w:val="false"/>
+          <w:smallCaps w:val="false"/>
+          <w:color w:val="000000"/>
+          <w:spacing w:val="0"/>
+          <w:sz w:val="16"/>
+          <w:szCs w:val="16"/>
+        </w:rPr>
+        <w:t>.</w:t>
+      </w:r>
+      <w:r>
+        <w:rPr>
+          <w:rFonts w:eastAsia="Noto Serif CJK SC" w:cs="Lohit Devanagari" w:ascii="Times New Roman" w:hAnsi="Times New Roman"/>
+          <w:b w:val="false"/>
+          <w:bCs/>
+          <w:i w:val="false"/>
+          <w:caps w:val="false"/>
+          <w:smallCaps w:val="false"/>
+          <w:color w:val="000000"/>
+          <w:spacing w:val="0"/>
+          <w:kern w:val="2"/>
+          <w:sz w:val="16"/>
+          <w:szCs w:val="16"/>
+          <w:lang w:val="es-ES" w:eastAsia="zh-CN" w:bidi="hi-IN"/>
+        </w:rPr>
+        <w:t>Conexión circuito mixto</w:t>
+      </w:r>
+      <w:r>
+        <w:rPr>
+          <w:rFonts w:ascii="Times New Roman" w:hAnsi="Times New Roman"/>
+          <w:b w:val="false"/>
+          <w:bCs/>
+          <w:i w:val="false"/>
+          <w:caps w:val="false"/>
+          <w:smallCaps w:val="false"/>
+          <w:color w:val="000000"/>
+          <w:spacing w:val="0"/>
+          <w:sz w:val="16"/>
+          <w:szCs w:val="16"/>
+        </w:rPr>
+        <w:t>.</w:t>
       </w:r>
     </w:p>
     <w:p>

</xml_diff>

<commit_message>
circuito serie y paralelo
</commit_message>
<xml_diff>
--- a/laboratorio 1.docx
+++ b/laboratorio 1.docx
@@ -5814,6 +5814,7 @@
                 <w:szCs w:val="20"/>
                 <w:lang w:val="en-US"/>
               </w:rPr>
+              <w:t>0,9%</w:t>
             </w:r>
           </w:p>
         </w:tc>
@@ -7952,17 +7953,6 @@
         </w:tc>
       </w:tr>
     </w:tbl>
-    <w:p>
-      <w:pPr>
-        <w:pStyle w:val="Normal"/>
-        <w:bidi w:val="0"/>
-        <w:jc w:val="left"/>
-        <w:rPr/>
-      </w:pPr>
-      <w:r>
-        <w:rPr/>
-      </w:r>
-    </w:p>
     <w:p>
       <w:pPr>
         <w:pStyle w:val="Normal"/>
@@ -10893,7 +10883,9 @@
                 <w:rFonts w:ascii="TimesNewRoman;TimesNewRoman_EmbeddedFont;TimesNewRoman_MSFontService;sans-serif" w:hAnsi="TimesNewRoman;TimesNewRoman_EmbeddedFont;TimesNewRoman_MSFontService;sans-serif"/>
                 <w:sz w:val="20"/>
                 <w:szCs w:val="20"/>
-              </w:rPr>
+                <w:lang w:val="es-CO"/>
+              </w:rPr>
+              <w:t>470000Ω</w:t>
             </w:r>
           </w:p>
         </w:tc>
@@ -10918,7 +10910,9 @@
                 <w:rFonts w:ascii="TimesNewRoman;TimesNewRoman_EmbeddedFont;TimesNewRoman_MSFontService;sans-serif" w:hAnsi="TimesNewRoman;TimesNewRoman_EmbeddedFont;TimesNewRoman_MSFontService;sans-serif"/>
                 <w:sz w:val="20"/>
                 <w:szCs w:val="20"/>
-              </w:rPr>
+                <w:lang w:val="es-CO"/>
+              </w:rPr>
+              <w:t>22000Ω</w:t>
             </w:r>
           </w:p>
         </w:tc>
@@ -10979,7 +10973,9 @@
                 <w:rFonts w:ascii="TimesNewRoman;TimesNewRoman_EmbeddedFont;TimesNewRoman_MSFontService;sans-serif" w:hAnsi="TimesNewRoman;TimesNewRoman_EmbeddedFont;TimesNewRoman_MSFontService;sans-serif"/>
                 <w:sz w:val="20"/>
                 <w:szCs w:val="20"/>
-              </w:rPr>
+                <w:lang w:val="es-CO"/>
+              </w:rPr>
+              <w:t>0,47MΩ</w:t>
             </w:r>
           </w:p>
         </w:tc>
@@ -10990,21 +10986,28 @@
           </w:tcPr>
           <w:p>
             <w:pPr>
-              <w:pStyle w:val="Contenidodelatabla"/>
-              <w:bidi w:val="0"/>
-              <w:jc w:val="right"/>
-              <w:rPr>
-                <w:rFonts w:ascii="TimesNewRoman;TimesNewRoman_EmbeddedFont;TimesNewRoman_MSFontService;sans-serif" w:hAnsi="TimesNewRoman;TimesNewRoman_EmbeddedFont;TimesNewRoman_MSFontService;sans-serif"/>
-                <w:sz w:val="20"/>
-                <w:szCs w:val="20"/>
-              </w:rPr>
-            </w:pPr>
-            <w:r>
-              <w:rPr>
-                <w:rFonts w:ascii="TimesNewRoman;TimesNewRoman_EmbeddedFont;TimesNewRoman_MSFontService;sans-serif" w:hAnsi="TimesNewRoman;TimesNewRoman_EmbeddedFont;TimesNewRoman_MSFontService;sans-serif"/>
-                <w:sz w:val="20"/>
-                <w:szCs w:val="20"/>
-              </w:rPr>
+              <w:pStyle w:val="Cuerpodetexto"/>
+              <w:bidi w:val="0"/>
+              <w:spacing w:before="0" w:after="140"/>
+              <w:jc w:val="right"/>
+              <w:rPr>
+                <w:rFonts w:ascii="TimesNewRoman;TimesNewRoman_EmbeddedFont;TimesNewRoman_MSFontService;sans-serif" w:hAnsi="TimesNewRoman;TimesNewRoman_EmbeddedFont;TimesNewRoman_MSFontService;sans-serif"/>
+                <w:sz w:val="20"/>
+                <w:szCs w:val="20"/>
+              </w:rPr>
+            </w:pPr>
+            <w:r>
+              <w:rPr>
+                <w:rFonts w:ascii="TimesNewRoman;TimesNewRoman_EmbeddedFont;TimesNewRoman_MSFontService;sans-serif" w:hAnsi="TimesNewRoman;TimesNewRoman_EmbeddedFont;TimesNewRoman_MSFontService;sans-serif"/>
+                <w:b w:val="false"/>
+                <w:i w:val="false"/>
+                <w:caps w:val="false"/>
+                <w:smallCaps w:val="false"/>
+                <w:sz w:val="20"/>
+                <w:szCs w:val="20"/>
+                <w:lang w:val="es-CO"/>
+              </w:rPr>
+              <w:t>21,9kΩ</w:t>
             </w:r>
           </w:p>
         </w:tc>
@@ -11065,7 +11068,9 @@
                 <w:rFonts w:ascii="TimesNewRoman;TimesNewRoman_EmbeddedFont;TimesNewRoman_MSFontService;sans-serif" w:hAnsi="TimesNewRoman;TimesNewRoman_EmbeddedFont;TimesNewRoman_MSFontService;sans-serif"/>
                 <w:sz w:val="20"/>
                 <w:szCs w:val="20"/>
-              </w:rPr>
+                <w:lang w:val="es-CO"/>
+              </w:rPr>
+              <w:t>6,46kΩ</w:t>
             </w:r>
           </w:p>
         </w:tc>
@@ -11076,21 +11081,28 @@
           </w:tcPr>
           <w:p>
             <w:pPr>
-              <w:pStyle w:val="Contenidodelatabla"/>
-              <w:bidi w:val="0"/>
-              <w:jc w:val="right"/>
-              <w:rPr>
-                <w:rFonts w:ascii="TimesNewRoman;TimesNewRoman_EmbeddedFont;TimesNewRoman_MSFontService;sans-serif" w:hAnsi="TimesNewRoman;TimesNewRoman_EmbeddedFont;TimesNewRoman_MSFontService;sans-serif"/>
-                <w:sz w:val="20"/>
-                <w:szCs w:val="20"/>
-              </w:rPr>
-            </w:pPr>
-            <w:r>
-              <w:rPr>
-                <w:rFonts w:ascii="TimesNewRoman;TimesNewRoman_EmbeddedFont;TimesNewRoman_MSFontService;sans-serif" w:hAnsi="TimesNewRoman;TimesNewRoman_EmbeddedFont;TimesNewRoman_MSFontService;sans-serif"/>
-                <w:sz w:val="20"/>
-                <w:szCs w:val="20"/>
-              </w:rPr>
+              <w:pStyle w:val="Cuerpodetexto"/>
+              <w:bidi w:val="0"/>
+              <w:spacing w:before="0" w:after="140"/>
+              <w:jc w:val="right"/>
+              <w:rPr>
+                <w:rFonts w:ascii="TimesNewRoman;TimesNewRoman_EmbeddedFont;TimesNewRoman_MSFontService;sans-serif" w:hAnsi="TimesNewRoman;TimesNewRoman_EmbeddedFont;TimesNewRoman_MSFontService;sans-serif"/>
+                <w:sz w:val="20"/>
+                <w:szCs w:val="20"/>
+              </w:rPr>
+            </w:pPr>
+            <w:r>
+              <w:rPr>
+                <w:rFonts w:ascii="TimesNewRoman;TimesNewRoman_EmbeddedFont;TimesNewRoman_MSFontService;sans-serif" w:hAnsi="TimesNewRoman;TimesNewRoman_EmbeddedFont;TimesNewRoman_MSFontService;sans-serif"/>
+                <w:b w:val="false"/>
+                <w:i w:val="false"/>
+                <w:caps w:val="false"/>
+                <w:smallCaps w:val="false"/>
+                <w:sz w:val="20"/>
+                <w:szCs w:val="20"/>
+                <w:lang w:val="es-CO"/>
+              </w:rPr>
+              <w:t>6.48kΩ</w:t>
             </w:r>
           </w:p>
         </w:tc>
@@ -11153,7 +11165,7 @@
     </w:p>
     <w:tbl>
       <w:tblPr>
-        <w:tblW w:w="5160" w:type="dxa"/>
+        <w:tblW w:w="4815" w:type="dxa"/>
         <w:jc w:val="left"/>
         <w:tblInd w:w="0" w:type="dxa"/>
         <w:tblCellMar>
@@ -11166,7 +11178,7 @@
       <w:tblGrid>
         <w:gridCol w:w="2775"/>
         <w:gridCol w:w="1080"/>
-        <w:gridCol w:w="1305"/>
+        <w:gridCol w:w="960"/>
       </w:tblGrid>
       <w:tr>
         <w:trPr/>
@@ -11199,7 +11211,7 @@
         </w:tc>
         <w:tc>
           <w:tcPr>
-            <w:tcW w:w="2385" w:type="dxa"/>
+            <w:tcW w:w="2040" w:type="dxa"/>
             <w:gridSpan w:val="2"/>
             <w:tcBorders/>
           </w:tcPr>
@@ -11281,7 +11293,7 @@
         </w:tc>
         <w:tc>
           <w:tcPr>
-            <w:tcW w:w="1305" w:type="dxa"/>
+            <w:tcW w:w="960" w:type="dxa"/>
             <w:tcBorders/>
           </w:tcPr>
           <w:p>
@@ -11347,46 +11359,60 @@
           </w:tcPr>
           <w:p>
             <w:pPr>
-              <w:pStyle w:val="Contenidodelatabla"/>
-              <w:bidi w:val="0"/>
-              <w:jc w:val="right"/>
-              <w:rPr>
-                <w:rFonts w:ascii="TimesNewRoman;TimesNewRoman_EmbeddedFont;TimesNewRoman_MSFontService;sans-serif" w:hAnsi="TimesNewRoman;TimesNewRoman_EmbeddedFont;TimesNewRoman_MSFontService;sans-serif"/>
-                <w:sz w:val="20"/>
-                <w:szCs w:val="20"/>
-              </w:rPr>
-            </w:pPr>
-            <w:r>
-              <w:rPr>
-                <w:rFonts w:ascii="TimesNewRoman;TimesNewRoman_EmbeddedFont;TimesNewRoman_MSFontService;sans-serif" w:hAnsi="TimesNewRoman;TimesNewRoman_EmbeddedFont;TimesNewRoman_MSFontService;sans-serif"/>
-                <w:sz w:val="20"/>
-                <w:szCs w:val="20"/>
-              </w:rPr>
-            </w:r>
-          </w:p>
-        </w:tc>
-        <w:tc>
-          <w:tcPr>
-            <w:tcW w:w="1305" w:type="dxa"/>
-            <w:tcBorders/>
-          </w:tcPr>
-          <w:p>
-            <w:pPr>
-              <w:pStyle w:val="Contenidodelatabla"/>
-              <w:bidi w:val="0"/>
-              <w:jc w:val="right"/>
-              <w:rPr>
-                <w:rFonts w:ascii="TimesNewRoman;TimesNewRoman_EmbeddedFont;TimesNewRoman_MSFontService;sans-serif" w:hAnsi="TimesNewRoman;TimesNewRoman_EmbeddedFont;TimesNewRoman_MSFontService;sans-serif"/>
-                <w:sz w:val="20"/>
-                <w:szCs w:val="20"/>
-              </w:rPr>
-            </w:pPr>
-            <w:r>
-              <w:rPr>
-                <w:rFonts w:ascii="TimesNewRoman;TimesNewRoman_EmbeddedFont;TimesNewRoman_MSFontService;sans-serif" w:hAnsi="TimesNewRoman;TimesNewRoman_EmbeddedFont;TimesNewRoman_MSFontService;sans-serif"/>
-                <w:sz w:val="20"/>
-                <w:szCs w:val="20"/>
-              </w:rPr>
+              <w:pStyle w:val="Cuerpodetexto"/>
+              <w:bidi w:val="0"/>
+              <w:spacing w:before="0" w:after="140"/>
+              <w:jc w:val="right"/>
+              <w:rPr>
+                <w:rFonts w:ascii="TimesNewRoman;TimesNewRoman_EmbeddedFont;TimesNewRoman_MSFontService;sans-serif" w:hAnsi="TimesNewRoman;TimesNewRoman_EmbeddedFont;TimesNewRoman_MSFontService;sans-serif"/>
+                <w:sz w:val="20"/>
+                <w:szCs w:val="20"/>
+              </w:rPr>
+            </w:pPr>
+            <w:r>
+              <w:rPr>
+                <w:rFonts w:ascii="TimesNewRoman;TimesNewRoman_EmbeddedFont;TimesNewRoman_MSFontService;sans-serif" w:hAnsi="TimesNewRoman;TimesNewRoman_EmbeddedFont;TimesNewRoman_MSFontService;sans-serif"/>
+                <w:b w:val="false"/>
+                <w:i w:val="false"/>
+                <w:caps w:val="false"/>
+                <w:smallCaps w:val="false"/>
+                <w:sz w:val="20"/>
+                <w:szCs w:val="20"/>
+                <w:lang w:val="es-CO"/>
+              </w:rPr>
+              <w:t>100000Ω</w:t>
+            </w:r>
+          </w:p>
+        </w:tc>
+        <w:tc>
+          <w:tcPr>
+            <w:tcW w:w="960" w:type="dxa"/>
+            <w:tcBorders/>
+          </w:tcPr>
+          <w:p>
+            <w:pPr>
+              <w:pStyle w:val="Cuerpodetexto"/>
+              <w:bidi w:val="0"/>
+              <w:spacing w:before="0" w:after="140"/>
+              <w:jc w:val="right"/>
+              <w:rPr>
+                <w:rFonts w:ascii="TimesNewRoman;TimesNewRoman_EmbeddedFont;TimesNewRoman_MSFontService;sans-serif" w:hAnsi="TimesNewRoman;TimesNewRoman_EmbeddedFont;TimesNewRoman_MSFontService;sans-serif"/>
+                <w:sz w:val="20"/>
+                <w:szCs w:val="20"/>
+              </w:rPr>
+            </w:pPr>
+            <w:r>
+              <w:rPr>
+                <w:rFonts w:ascii="TimesNewRoman;TimesNewRoman_EmbeddedFont;TimesNewRoman_MSFontService;sans-serif" w:hAnsi="TimesNewRoman;TimesNewRoman_EmbeddedFont;TimesNewRoman_MSFontService;sans-serif"/>
+                <w:b w:val="false"/>
+                <w:i w:val="false"/>
+                <w:caps w:val="false"/>
+                <w:smallCaps w:val="false"/>
+                <w:sz w:val="20"/>
+                <w:szCs w:val="20"/>
+                <w:lang w:val="es-CO"/>
+              </w:rPr>
+              <w:t>33000Ω</w:t>
             </w:r>
           </w:p>
         </w:tc>
@@ -11433,46 +11459,60 @@
           </w:tcPr>
           <w:p>
             <w:pPr>
-              <w:pStyle w:val="Contenidodelatabla"/>
-              <w:bidi w:val="0"/>
-              <w:jc w:val="right"/>
-              <w:rPr>
-                <w:rFonts w:ascii="TimesNewRoman;TimesNewRoman_EmbeddedFont;TimesNewRoman_MSFontService;sans-serif" w:hAnsi="TimesNewRoman;TimesNewRoman_EmbeddedFont;TimesNewRoman_MSFontService;sans-serif"/>
-                <w:sz w:val="20"/>
-                <w:szCs w:val="20"/>
-              </w:rPr>
-            </w:pPr>
-            <w:r>
-              <w:rPr>
-                <w:rFonts w:ascii="TimesNewRoman;TimesNewRoman_EmbeddedFont;TimesNewRoman_MSFontService;sans-serif" w:hAnsi="TimesNewRoman;TimesNewRoman_EmbeddedFont;TimesNewRoman_MSFontService;sans-serif"/>
-                <w:sz w:val="20"/>
-                <w:szCs w:val="20"/>
-              </w:rPr>
-            </w:r>
-          </w:p>
-        </w:tc>
-        <w:tc>
-          <w:tcPr>
-            <w:tcW w:w="1305" w:type="dxa"/>
-            <w:tcBorders/>
-          </w:tcPr>
-          <w:p>
-            <w:pPr>
-              <w:pStyle w:val="Contenidodelatabla"/>
-              <w:bidi w:val="0"/>
-              <w:jc w:val="right"/>
-              <w:rPr>
-                <w:rFonts w:ascii="TimesNewRoman;TimesNewRoman_EmbeddedFont;TimesNewRoman_MSFontService;sans-serif" w:hAnsi="TimesNewRoman;TimesNewRoman_EmbeddedFont;TimesNewRoman_MSFontService;sans-serif"/>
-                <w:sz w:val="20"/>
-                <w:szCs w:val="20"/>
-              </w:rPr>
-            </w:pPr>
-            <w:r>
-              <w:rPr>
-                <w:rFonts w:ascii="TimesNewRoman;TimesNewRoman_EmbeddedFont;TimesNewRoman_MSFontService;sans-serif" w:hAnsi="TimesNewRoman;TimesNewRoman_EmbeddedFont;TimesNewRoman_MSFontService;sans-serif"/>
-                <w:sz w:val="20"/>
-                <w:szCs w:val="20"/>
-              </w:rPr>
+              <w:pStyle w:val="Cuerpodetexto"/>
+              <w:bidi w:val="0"/>
+              <w:spacing w:before="0" w:after="140"/>
+              <w:jc w:val="right"/>
+              <w:rPr>
+                <w:rFonts w:ascii="TimesNewRoman;TimesNewRoman_EmbeddedFont;TimesNewRoman_MSFontService;sans-serif" w:hAnsi="TimesNewRoman;TimesNewRoman_EmbeddedFont;TimesNewRoman_MSFontService;sans-serif"/>
+                <w:sz w:val="20"/>
+                <w:szCs w:val="20"/>
+              </w:rPr>
+            </w:pPr>
+            <w:r>
+              <w:rPr>
+                <w:rFonts w:ascii="TimesNewRoman;TimesNewRoman_EmbeddedFont;TimesNewRoman_MSFontService;sans-serif" w:hAnsi="TimesNewRoman;TimesNewRoman_EmbeddedFont;TimesNewRoman_MSFontService;sans-serif"/>
+                <w:b w:val="false"/>
+                <w:i w:val="false"/>
+                <w:caps w:val="false"/>
+                <w:smallCaps w:val="false"/>
+                <w:sz w:val="20"/>
+                <w:szCs w:val="20"/>
+                <w:lang w:val="es-CO"/>
+              </w:rPr>
+              <w:t>102,5kΩ</w:t>
+            </w:r>
+          </w:p>
+        </w:tc>
+        <w:tc>
+          <w:tcPr>
+            <w:tcW w:w="960" w:type="dxa"/>
+            <w:tcBorders/>
+          </w:tcPr>
+          <w:p>
+            <w:pPr>
+              <w:pStyle w:val="Cuerpodetexto"/>
+              <w:bidi w:val="0"/>
+              <w:spacing w:before="0" w:after="140"/>
+              <w:jc w:val="right"/>
+              <w:rPr>
+                <w:rFonts w:ascii="TimesNewRoman;TimesNewRoman_EmbeddedFont;TimesNewRoman_MSFontService;sans-serif" w:hAnsi="TimesNewRoman;TimesNewRoman_EmbeddedFont;TimesNewRoman_MSFontService;sans-serif"/>
+                <w:sz w:val="20"/>
+                <w:szCs w:val="20"/>
+              </w:rPr>
+            </w:pPr>
+            <w:r>
+              <w:rPr>
+                <w:rFonts w:ascii="TimesNewRoman;TimesNewRoman_EmbeddedFont;TimesNewRoman_MSFontService;sans-serif" w:hAnsi="TimesNewRoman;TimesNewRoman_EmbeddedFont;TimesNewRoman_MSFontService;sans-serif"/>
+                <w:b w:val="false"/>
+                <w:i w:val="false"/>
+                <w:caps w:val="false"/>
+                <w:smallCaps w:val="false"/>
+                <w:sz w:val="20"/>
+                <w:szCs w:val="20"/>
+                <w:lang w:val="es-CO"/>
+              </w:rPr>
+              <w:t>33,7kΩ</w:t>
             </w:r>
           </w:p>
         </w:tc>
@@ -11533,32 +11573,36 @@
                 <w:rFonts w:ascii="TimesNewRoman;TimesNewRoman_EmbeddedFont;TimesNewRoman_MSFontService;sans-serif" w:hAnsi="TimesNewRoman;TimesNewRoman_EmbeddedFont;TimesNewRoman_MSFontService;sans-serif"/>
                 <w:sz w:val="20"/>
                 <w:szCs w:val="20"/>
-              </w:rPr>
-            </w:r>
-          </w:p>
-        </w:tc>
-        <w:tc>
-          <w:tcPr>
-            <w:tcW w:w="1305" w:type="dxa"/>
-            <w:tcBorders/>
-          </w:tcPr>
-          <w:p>
-            <w:pPr>
-              <w:pStyle w:val="Contenidodelatabla"/>
-              <w:bidi w:val="0"/>
-              <w:jc w:val="right"/>
-              <w:rPr>
-                <w:rFonts w:ascii="TimesNewRoman;TimesNewRoman_EmbeddedFont;TimesNewRoman_MSFontService;sans-serif" w:hAnsi="TimesNewRoman;TimesNewRoman_EmbeddedFont;TimesNewRoman_MSFontService;sans-serif"/>
-                <w:sz w:val="20"/>
-                <w:szCs w:val="20"/>
-              </w:rPr>
-            </w:pPr>
-            <w:r>
-              <w:rPr>
-                <w:rFonts w:ascii="TimesNewRoman;TimesNewRoman_EmbeddedFont;TimesNewRoman_MSFontService;sans-serif" w:hAnsi="TimesNewRoman;TimesNewRoman_EmbeddedFont;TimesNewRoman_MSFontService;sans-serif"/>
-                <w:sz w:val="20"/>
-                <w:szCs w:val="20"/>
-              </w:rPr>
+                <w:lang w:val="es-CO"/>
+              </w:rPr>
+              <w:t>6,6kΩ</w:t>
+            </w:r>
+          </w:p>
+        </w:tc>
+        <w:tc>
+          <w:tcPr>
+            <w:tcW w:w="960" w:type="dxa"/>
+            <w:tcBorders/>
+          </w:tcPr>
+          <w:p>
+            <w:pPr>
+              <w:pStyle w:val="Contenidodelatabla"/>
+              <w:bidi w:val="0"/>
+              <w:jc w:val="right"/>
+              <w:rPr>
+                <w:rFonts w:ascii="TimesNewRoman;TimesNewRoman_EmbeddedFont;TimesNewRoman_MSFontService;sans-serif" w:hAnsi="TimesNewRoman;TimesNewRoman_EmbeddedFont;TimesNewRoman_MSFontService;sans-serif"/>
+                <w:sz w:val="20"/>
+                <w:szCs w:val="20"/>
+              </w:rPr>
+            </w:pPr>
+            <w:r>
+              <w:rPr>
+                <w:rFonts w:ascii="TimesNewRoman;TimesNewRoman_EmbeddedFont;TimesNewRoman_MSFontService;sans-serif" w:hAnsi="TimesNewRoman;TimesNewRoman_EmbeddedFont;TimesNewRoman_MSFontService;sans-serif"/>
+                <w:sz w:val="20"/>
+                <w:szCs w:val="20"/>
+                <w:lang w:val="es-CO"/>
+              </w:rPr>
+              <w:t>6,5kΩ</w:t>
             </w:r>
           </w:p>
         </w:tc>
@@ -11577,7 +11621,7 @@
     </w:p>
     <w:tbl>
       <w:tblPr>
-        <w:tblW w:w="5160" w:type="dxa"/>
+        <w:tblW w:w="4815" w:type="dxa"/>
         <w:jc w:val="left"/>
         <w:tblInd w:w="0" w:type="dxa"/>
         <w:tblCellMar>
@@ -11590,7 +11634,7 @@
       <w:tblGrid>
         <w:gridCol w:w="2775"/>
         <w:gridCol w:w="1080"/>
-        <w:gridCol w:w="1305"/>
+        <w:gridCol w:w="960"/>
       </w:tblGrid>
       <w:tr>
         <w:trPr/>
@@ -11624,7 +11668,7 @@
         </w:tc>
         <w:tc>
           <w:tcPr>
-            <w:tcW w:w="2385" w:type="dxa"/>
+            <w:tcW w:w="2040" w:type="dxa"/>
             <w:gridSpan w:val="2"/>
             <w:tcBorders/>
           </w:tcPr>
@@ -11707,7 +11751,7 @@
         </w:tc>
         <w:tc>
           <w:tcPr>
-            <w:tcW w:w="1305" w:type="dxa"/>
+            <w:tcW w:w="960" w:type="dxa"/>
             <w:tcBorders/>
           </w:tcPr>
           <w:p>
@@ -11788,32 +11832,36 @@
                 <w:rFonts w:ascii="TimesNewRoman;TimesNewRoman_EmbeddedFont;TimesNewRoman_MSFontService;sans-serif" w:hAnsi="TimesNewRoman;TimesNewRoman_EmbeddedFont;TimesNewRoman_MSFontService;sans-serif"/>
                 <w:sz w:val="20"/>
                 <w:szCs w:val="20"/>
-              </w:rPr>
-            </w:r>
-          </w:p>
-        </w:tc>
-        <w:tc>
-          <w:tcPr>
-            <w:tcW w:w="1305" w:type="dxa"/>
-            <w:tcBorders/>
-          </w:tcPr>
-          <w:p>
-            <w:pPr>
-              <w:pStyle w:val="Contenidodelatabla"/>
-              <w:bidi w:val="0"/>
-              <w:jc w:val="right"/>
-              <w:rPr>
-                <w:rFonts w:ascii="TimesNewRoman;TimesNewRoman_EmbeddedFont;TimesNewRoman_MSFontService;sans-serif" w:hAnsi="TimesNewRoman;TimesNewRoman_EmbeddedFont;TimesNewRoman_MSFontService;sans-serif"/>
-                <w:sz w:val="20"/>
-                <w:szCs w:val="20"/>
-              </w:rPr>
-            </w:pPr>
-            <w:r>
-              <w:rPr>
-                <w:rFonts w:ascii="TimesNewRoman;TimesNewRoman_EmbeddedFont;TimesNewRoman_MSFontService;sans-serif" w:hAnsi="TimesNewRoman;TimesNewRoman_EmbeddedFont;TimesNewRoman_MSFontService;sans-serif"/>
-                <w:sz w:val="20"/>
-                <w:szCs w:val="20"/>
-              </w:rPr>
+                <w:lang w:val="es-CO"/>
+              </w:rPr>
+              <w:t>390000Ω</w:t>
+            </w:r>
+          </w:p>
+        </w:tc>
+        <w:tc>
+          <w:tcPr>
+            <w:tcW w:w="960" w:type="dxa"/>
+            <w:tcBorders/>
+          </w:tcPr>
+          <w:p>
+            <w:pPr>
+              <w:pStyle w:val="Contenidodelatabla"/>
+              <w:bidi w:val="0"/>
+              <w:jc w:val="right"/>
+              <w:rPr>
+                <w:rFonts w:ascii="TimesNewRoman;TimesNewRoman_EmbeddedFont;TimesNewRoman_MSFontService;sans-serif" w:hAnsi="TimesNewRoman;TimesNewRoman_EmbeddedFont;TimesNewRoman_MSFontService;sans-serif"/>
+                <w:sz w:val="20"/>
+                <w:szCs w:val="20"/>
+              </w:rPr>
+            </w:pPr>
+            <w:r>
+              <w:rPr>
+                <w:rFonts w:ascii="TimesNewRoman;TimesNewRoman_EmbeddedFont;TimesNewRoman_MSFontService;sans-serif" w:hAnsi="TimesNewRoman;TimesNewRoman_EmbeddedFont;TimesNewRoman_MSFontService;sans-serif"/>
+                <w:sz w:val="20"/>
+                <w:szCs w:val="20"/>
+                <w:lang w:val="es-CO"/>
+              </w:rPr>
+              <w:t>15000Ω</w:t>
             </w:r>
           </w:p>
         </w:tc>
@@ -11861,46 +11909,55 @@
           </w:tcPr>
           <w:p>
             <w:pPr>
-              <w:pStyle w:val="Contenidodelatabla"/>
-              <w:bidi w:val="0"/>
-              <w:jc w:val="right"/>
-              <w:rPr>
-                <w:rFonts w:ascii="TimesNewRoman;TimesNewRoman_EmbeddedFont;TimesNewRoman_MSFontService;sans-serif" w:hAnsi="TimesNewRoman;TimesNewRoman_EmbeddedFont;TimesNewRoman_MSFontService;sans-serif"/>
-                <w:sz w:val="20"/>
-                <w:szCs w:val="20"/>
-              </w:rPr>
-            </w:pPr>
-            <w:r>
-              <w:rPr>
-                <w:rFonts w:ascii="TimesNewRoman;TimesNewRoman_EmbeddedFont;TimesNewRoman_MSFontService;sans-serif" w:hAnsi="TimesNewRoman;TimesNewRoman_EmbeddedFont;TimesNewRoman_MSFontService;sans-serif"/>
-                <w:sz w:val="20"/>
-                <w:szCs w:val="20"/>
-              </w:rPr>
-            </w:r>
-          </w:p>
-        </w:tc>
-        <w:tc>
-          <w:tcPr>
-            <w:tcW w:w="1305" w:type="dxa"/>
-            <w:tcBorders/>
-          </w:tcPr>
-          <w:p>
-            <w:pPr>
-              <w:pStyle w:val="Contenidodelatabla"/>
-              <w:bidi w:val="0"/>
-              <w:jc w:val="right"/>
-              <w:rPr>
-                <w:rFonts w:ascii="TimesNewRoman;TimesNewRoman_EmbeddedFont;TimesNewRoman_MSFontService;sans-serif" w:hAnsi="TimesNewRoman;TimesNewRoman_EmbeddedFont;TimesNewRoman_MSFontService;sans-serif"/>
-                <w:sz w:val="20"/>
-                <w:szCs w:val="20"/>
-              </w:rPr>
-            </w:pPr>
-            <w:r>
-              <w:rPr>
-                <w:rFonts w:ascii="TimesNewRoman;TimesNewRoman_EmbeddedFont;TimesNewRoman_MSFontService;sans-serif" w:hAnsi="TimesNewRoman;TimesNewRoman_EmbeddedFont;TimesNewRoman_MSFontService;sans-serif"/>
-                <w:sz w:val="20"/>
-                <w:szCs w:val="20"/>
-              </w:rPr>
+              <w:pStyle w:val="Cuerpodetexto"/>
+              <w:bidi w:val="0"/>
+              <w:spacing w:before="0" w:after="140"/>
+              <w:jc w:val="right"/>
+              <w:rPr>
+                <w:rFonts w:ascii="TimesNewRoman;TimesNewRoman_EmbeddedFont;TimesNewRoman_MSFontService;sans-serif" w:hAnsi="TimesNewRoman;TimesNewRoman_EmbeddedFont;TimesNewRoman_MSFontService;sans-serif"/>
+                <w:sz w:val="20"/>
+                <w:szCs w:val="20"/>
+              </w:rPr>
+            </w:pPr>
+            <w:r>
+              <w:rPr>
+                <w:rFonts w:ascii="TimesNewRoman;TimesNewRoman_EmbeddedFont;TimesNewRoman_MSFontService;sans-serif" w:hAnsi="TimesNewRoman;TimesNewRoman_EmbeddedFont;TimesNewRoman_MSFontService;sans-serif"/>
+                <w:b w:val="false"/>
+                <w:i w:val="false"/>
+                <w:caps w:val="false"/>
+                <w:smallCaps w:val="false"/>
+                <w:sz w:val="20"/>
+                <w:szCs w:val="20"/>
+                <w:lang w:val="es-CO"/>
+              </w:rPr>
+              <w:t>0,38MΩ</w:t>
+            </w:r>
+          </w:p>
+        </w:tc>
+        <w:tc>
+          <w:tcPr>
+            <w:tcW w:w="960" w:type="dxa"/>
+            <w:tcBorders/>
+          </w:tcPr>
+          <w:p>
+            <w:pPr>
+              <w:pStyle w:val="Contenidodelatabla"/>
+              <w:bidi w:val="0"/>
+              <w:jc w:val="right"/>
+              <w:rPr>
+                <w:rFonts w:ascii="TimesNewRoman;TimesNewRoman_EmbeddedFont;TimesNewRoman_MSFontService;sans-serif" w:hAnsi="TimesNewRoman;TimesNewRoman_EmbeddedFont;TimesNewRoman_MSFontService;sans-serif"/>
+                <w:sz w:val="20"/>
+                <w:szCs w:val="20"/>
+              </w:rPr>
+            </w:pPr>
+            <w:r>
+              <w:rPr>
+                <w:rFonts w:ascii="TimesNewRoman;TimesNewRoman_EmbeddedFont;TimesNewRoman_MSFontService;sans-serif" w:hAnsi="TimesNewRoman;TimesNewRoman_EmbeddedFont;TimesNewRoman_MSFontService;sans-serif"/>
+                <w:sz w:val="20"/>
+                <w:szCs w:val="20"/>
+                <w:lang w:val="es-CO"/>
+              </w:rPr>
+              <w:t>15,17kΩ</w:t>
             </w:r>
           </w:p>
         </w:tc>
@@ -11962,32 +12019,41 @@
                 <w:rFonts w:ascii="TimesNewRoman;TimesNewRoman_EmbeddedFont;TimesNewRoman_MSFontService;sans-serif" w:hAnsi="TimesNewRoman;TimesNewRoman_EmbeddedFont;TimesNewRoman_MSFontService;sans-serif"/>
                 <w:sz w:val="20"/>
                 <w:szCs w:val="20"/>
-              </w:rPr>
-            </w:r>
-          </w:p>
-        </w:tc>
-        <w:tc>
-          <w:tcPr>
-            <w:tcW w:w="1305" w:type="dxa"/>
-            <w:tcBorders/>
-          </w:tcPr>
-          <w:p>
-            <w:pPr>
-              <w:pStyle w:val="Contenidodelatabla"/>
-              <w:bidi w:val="0"/>
-              <w:jc w:val="right"/>
-              <w:rPr>
-                <w:rFonts w:ascii="TimesNewRoman;TimesNewRoman_EmbeddedFont;TimesNewRoman_MSFontService;sans-serif" w:hAnsi="TimesNewRoman;TimesNewRoman_EmbeddedFont;TimesNewRoman_MSFontService;sans-serif"/>
-                <w:sz w:val="20"/>
-                <w:szCs w:val="20"/>
-              </w:rPr>
-            </w:pPr>
-            <w:r>
-              <w:rPr>
-                <w:rFonts w:ascii="TimesNewRoman;TimesNewRoman_EmbeddedFont;TimesNewRoman_MSFontService;sans-serif" w:hAnsi="TimesNewRoman;TimesNewRoman_EmbeddedFont;TimesNewRoman_MSFontService;sans-serif"/>
-                <w:sz w:val="20"/>
-                <w:szCs w:val="20"/>
-              </w:rPr>
+                <w:lang w:val="es-CO"/>
+              </w:rPr>
+              <w:t>6,5kΩ</w:t>
+            </w:r>
+          </w:p>
+        </w:tc>
+        <w:tc>
+          <w:tcPr>
+            <w:tcW w:w="960" w:type="dxa"/>
+            <w:tcBorders/>
+          </w:tcPr>
+          <w:p>
+            <w:pPr>
+              <w:pStyle w:val="Cuerpodetexto"/>
+              <w:bidi w:val="0"/>
+              <w:spacing w:before="0" w:after="140"/>
+              <w:jc w:val="right"/>
+              <w:rPr>
+                <w:rFonts w:ascii="TimesNewRoman;TimesNewRoman_EmbeddedFont;TimesNewRoman_MSFontService;sans-serif" w:hAnsi="TimesNewRoman;TimesNewRoman_EmbeddedFont;TimesNewRoman_MSFontService;sans-serif"/>
+                <w:sz w:val="20"/>
+                <w:szCs w:val="20"/>
+              </w:rPr>
+            </w:pPr>
+            <w:r>
+              <w:rPr>
+                <w:rFonts w:ascii="TimesNewRoman;TimesNewRoman_EmbeddedFont;TimesNewRoman_MSFontService;sans-serif" w:hAnsi="TimesNewRoman;TimesNewRoman_EmbeddedFont;TimesNewRoman_MSFontService;sans-serif"/>
+                <w:b w:val="false"/>
+                <w:i w:val="false"/>
+                <w:caps w:val="false"/>
+                <w:smallCaps w:val="false"/>
+                <w:sz w:val="20"/>
+                <w:szCs w:val="20"/>
+                <w:lang w:val="es-CO"/>
+              </w:rPr>
+              <w:t>6,49kΩ</w:t>
             </w:r>
           </w:p>
         </w:tc>
@@ -12214,21 +12280,28 @@
           </w:tcPr>
           <w:p>
             <w:pPr>
-              <w:pStyle w:val="Contenidodelatabla"/>
-              <w:bidi w:val="0"/>
-              <w:jc w:val="right"/>
-              <w:rPr>
-                <w:rFonts w:ascii="TimesNewRoman;TimesNewRoman_EmbeddedFont;TimesNewRoman_MSFontService;sans-serif" w:hAnsi="TimesNewRoman;TimesNewRoman_EmbeddedFont;TimesNewRoman_MSFontService;sans-serif"/>
-                <w:sz w:val="20"/>
-                <w:szCs w:val="20"/>
-              </w:rPr>
-            </w:pPr>
-            <w:r>
-              <w:rPr>
-                <w:rFonts w:ascii="TimesNewRoman;TimesNewRoman_EmbeddedFont;TimesNewRoman_MSFontService;sans-serif" w:hAnsi="TimesNewRoman;TimesNewRoman_EmbeddedFont;TimesNewRoman_MSFontService;sans-serif"/>
-                <w:sz w:val="20"/>
-                <w:szCs w:val="20"/>
-              </w:rPr>
+              <w:pStyle w:val="Cuerpodetexto"/>
+              <w:bidi w:val="0"/>
+              <w:spacing w:before="0" w:after="140"/>
+              <w:jc w:val="right"/>
+              <w:rPr>
+                <w:rFonts w:ascii="TimesNewRoman;TimesNewRoman_EmbeddedFont;TimesNewRoman_MSFontService;sans-serif" w:hAnsi="TimesNewRoman;TimesNewRoman_EmbeddedFont;TimesNewRoman_MSFontService;sans-serif"/>
+                <w:sz w:val="20"/>
+                <w:szCs w:val="20"/>
+              </w:rPr>
+            </w:pPr>
+            <w:r>
+              <w:rPr>
+                <w:rFonts w:ascii="TimesNewRoman;TimesNewRoman_EmbeddedFont;TimesNewRoman_MSFontService;sans-serif" w:hAnsi="TimesNewRoman;TimesNewRoman_EmbeddedFont;TimesNewRoman_MSFontService;sans-serif"/>
+                <w:b w:val="false"/>
+                <w:i w:val="false"/>
+                <w:caps w:val="false"/>
+                <w:smallCaps w:val="false"/>
+                <w:sz w:val="20"/>
+                <w:szCs w:val="20"/>
+                <w:lang w:val="es-CO"/>
+              </w:rPr>
+              <w:t>6364,7Ω</w:t>
             </w:r>
           </w:p>
         </w:tc>
@@ -12315,7 +12388,9 @@
                 <w:rFonts w:ascii="TimesNewRoman;TimesNewRoman_EmbeddedFont;TimesNewRoman_MSFontService;sans-serif" w:hAnsi="TimesNewRoman;TimesNewRoman_EmbeddedFont;TimesNewRoman_MSFontService;sans-serif"/>
                 <w:sz w:val="20"/>
                 <w:szCs w:val="20"/>
-              </w:rPr>
+                <w:lang w:val="es-CO"/>
+              </w:rPr>
+              <w:t>6,42kΩ</w:t>
             </w:r>
           </w:p>
         </w:tc>
@@ -12388,21 +12463,28 @@
           </w:tcPr>
           <w:p>
             <w:pPr>
-              <w:pStyle w:val="Contenidodelatabla"/>
-              <w:bidi w:val="0"/>
-              <w:jc w:val="right"/>
-              <w:rPr>
-                <w:rFonts w:ascii="TimesNewRoman;TimesNewRoman_EmbeddedFont;TimesNewRoman_MSFontService;sans-serif" w:hAnsi="TimesNewRoman;TimesNewRoman_EmbeddedFont;TimesNewRoman_MSFontService;sans-serif"/>
-                <w:sz w:val="20"/>
-                <w:szCs w:val="20"/>
-              </w:rPr>
-            </w:pPr>
-            <w:r>
-              <w:rPr>
-                <w:rFonts w:ascii="TimesNewRoman;TimesNewRoman_EmbeddedFont;TimesNewRoman_MSFontService;sans-serif" w:hAnsi="TimesNewRoman;TimesNewRoman_EmbeddedFont;TimesNewRoman_MSFontService;sans-serif"/>
-                <w:sz w:val="20"/>
-                <w:szCs w:val="20"/>
-              </w:rPr>
+              <w:pStyle w:val="Cuerpodetexto"/>
+              <w:bidi w:val="0"/>
+              <w:spacing w:before="0" w:after="140"/>
+              <w:jc w:val="right"/>
+              <w:rPr>
+                <w:rFonts w:ascii="TimesNewRoman;TimesNewRoman_EmbeddedFont;TimesNewRoman_MSFontService;sans-serif" w:hAnsi="TimesNewRoman;TimesNewRoman_EmbeddedFont;TimesNewRoman_MSFontService;sans-serif"/>
+                <w:sz w:val="20"/>
+                <w:szCs w:val="20"/>
+              </w:rPr>
+            </w:pPr>
+            <w:r>
+              <w:rPr>
+                <w:rFonts w:ascii="TimesNewRoman;TimesNewRoman_EmbeddedFont;TimesNewRoman_MSFontService;sans-serif" w:hAnsi="TimesNewRoman;TimesNewRoman_EmbeddedFont;TimesNewRoman_MSFontService;sans-serif"/>
+                <w:b w:val="false"/>
+                <w:i w:val="false"/>
+                <w:caps w:val="false"/>
+                <w:smallCaps w:val="false"/>
+                <w:sz w:val="20"/>
+                <w:szCs w:val="20"/>
+                <w:lang w:val="es-CO"/>
+              </w:rPr>
+              <w:t>1,08kΩ</w:t>
             </w:r>
           </w:p>
         </w:tc>
@@ -12891,7 +12973,9 @@
                 <w:rFonts w:ascii="TimesNewRoman;TimesNewRoman_EmbeddedFont;TimesNewRoman_MSFontService;sans-serif" w:hAnsi="TimesNewRoman;TimesNewRoman_EmbeddedFont;TimesNewRoman_MSFontService;sans-serif"/>
                 <w:sz w:val="20"/>
                 <w:szCs w:val="20"/>
-              </w:rPr>
+                <w:lang w:val="es-CO"/>
+              </w:rPr>
+              <w:t>470000Ω</w:t>
             </w:r>
           </w:p>
         </w:tc>
@@ -12916,7 +13000,9 @@
                 <w:rFonts w:ascii="TimesNewRoman;TimesNewRoman_EmbeddedFont;TimesNewRoman_MSFontService;sans-serif" w:hAnsi="TimesNewRoman;TimesNewRoman_EmbeddedFont;TimesNewRoman_MSFontService;sans-serif"/>
                 <w:sz w:val="20"/>
                 <w:szCs w:val="20"/>
-              </w:rPr>
+                <w:lang w:val="es-CO"/>
+              </w:rPr>
+              <w:t>22000Ω</w:t>
             </w:r>
           </w:p>
         </w:tc>
@@ -12964,21 +13050,28 @@
           </w:tcPr>
           <w:p>
             <w:pPr>
-              <w:pStyle w:val="Contenidodelatabla"/>
-              <w:bidi w:val="0"/>
-              <w:jc w:val="right"/>
-              <w:rPr>
-                <w:rFonts w:ascii="TimesNewRoman;TimesNewRoman_EmbeddedFont;TimesNewRoman_MSFontService;sans-serif" w:hAnsi="TimesNewRoman;TimesNewRoman_EmbeddedFont;TimesNewRoman_MSFontService;sans-serif"/>
-                <w:sz w:val="20"/>
-                <w:szCs w:val="20"/>
-              </w:rPr>
-            </w:pPr>
-            <w:r>
-              <w:rPr>
-                <w:rFonts w:ascii="TimesNewRoman;TimesNewRoman_EmbeddedFont;TimesNewRoman_MSFontService;sans-serif" w:hAnsi="TimesNewRoman;TimesNewRoman_EmbeddedFont;TimesNewRoman_MSFontService;sans-serif"/>
-                <w:sz w:val="20"/>
-                <w:szCs w:val="20"/>
-              </w:rPr>
+              <w:pStyle w:val="Cuerpodetexto"/>
+              <w:bidi w:val="0"/>
+              <w:spacing w:before="0" w:after="140"/>
+              <w:jc w:val="right"/>
+              <w:rPr>
+                <w:rFonts w:ascii="TimesNewRoman;TimesNewRoman_EmbeddedFont;TimesNewRoman_MSFontService;sans-serif" w:hAnsi="TimesNewRoman;TimesNewRoman_EmbeddedFont;TimesNewRoman_MSFontService;sans-serif"/>
+                <w:sz w:val="20"/>
+                <w:szCs w:val="20"/>
+              </w:rPr>
+            </w:pPr>
+            <w:r>
+              <w:rPr>
+                <w:rFonts w:ascii="TimesNewRoman;TimesNewRoman_EmbeddedFont;TimesNewRoman_MSFontService;sans-serif" w:hAnsi="TimesNewRoman;TimesNewRoman_EmbeddedFont;TimesNewRoman_MSFontService;sans-serif"/>
+                <w:b w:val="false"/>
+                <w:i w:val="false"/>
+                <w:caps w:val="false"/>
+                <w:smallCaps w:val="false"/>
+                <w:sz w:val="20"/>
+                <w:szCs w:val="20"/>
+                <w:lang w:val="es-CO"/>
+              </w:rPr>
+              <w:t>0,47MΩ</w:t>
             </w:r>
           </w:p>
         </w:tc>
@@ -13003,7 +13096,9 @@
                 <w:rFonts w:ascii="TimesNewRoman;TimesNewRoman_EmbeddedFont;TimesNewRoman_MSFontService;sans-serif" w:hAnsi="TimesNewRoman;TimesNewRoman_EmbeddedFont;TimesNewRoman_MSFontService;sans-serif"/>
                 <w:sz w:val="20"/>
                 <w:szCs w:val="20"/>
-              </w:rPr>
+                <w:lang w:val="es-CO"/>
+              </w:rPr>
+              <w:t>21,9kΩ</w:t>
             </w:r>
           </w:p>
         </w:tc>
@@ -13065,7 +13160,9 @@
                 <w:rFonts w:ascii="TimesNewRoman;TimesNewRoman_EmbeddedFont;TimesNewRoman_MSFontService;sans-serif" w:hAnsi="TimesNewRoman;TimesNewRoman_EmbeddedFont;TimesNewRoman_MSFontService;sans-serif"/>
                 <w:sz w:val="20"/>
                 <w:szCs w:val="20"/>
-              </w:rPr>
+                <w:lang w:val="es-CO"/>
+              </w:rPr>
+              <w:t>0,48MΩ</w:t>
             </w:r>
           </w:p>
         </w:tc>
@@ -13090,7 +13187,9 @@
                 <w:rFonts w:ascii="TimesNewRoman;TimesNewRoman_EmbeddedFont;TimesNewRoman_MSFontService;sans-serif" w:hAnsi="TimesNewRoman;TimesNewRoman_EmbeddedFont;TimesNewRoman_MSFontService;sans-serif"/>
                 <w:sz w:val="20"/>
                 <w:szCs w:val="20"/>
-              </w:rPr>
+                <w:lang w:val="es-CO"/>
+              </w:rPr>
+              <w:t>21kΩ</w:t>
             </w:r>
           </w:p>
         </w:tc>
@@ -13332,7 +13431,9 @@
                 <w:rFonts w:ascii="TimesNewRoman;TimesNewRoman_EmbeddedFont;TimesNewRoman_MSFontService;sans-serif" w:hAnsi="TimesNewRoman;TimesNewRoman_EmbeddedFont;TimesNewRoman_MSFontService;sans-serif"/>
                 <w:sz w:val="20"/>
                 <w:szCs w:val="20"/>
-              </w:rPr>
+                <w:lang w:val="es-CO"/>
+              </w:rPr>
+              <w:t>100000Ω</w:t>
             </w:r>
           </w:p>
         </w:tc>
@@ -13343,21 +13444,28 @@
           </w:tcPr>
           <w:p>
             <w:pPr>
-              <w:pStyle w:val="Contenidodelatabla"/>
-              <w:bidi w:val="0"/>
-              <w:jc w:val="right"/>
-              <w:rPr>
-                <w:rFonts w:ascii="TimesNewRoman;TimesNewRoman_EmbeddedFont;TimesNewRoman_MSFontService;sans-serif" w:hAnsi="TimesNewRoman;TimesNewRoman_EmbeddedFont;TimesNewRoman_MSFontService;sans-serif"/>
-                <w:sz w:val="20"/>
-                <w:szCs w:val="20"/>
-              </w:rPr>
-            </w:pPr>
-            <w:r>
-              <w:rPr>
-                <w:rFonts w:ascii="TimesNewRoman;TimesNewRoman_EmbeddedFont;TimesNewRoman_MSFontService;sans-serif" w:hAnsi="TimesNewRoman;TimesNewRoman_EmbeddedFont;TimesNewRoman_MSFontService;sans-serif"/>
-                <w:sz w:val="20"/>
-                <w:szCs w:val="20"/>
-              </w:rPr>
+              <w:pStyle w:val="Cuerpodetexto"/>
+              <w:bidi w:val="0"/>
+              <w:spacing w:before="0" w:after="140"/>
+              <w:jc w:val="right"/>
+              <w:rPr>
+                <w:rFonts w:ascii="TimesNewRoman;TimesNewRoman_EmbeddedFont;TimesNewRoman_MSFontService;sans-serif" w:hAnsi="TimesNewRoman;TimesNewRoman_EmbeddedFont;TimesNewRoman_MSFontService;sans-serif"/>
+                <w:sz w:val="20"/>
+                <w:szCs w:val="20"/>
+              </w:rPr>
+            </w:pPr>
+            <w:r>
+              <w:rPr>
+                <w:rFonts w:ascii="TimesNewRoman;TimesNewRoman_EmbeddedFont;TimesNewRoman_MSFontService;sans-serif" w:hAnsi="TimesNewRoman;TimesNewRoman_EmbeddedFont;TimesNewRoman_MSFontService;sans-serif"/>
+                <w:b w:val="false"/>
+                <w:i w:val="false"/>
+                <w:caps w:val="false"/>
+                <w:smallCaps w:val="false"/>
+                <w:sz w:val="20"/>
+                <w:szCs w:val="20"/>
+                <w:lang w:val="es-CO"/>
+              </w:rPr>
+              <w:t>33000Ω</w:t>
             </w:r>
           </w:p>
         </w:tc>
@@ -13419,7 +13527,9 @@
                 <w:rFonts w:ascii="TimesNewRoman;TimesNewRoman_EmbeddedFont;TimesNewRoman_MSFontService;sans-serif" w:hAnsi="TimesNewRoman;TimesNewRoman_EmbeddedFont;TimesNewRoman_MSFontService;sans-serif"/>
                 <w:sz w:val="20"/>
                 <w:szCs w:val="20"/>
-              </w:rPr>
+                <w:lang w:val="es-CO"/>
+              </w:rPr>
+              <w:t>102,5kΩ</w:t>
             </w:r>
           </w:p>
         </w:tc>
@@ -13430,21 +13540,28 @@
           </w:tcPr>
           <w:p>
             <w:pPr>
-              <w:pStyle w:val="Contenidodelatabla"/>
-              <w:bidi w:val="0"/>
-              <w:jc w:val="right"/>
-              <w:rPr>
-                <w:rFonts w:ascii="TimesNewRoman;TimesNewRoman_EmbeddedFont;TimesNewRoman_MSFontService;sans-serif" w:hAnsi="TimesNewRoman;TimesNewRoman_EmbeddedFont;TimesNewRoman_MSFontService;sans-serif"/>
-                <w:sz w:val="20"/>
-                <w:szCs w:val="20"/>
-              </w:rPr>
-            </w:pPr>
-            <w:r>
-              <w:rPr>
-                <w:rFonts w:ascii="TimesNewRoman;TimesNewRoman_EmbeddedFont;TimesNewRoman_MSFontService;sans-serif" w:hAnsi="TimesNewRoman;TimesNewRoman_EmbeddedFont;TimesNewRoman_MSFontService;sans-serif"/>
-                <w:sz w:val="20"/>
-                <w:szCs w:val="20"/>
-              </w:rPr>
+              <w:pStyle w:val="Cuerpodetexto"/>
+              <w:bidi w:val="0"/>
+              <w:spacing w:before="0" w:after="140"/>
+              <w:jc w:val="right"/>
+              <w:rPr>
+                <w:rFonts w:ascii="TimesNewRoman;TimesNewRoman_EmbeddedFont;TimesNewRoman_MSFontService;sans-serif" w:hAnsi="TimesNewRoman;TimesNewRoman_EmbeddedFont;TimesNewRoman_MSFontService;sans-serif"/>
+                <w:sz w:val="20"/>
+                <w:szCs w:val="20"/>
+              </w:rPr>
+            </w:pPr>
+            <w:r>
+              <w:rPr>
+                <w:rFonts w:ascii="TimesNewRoman;TimesNewRoman_EmbeddedFont;TimesNewRoman_MSFontService;sans-serif" w:hAnsi="TimesNewRoman;TimesNewRoman_EmbeddedFont;TimesNewRoman_MSFontService;sans-serif"/>
+                <w:b w:val="false"/>
+                <w:i w:val="false"/>
+                <w:caps w:val="false"/>
+                <w:smallCaps w:val="false"/>
+                <w:sz w:val="20"/>
+                <w:szCs w:val="20"/>
+                <w:lang w:val="es-CO"/>
+              </w:rPr>
+              <w:t>33,7kΩ</w:t>
             </w:r>
           </w:p>
         </w:tc>
@@ -13506,7 +13623,9 @@
                 <w:rFonts w:ascii="TimesNewRoman;TimesNewRoman_EmbeddedFont;TimesNewRoman_MSFontService;sans-serif" w:hAnsi="TimesNewRoman;TimesNewRoman_EmbeddedFont;TimesNewRoman_MSFontService;sans-serif"/>
                 <w:sz w:val="20"/>
                 <w:szCs w:val="20"/>
-              </w:rPr>
+                <w:lang w:val="es-CO"/>
+              </w:rPr>
+              <w:t>82,4kΩ</w:t>
             </w:r>
           </w:p>
         </w:tc>
@@ -13517,21 +13636,28 @@
           </w:tcPr>
           <w:p>
             <w:pPr>
-              <w:pStyle w:val="Contenidodelatabla"/>
-              <w:bidi w:val="0"/>
-              <w:jc w:val="right"/>
-              <w:rPr>
-                <w:rFonts w:ascii="TimesNewRoman;TimesNewRoman_EmbeddedFont;TimesNewRoman_MSFontService;sans-serif" w:hAnsi="TimesNewRoman;TimesNewRoman_EmbeddedFont;TimesNewRoman_MSFontService;sans-serif"/>
-                <w:sz w:val="20"/>
-                <w:szCs w:val="20"/>
-              </w:rPr>
-            </w:pPr>
-            <w:r>
-              <w:rPr>
-                <w:rFonts w:ascii="TimesNewRoman;TimesNewRoman_EmbeddedFont;TimesNewRoman_MSFontService;sans-serif" w:hAnsi="TimesNewRoman;TimesNewRoman_EmbeddedFont;TimesNewRoman_MSFontService;sans-serif"/>
-                <w:sz w:val="20"/>
-                <w:szCs w:val="20"/>
-              </w:rPr>
+              <w:pStyle w:val="Cuerpodetexto"/>
+              <w:bidi w:val="0"/>
+              <w:spacing w:before="0" w:after="140"/>
+              <w:jc w:val="right"/>
+              <w:rPr>
+                <w:rFonts w:ascii="TimesNewRoman;TimesNewRoman_EmbeddedFont;TimesNewRoman_MSFontService;sans-serif" w:hAnsi="TimesNewRoman;TimesNewRoman_EmbeddedFont;TimesNewRoman_MSFontService;sans-serif"/>
+                <w:sz w:val="20"/>
+                <w:szCs w:val="20"/>
+              </w:rPr>
+            </w:pPr>
+            <w:r>
+              <w:rPr>
+                <w:rFonts w:ascii="TimesNewRoman;TimesNewRoman_EmbeddedFont;TimesNewRoman_MSFontService;sans-serif" w:hAnsi="TimesNewRoman;TimesNewRoman_EmbeddedFont;TimesNewRoman_MSFontService;sans-serif"/>
+                <w:b w:val="false"/>
+                <w:i w:val="false"/>
+                <w:caps w:val="false"/>
+                <w:smallCaps w:val="false"/>
+                <w:sz w:val="20"/>
+                <w:szCs w:val="20"/>
+                <w:lang w:val="es-CO"/>
+              </w:rPr>
+              <w:t>10,4kΩ</w:t>
             </w:r>
           </w:p>
         </w:tc>
@@ -13773,7 +13899,9 @@
                 <w:rFonts w:ascii="TimesNewRoman;TimesNewRoman_EmbeddedFont;TimesNewRoman_MSFontService;sans-serif" w:hAnsi="TimesNewRoman;TimesNewRoman_EmbeddedFont;TimesNewRoman_MSFontService;sans-serif"/>
                 <w:sz w:val="20"/>
                 <w:szCs w:val="20"/>
-              </w:rPr>
+                <w:lang w:val="es-CO"/>
+              </w:rPr>
+              <w:t>390000Ω</w:t>
             </w:r>
           </w:p>
         </w:tc>
@@ -13784,21 +13912,28 @@
           </w:tcPr>
           <w:p>
             <w:pPr>
-              <w:pStyle w:val="Contenidodelatabla"/>
-              <w:bidi w:val="0"/>
-              <w:jc w:val="right"/>
-              <w:rPr>
-                <w:rFonts w:ascii="TimesNewRoman;TimesNewRoman_EmbeddedFont;TimesNewRoman_MSFontService;sans-serif" w:hAnsi="TimesNewRoman;TimesNewRoman_EmbeddedFont;TimesNewRoman_MSFontService;sans-serif"/>
-                <w:sz w:val="20"/>
-                <w:szCs w:val="20"/>
-              </w:rPr>
-            </w:pPr>
-            <w:r>
-              <w:rPr>
-                <w:rFonts w:ascii="TimesNewRoman;TimesNewRoman_EmbeddedFont;TimesNewRoman_MSFontService;sans-serif" w:hAnsi="TimesNewRoman;TimesNewRoman_EmbeddedFont;TimesNewRoman_MSFontService;sans-serif"/>
-                <w:sz w:val="20"/>
-                <w:szCs w:val="20"/>
-              </w:rPr>
+              <w:pStyle w:val="Cuerpodetexto"/>
+              <w:bidi w:val="0"/>
+              <w:spacing w:before="0" w:after="140"/>
+              <w:jc w:val="right"/>
+              <w:rPr>
+                <w:rFonts w:ascii="TimesNewRoman;TimesNewRoman_EmbeddedFont;TimesNewRoman_MSFontService;sans-serif" w:hAnsi="TimesNewRoman;TimesNewRoman_EmbeddedFont;TimesNewRoman_MSFontService;sans-serif"/>
+                <w:sz w:val="20"/>
+                <w:szCs w:val="20"/>
+              </w:rPr>
+            </w:pPr>
+            <w:r>
+              <w:rPr>
+                <w:rFonts w:ascii="TimesNewRoman;TimesNewRoman_EmbeddedFont;TimesNewRoman_MSFontService;sans-serif" w:hAnsi="TimesNewRoman;TimesNewRoman_EmbeddedFont;TimesNewRoman_MSFontService;sans-serif"/>
+                <w:b w:val="false"/>
+                <w:i w:val="false"/>
+                <w:caps w:val="false"/>
+                <w:smallCaps w:val="false"/>
+                <w:sz w:val="20"/>
+                <w:szCs w:val="20"/>
+                <w:lang w:val="es-CO"/>
+              </w:rPr>
+              <w:t>15000Ω</w:t>
             </w:r>
           </w:p>
         </w:tc>
@@ -13860,7 +13995,9 @@
                 <w:rFonts w:ascii="TimesNewRoman;TimesNewRoman_EmbeddedFont;TimesNewRoman_MSFontService;sans-serif" w:hAnsi="TimesNewRoman;TimesNewRoman_EmbeddedFont;TimesNewRoman_MSFontService;sans-serif"/>
                 <w:sz w:val="20"/>
                 <w:szCs w:val="20"/>
-              </w:rPr>
+                <w:lang w:val="es-CO"/>
+              </w:rPr>
+              <w:t>0,38MΩ</w:t>
             </w:r>
           </w:p>
         </w:tc>
@@ -13871,21 +14008,28 @@
           </w:tcPr>
           <w:p>
             <w:pPr>
-              <w:pStyle w:val="Contenidodelatabla"/>
-              <w:bidi w:val="0"/>
-              <w:jc w:val="right"/>
-              <w:rPr>
-                <w:rFonts w:ascii="TimesNewRoman;TimesNewRoman_EmbeddedFont;TimesNewRoman_MSFontService;sans-serif" w:hAnsi="TimesNewRoman;TimesNewRoman_EmbeddedFont;TimesNewRoman_MSFontService;sans-serif"/>
-                <w:sz w:val="20"/>
-                <w:szCs w:val="20"/>
-              </w:rPr>
-            </w:pPr>
-            <w:r>
-              <w:rPr>
-                <w:rFonts w:ascii="TimesNewRoman;TimesNewRoman_EmbeddedFont;TimesNewRoman_MSFontService;sans-serif" w:hAnsi="TimesNewRoman;TimesNewRoman_EmbeddedFont;TimesNewRoman_MSFontService;sans-serif"/>
-                <w:sz w:val="20"/>
-                <w:szCs w:val="20"/>
-              </w:rPr>
+              <w:pStyle w:val="Cuerpodetexto"/>
+              <w:bidi w:val="0"/>
+              <w:spacing w:before="0" w:after="140"/>
+              <w:jc w:val="right"/>
+              <w:rPr>
+                <w:rFonts w:ascii="TimesNewRoman;TimesNewRoman_EmbeddedFont;TimesNewRoman_MSFontService;sans-serif" w:hAnsi="TimesNewRoman;TimesNewRoman_EmbeddedFont;TimesNewRoman_MSFontService;sans-serif"/>
+                <w:sz w:val="20"/>
+                <w:szCs w:val="20"/>
+              </w:rPr>
+            </w:pPr>
+            <w:r>
+              <w:rPr>
+                <w:rFonts w:ascii="TimesNewRoman;TimesNewRoman_EmbeddedFont;TimesNewRoman_MSFontService;sans-serif" w:hAnsi="TimesNewRoman;TimesNewRoman_EmbeddedFont;TimesNewRoman_MSFontService;sans-serif"/>
+                <w:b w:val="false"/>
+                <w:i w:val="false"/>
+                <w:caps w:val="false"/>
+                <w:smallCaps w:val="false"/>
+                <w:sz w:val="20"/>
+                <w:szCs w:val="20"/>
+                <w:lang w:val="es-CO"/>
+              </w:rPr>
+              <w:t>15,17kΩ</w:t>
             </w:r>
           </w:p>
         </w:tc>
@@ -13947,7 +14091,9 @@
                 <w:rFonts w:ascii="TimesNewRoman;TimesNewRoman_EmbeddedFont;TimesNewRoman_MSFontService;sans-serif" w:hAnsi="TimesNewRoman;TimesNewRoman_EmbeddedFont;TimesNewRoman_MSFontService;sans-serif"/>
                 <w:sz w:val="20"/>
                 <w:szCs w:val="20"/>
-              </w:rPr>
+                <w:lang w:val="es-CO"/>
+              </w:rPr>
+              <w:t>100,1kΩ</w:t>
             </w:r>
           </w:p>
         </w:tc>
@@ -13958,21 +14104,28 @@
           </w:tcPr>
           <w:p>
             <w:pPr>
-              <w:pStyle w:val="Contenidodelatabla"/>
-              <w:bidi w:val="0"/>
-              <w:jc w:val="right"/>
-              <w:rPr>
-                <w:rFonts w:ascii="TimesNewRoman;TimesNewRoman_EmbeddedFont;TimesNewRoman_MSFontService;sans-serif" w:hAnsi="TimesNewRoman;TimesNewRoman_EmbeddedFont;TimesNewRoman_MSFontService;sans-serif"/>
-                <w:sz w:val="20"/>
-                <w:szCs w:val="20"/>
-              </w:rPr>
-            </w:pPr>
-            <w:r>
-              <w:rPr>
-                <w:rFonts w:ascii="TimesNewRoman;TimesNewRoman_EmbeddedFont;TimesNewRoman_MSFontService;sans-serif" w:hAnsi="TimesNewRoman;TimesNewRoman_EmbeddedFont;TimesNewRoman_MSFontService;sans-serif"/>
-                <w:sz w:val="20"/>
-                <w:szCs w:val="20"/>
-              </w:rPr>
+              <w:pStyle w:val="Cuerpodetexto"/>
+              <w:bidi w:val="0"/>
+              <w:spacing w:before="0" w:after="140"/>
+              <w:jc w:val="right"/>
+              <w:rPr>
+                <w:rFonts w:ascii="TimesNewRoman;TimesNewRoman_EmbeddedFont;TimesNewRoman_MSFontService;sans-serif" w:hAnsi="TimesNewRoman;TimesNewRoman_EmbeddedFont;TimesNewRoman_MSFontService;sans-serif"/>
+                <w:sz w:val="20"/>
+                <w:szCs w:val="20"/>
+              </w:rPr>
+            </w:pPr>
+            <w:r>
+              <w:rPr>
+                <w:rFonts w:ascii="TimesNewRoman;TimesNewRoman_EmbeddedFont;TimesNewRoman_MSFontService;sans-serif" w:hAnsi="TimesNewRoman;TimesNewRoman_EmbeddedFont;TimesNewRoman_MSFontService;sans-serif"/>
+                <w:b w:val="false"/>
+                <w:i w:val="false"/>
+                <w:caps w:val="false"/>
+                <w:smallCaps w:val="false"/>
+                <w:sz w:val="20"/>
+                <w:szCs w:val="20"/>
+                <w:lang w:val="es-CO"/>
+              </w:rPr>
+              <w:t>10,3kΩ</w:t>
             </w:r>
           </w:p>
         </w:tc>
@@ -14214,7 +14367,9 @@
                 <w:rFonts w:ascii="TimesNewRoman;TimesNewRoman_EmbeddedFont;TimesNewRoman_MSFontService;sans-serif" w:hAnsi="TimesNewRoman;TimesNewRoman_EmbeddedFont;TimesNewRoman_MSFontService;sans-serif"/>
                 <w:sz w:val="20"/>
                 <w:szCs w:val="20"/>
-              </w:rPr>
+                <w:lang w:val="es-CO"/>
+              </w:rPr>
+              <w:t>10000Ω</w:t>
             </w:r>
           </w:p>
         </w:tc>
@@ -14225,21 +14380,28 @@
           </w:tcPr>
           <w:p>
             <w:pPr>
-              <w:pStyle w:val="Contenidodelatabla"/>
-              <w:bidi w:val="0"/>
-              <w:jc w:val="right"/>
-              <w:rPr>
-                <w:rFonts w:ascii="TimesNewRoman;TimesNewRoman_EmbeddedFont;TimesNewRoman_MSFontService;sans-serif" w:hAnsi="TimesNewRoman;TimesNewRoman_EmbeddedFont;TimesNewRoman_MSFontService;sans-serif"/>
-                <w:sz w:val="20"/>
-                <w:szCs w:val="20"/>
-              </w:rPr>
-            </w:pPr>
-            <w:r>
-              <w:rPr>
-                <w:rFonts w:ascii="TimesNewRoman;TimesNewRoman_EmbeddedFont;TimesNewRoman_MSFontService;sans-serif" w:hAnsi="TimesNewRoman;TimesNewRoman_EmbeddedFont;TimesNewRoman_MSFontService;sans-serif"/>
-                <w:sz w:val="20"/>
-                <w:szCs w:val="20"/>
-              </w:rPr>
+              <w:pStyle w:val="Cuerpodetexto"/>
+              <w:bidi w:val="0"/>
+              <w:spacing w:before="0" w:after="140"/>
+              <w:jc w:val="right"/>
+              <w:rPr>
+                <w:rFonts w:ascii="TimesNewRoman;TimesNewRoman_EmbeddedFont;TimesNewRoman_MSFontService;sans-serif" w:hAnsi="TimesNewRoman;TimesNewRoman_EmbeddedFont;TimesNewRoman_MSFontService;sans-serif"/>
+                <w:sz w:val="20"/>
+                <w:szCs w:val="20"/>
+              </w:rPr>
+            </w:pPr>
+            <w:r>
+              <w:rPr>
+                <w:rFonts w:ascii="TimesNewRoman;TimesNewRoman_EmbeddedFont;TimesNewRoman_MSFontService;sans-serif" w:hAnsi="TimesNewRoman;TimesNewRoman_EmbeddedFont;TimesNewRoman_MSFontService;sans-serif"/>
+                <w:b w:val="false"/>
+                <w:i w:val="false"/>
+                <w:caps w:val="false"/>
+                <w:smallCaps w:val="false"/>
+                <w:sz w:val="20"/>
+                <w:szCs w:val="20"/>
+                <w:lang w:val="es-CO"/>
+              </w:rPr>
+              <w:t>470Ω</w:t>
             </w:r>
           </w:p>
         </w:tc>
@@ -14301,7 +14463,9 @@
                 <w:rFonts w:ascii="TimesNewRoman;TimesNewRoman_EmbeddedFont;TimesNewRoman_MSFontService;sans-serif" w:hAnsi="TimesNewRoman;TimesNewRoman_EmbeddedFont;TimesNewRoman_MSFontService;sans-serif"/>
                 <w:sz w:val="20"/>
                 <w:szCs w:val="20"/>
-              </w:rPr>
+                <w:lang w:val="es-CO"/>
+              </w:rPr>
+              <w:t>9.98kΩ</w:t>
             </w:r>
           </w:p>
         </w:tc>
@@ -14326,7 +14490,9 @@
                 <w:rFonts w:ascii="TimesNewRoman;TimesNewRoman_EmbeddedFont;TimesNewRoman_MSFontService;sans-serif" w:hAnsi="TimesNewRoman;TimesNewRoman_EmbeddedFont;TimesNewRoman_MSFontService;sans-serif"/>
                 <w:sz w:val="20"/>
                 <w:szCs w:val="20"/>
-              </w:rPr>
+                <w:lang w:val="es-CO"/>
+              </w:rPr>
+              <w:t>459Ω</w:t>
             </w:r>
           </w:p>
         </w:tc>
@@ -14388,7 +14554,9 @@
                 <w:rFonts w:ascii="TimesNewRoman;TimesNewRoman_EmbeddedFont;TimesNewRoman_MSFontService;sans-serif" w:hAnsi="TimesNewRoman;TimesNewRoman_EmbeddedFont;TimesNewRoman_MSFontService;sans-serif"/>
                 <w:sz w:val="20"/>
                 <w:szCs w:val="20"/>
-              </w:rPr>
+                <w:lang w:val="es-CO"/>
+              </w:rPr>
+              <w:t>430Ω</w:t>
             </w:r>
           </w:p>
         </w:tc>
@@ -14413,7 +14581,9 @@
                 <w:rFonts w:ascii="TimesNewRoman;TimesNewRoman_EmbeddedFont;TimesNewRoman_MSFontService;sans-serif" w:hAnsi="TimesNewRoman;TimesNewRoman_EmbeddedFont;TimesNewRoman_MSFontService;sans-serif"/>
                 <w:sz w:val="20"/>
                 <w:szCs w:val="20"/>
-              </w:rPr>
+                <w:lang w:val="es-CO"/>
+              </w:rPr>
+              <w:t>385Ω</w:t>
             </w:r>
           </w:p>
         </w:tc>
@@ -14443,7 +14613,7 @@
     </w:p>
     <w:tbl>
       <w:tblPr>
-        <w:tblW w:w="5160" w:type="dxa"/>
+        <w:tblW w:w="4755" w:type="dxa"/>
         <w:jc w:val="left"/>
         <w:tblInd w:w="0" w:type="dxa"/>
         <w:tblCellMar>
@@ -14456,7 +14626,7 @@
       <w:tblGrid>
         <w:gridCol w:w="2775"/>
         <w:gridCol w:w="1080"/>
-        <w:gridCol w:w="1305"/>
+        <w:gridCol w:w="900"/>
       </w:tblGrid>
       <w:tr>
         <w:trPr/>
@@ -14490,7 +14660,7 @@
         </w:tc>
         <w:tc>
           <w:tcPr>
-            <w:tcW w:w="2385" w:type="dxa"/>
+            <w:tcW w:w="1980" w:type="dxa"/>
             <w:gridSpan w:val="2"/>
             <w:tcBorders/>
             <w:vAlign w:val="center"/>
@@ -14574,7 +14744,7 @@
         </w:tc>
         <w:tc>
           <w:tcPr>
-            <w:tcW w:w="1305" w:type="dxa"/>
+            <w:tcW w:w="900" w:type="dxa"/>
             <w:tcBorders/>
           </w:tcPr>
           <w:p>
@@ -14655,32 +14825,36 @@
                 <w:rFonts w:ascii="TimesNewRoman;TimesNewRoman_EmbeddedFont;TimesNewRoman_MSFontService;sans-serif" w:hAnsi="TimesNewRoman;TimesNewRoman_EmbeddedFont;TimesNewRoman_MSFontService;sans-serif"/>
                 <w:sz w:val="20"/>
                 <w:szCs w:val="20"/>
-              </w:rPr>
-            </w:r>
-          </w:p>
-        </w:tc>
-        <w:tc>
-          <w:tcPr>
-            <w:tcW w:w="1305" w:type="dxa"/>
-            <w:tcBorders/>
-          </w:tcPr>
-          <w:p>
-            <w:pPr>
-              <w:pStyle w:val="Contenidodelatabla"/>
-              <w:bidi w:val="0"/>
-              <w:jc w:val="right"/>
-              <w:rPr>
-                <w:rFonts w:ascii="TimesNewRoman;TimesNewRoman_EmbeddedFont;TimesNewRoman_MSFontService;sans-serif" w:hAnsi="TimesNewRoman;TimesNewRoman_EmbeddedFont;TimesNewRoman_MSFontService;sans-serif"/>
-                <w:sz w:val="20"/>
-                <w:szCs w:val="20"/>
-              </w:rPr>
-            </w:pPr>
-            <w:r>
-              <w:rPr>
-                <w:rFonts w:ascii="TimesNewRoman;TimesNewRoman_EmbeddedFont;TimesNewRoman_MSFontService;sans-serif" w:hAnsi="TimesNewRoman;TimesNewRoman_EmbeddedFont;TimesNewRoman_MSFontService;sans-serif"/>
-                <w:sz w:val="20"/>
-                <w:szCs w:val="20"/>
-              </w:rPr>
+                <w:lang w:val="es-CO"/>
+              </w:rPr>
+              <w:t>3300Ω</w:t>
+            </w:r>
+          </w:p>
+        </w:tc>
+        <w:tc>
+          <w:tcPr>
+            <w:tcW w:w="900" w:type="dxa"/>
+            <w:tcBorders/>
+          </w:tcPr>
+          <w:p>
+            <w:pPr>
+              <w:pStyle w:val="Contenidodelatabla"/>
+              <w:bidi w:val="0"/>
+              <w:jc w:val="right"/>
+              <w:rPr>
+                <w:rFonts w:ascii="TimesNewRoman;TimesNewRoman_EmbeddedFont;TimesNewRoman_MSFontService;sans-serif" w:hAnsi="TimesNewRoman;TimesNewRoman_EmbeddedFont;TimesNewRoman_MSFontService;sans-serif"/>
+                <w:sz w:val="20"/>
+                <w:szCs w:val="20"/>
+              </w:rPr>
+            </w:pPr>
+            <w:r>
+              <w:rPr>
+                <w:rFonts w:ascii="TimesNewRoman;TimesNewRoman_EmbeddedFont;TimesNewRoman_MSFontService;sans-serif" w:hAnsi="TimesNewRoman;TimesNewRoman_EmbeddedFont;TimesNewRoman_MSFontService;sans-serif"/>
+                <w:sz w:val="20"/>
+                <w:szCs w:val="20"/>
+                <w:lang w:val="es-CO"/>
+              </w:rPr>
+              <w:t>491097.9Ω</w:t>
             </w:r>
           </w:p>
         </w:tc>
@@ -14742,32 +14916,41 @@
                 <w:rFonts w:ascii="TimesNewRoman;TimesNewRoman_EmbeddedFont;TimesNewRoman_MSFontService;sans-serif" w:hAnsi="TimesNewRoman;TimesNewRoman_EmbeddedFont;TimesNewRoman_MSFontService;sans-serif"/>
                 <w:sz w:val="20"/>
                 <w:szCs w:val="20"/>
-              </w:rPr>
-            </w:r>
-          </w:p>
-        </w:tc>
-        <w:tc>
-          <w:tcPr>
-            <w:tcW w:w="1305" w:type="dxa"/>
-            <w:tcBorders/>
-          </w:tcPr>
-          <w:p>
-            <w:pPr>
-              <w:pStyle w:val="Contenidodelatabla"/>
-              <w:bidi w:val="0"/>
-              <w:jc w:val="right"/>
-              <w:rPr>
-                <w:rFonts w:ascii="TimesNewRoman;TimesNewRoman_EmbeddedFont;TimesNewRoman_MSFontService;sans-serif" w:hAnsi="TimesNewRoman;TimesNewRoman_EmbeddedFont;TimesNewRoman_MSFontService;sans-serif"/>
-                <w:sz w:val="20"/>
-                <w:szCs w:val="20"/>
-              </w:rPr>
-            </w:pPr>
-            <w:r>
-              <w:rPr>
-                <w:rFonts w:ascii="TimesNewRoman;TimesNewRoman_EmbeddedFont;TimesNewRoman_MSFontService;sans-serif" w:hAnsi="TimesNewRoman;TimesNewRoman_EmbeddedFont;TimesNewRoman_MSFontService;sans-serif"/>
-                <w:sz w:val="20"/>
-                <w:szCs w:val="20"/>
-              </w:rPr>
+                <w:lang w:val="es-CO"/>
+              </w:rPr>
+              <w:t>331Ω</w:t>
+            </w:r>
+          </w:p>
+        </w:tc>
+        <w:tc>
+          <w:tcPr>
+            <w:tcW w:w="900" w:type="dxa"/>
+            <w:tcBorders/>
+          </w:tcPr>
+          <w:p>
+            <w:pPr>
+              <w:pStyle w:val="Cuerpodetexto"/>
+              <w:bidi w:val="0"/>
+              <w:spacing w:before="0" w:after="140"/>
+              <w:jc w:val="right"/>
+              <w:rPr>
+                <w:rFonts w:ascii="TimesNewRoman;TimesNewRoman_EmbeddedFont;TimesNewRoman_MSFontService;sans-serif" w:hAnsi="TimesNewRoman;TimesNewRoman_EmbeddedFont;TimesNewRoman_MSFontService;sans-serif"/>
+                <w:sz w:val="20"/>
+                <w:szCs w:val="20"/>
+              </w:rPr>
+            </w:pPr>
+            <w:r>
+              <w:rPr>
+                <w:rFonts w:ascii="TimesNewRoman;TimesNewRoman_EmbeddedFont;TimesNewRoman_MSFontService;sans-serif" w:hAnsi="TimesNewRoman;TimesNewRoman_EmbeddedFont;TimesNewRoman_MSFontService;sans-serif"/>
+                <w:b w:val="false"/>
+                <w:i w:val="false"/>
+                <w:caps w:val="false"/>
+                <w:smallCaps w:val="false"/>
+                <w:sz w:val="20"/>
+                <w:szCs w:val="20"/>
+                <w:lang w:val="es-CO"/>
+              </w:rPr>
+              <w:t>490,97kΩ</w:t>
             </w:r>
           </w:p>
         </w:tc>
@@ -14815,46 +14998,60 @@
           </w:tcPr>
           <w:p>
             <w:pPr>
-              <w:pStyle w:val="Contenidodelatabla"/>
-              <w:bidi w:val="0"/>
-              <w:jc w:val="right"/>
-              <w:rPr>
-                <w:rFonts w:ascii="TimesNewRoman;TimesNewRoman_EmbeddedFont;TimesNewRoman_MSFontService;sans-serif" w:hAnsi="TimesNewRoman;TimesNewRoman_EmbeddedFont;TimesNewRoman_MSFontService;sans-serif"/>
-                <w:sz w:val="20"/>
-                <w:szCs w:val="20"/>
-              </w:rPr>
-            </w:pPr>
-            <w:r>
-              <w:rPr>
-                <w:rFonts w:ascii="TimesNewRoman;TimesNewRoman_EmbeddedFont;TimesNewRoman_MSFontService;sans-serif" w:hAnsi="TimesNewRoman;TimesNewRoman_EmbeddedFont;TimesNewRoman_MSFontService;sans-serif"/>
-                <w:sz w:val="20"/>
-                <w:szCs w:val="20"/>
-              </w:rPr>
-            </w:r>
-          </w:p>
-        </w:tc>
-        <w:tc>
-          <w:tcPr>
-            <w:tcW w:w="1305" w:type="dxa"/>
-            <w:tcBorders/>
-          </w:tcPr>
-          <w:p>
-            <w:pPr>
-              <w:pStyle w:val="Contenidodelatabla"/>
-              <w:bidi w:val="0"/>
-              <w:jc w:val="right"/>
-              <w:rPr>
-                <w:rFonts w:ascii="TimesNewRoman;TimesNewRoman_EmbeddedFont;TimesNewRoman_MSFontService;sans-serif" w:hAnsi="TimesNewRoman;TimesNewRoman_EmbeddedFont;TimesNewRoman_MSFontService;sans-serif"/>
-                <w:sz w:val="20"/>
-                <w:szCs w:val="20"/>
-              </w:rPr>
-            </w:pPr>
-            <w:r>
-              <w:rPr>
-                <w:rFonts w:ascii="TimesNewRoman;TimesNewRoman_EmbeddedFont;TimesNewRoman_MSFontService;sans-serif" w:hAnsi="TimesNewRoman;TimesNewRoman_EmbeddedFont;TimesNewRoman_MSFontService;sans-serif"/>
-                <w:sz w:val="20"/>
-                <w:szCs w:val="20"/>
-              </w:rPr>
+              <w:pStyle w:val="Cuerpodetexto"/>
+              <w:bidi w:val="0"/>
+              <w:spacing w:before="0" w:after="140"/>
+              <w:jc w:val="right"/>
+              <w:rPr>
+                <w:rFonts w:ascii="TimesNewRoman;TimesNewRoman_EmbeddedFont;TimesNewRoman_MSFontService;sans-serif" w:hAnsi="TimesNewRoman;TimesNewRoman_EmbeddedFont;TimesNewRoman_MSFontService;sans-serif"/>
+                <w:sz w:val="20"/>
+                <w:szCs w:val="20"/>
+              </w:rPr>
+            </w:pPr>
+            <w:r>
+              <w:rPr>
+                <w:rFonts w:ascii="TimesNewRoman;TimesNewRoman_EmbeddedFont;TimesNewRoman_MSFontService;sans-serif" w:hAnsi="TimesNewRoman;TimesNewRoman_EmbeddedFont;TimesNewRoman_MSFontService;sans-serif"/>
+                <w:b w:val="false"/>
+                <w:i w:val="false"/>
+                <w:caps w:val="false"/>
+                <w:smallCaps w:val="false"/>
+                <w:sz w:val="20"/>
+                <w:szCs w:val="20"/>
+                <w:lang w:val="es-CO"/>
+              </w:rPr>
+              <w:t>405Ω</w:t>
+            </w:r>
+          </w:p>
+        </w:tc>
+        <w:tc>
+          <w:tcPr>
+            <w:tcW w:w="900" w:type="dxa"/>
+            <w:tcBorders/>
+          </w:tcPr>
+          <w:p>
+            <w:pPr>
+              <w:pStyle w:val="Cuerpodetexto"/>
+              <w:bidi w:val="0"/>
+              <w:spacing w:before="0" w:after="140"/>
+              <w:jc w:val="right"/>
+              <w:rPr>
+                <w:rFonts w:ascii="TimesNewRoman;TimesNewRoman_EmbeddedFont;TimesNewRoman_MSFontService;sans-serif" w:hAnsi="TimesNewRoman;TimesNewRoman_EmbeddedFont;TimesNewRoman_MSFontService;sans-serif"/>
+                <w:sz w:val="20"/>
+                <w:szCs w:val="20"/>
+              </w:rPr>
+            </w:pPr>
+            <w:r>
+              <w:rPr>
+                <w:rFonts w:ascii="TimesNewRoman;TimesNewRoman_EmbeddedFont;TimesNewRoman_MSFontService;sans-serif" w:hAnsi="TimesNewRoman;TimesNewRoman_EmbeddedFont;TimesNewRoman_MSFontService;sans-serif"/>
+                <w:b w:val="false"/>
+                <w:i w:val="false"/>
+                <w:caps w:val="false"/>
+                <w:smallCaps w:val="false"/>
+                <w:sz w:val="20"/>
+                <w:szCs w:val="20"/>
+                <w:lang w:val="es-CO"/>
+              </w:rPr>
+              <w:t>0,49MΩ</w:t>
             </w:r>
           </w:p>
         </w:tc>

</xml_diff>